<commit_message>
add amr report part
</commit_message>
<xml_diff>
--- a/CMPN102 Project report.docx
+++ b/CMPN102 Project report.docx
@@ -1,6 +1,6 @@
 
 <file path=word/document.xml><?xml version="1.0" encoding="utf-8"?>
-<w:document xmlns:wpc="http://schemas.microsoft.com/office/word/2010/wordprocessingCanvas" xmlns:cx="http://schemas.microsoft.com/office/drawing/2014/chartex" xmlns:mc="http://schemas.openxmlformats.org/markup-compatibility/2006" xmlns:o="urn:schemas-microsoft-com:office:office" xmlns:r="http://schemas.openxmlformats.org/officeDocument/2006/relationships" xmlns:m="http://schemas.openxmlformats.org/officeDocument/2006/math" xmlns:v="urn:schemas-microsoft-com:vml" xmlns:wp14="http://schemas.microsoft.com/office/word/2010/wordprocessingDrawing" xmlns:wp="http://schemas.openxmlformats.org/drawingml/2006/wordprocessingDrawing" xmlns:w10="urn:schemas-microsoft-com:office:word" xmlns:w="http://schemas.openxmlformats.org/wordprocessingml/2006/main" xmlns:w14="http://schemas.microsoft.com/office/word/2010/wordml" xmlns:w15="http://schemas.microsoft.com/office/word/2012/wordml" xmlns:w16se="http://schemas.microsoft.com/office/word/2015/wordml/symex" xmlns:wpg="http://schemas.microsoft.com/office/word/2010/wordprocessingGroup" xmlns:wpi="http://schemas.microsoft.com/office/word/2010/wordprocessingInk" xmlns:wne="http://schemas.microsoft.com/office/word/2006/wordml" xmlns:wps="http://schemas.microsoft.com/office/word/2010/wordprocessingShape" mc:Ignorable="w14 w15 w16se wp14">
+<w:document xmlns:wpc="http://schemas.microsoft.com/office/word/2010/wordprocessingCanvas" xmlns:mc="http://schemas.openxmlformats.org/markup-compatibility/2006" xmlns:o="urn:schemas-microsoft-com:office:office" xmlns:r="http://schemas.openxmlformats.org/officeDocument/2006/relationships" xmlns:m="http://schemas.openxmlformats.org/officeDocument/2006/math" xmlns:v="urn:schemas-microsoft-com:vml" xmlns:wp14="http://schemas.microsoft.com/office/word/2010/wordprocessingDrawing" xmlns:wp="http://schemas.openxmlformats.org/drawingml/2006/wordprocessingDrawing" xmlns:w10="urn:schemas-microsoft-com:office:word" xmlns:w="http://schemas.openxmlformats.org/wordprocessingml/2006/main" xmlns:w14="http://schemas.microsoft.com/office/word/2010/wordml" xmlns:w15="http://schemas.microsoft.com/office/word/2012/wordml" xmlns:wpg="http://schemas.microsoft.com/office/word/2010/wordprocessingGroup" xmlns:wpi="http://schemas.microsoft.com/office/word/2010/wordprocessingInk" xmlns:wne="http://schemas.microsoft.com/office/word/2006/wordml" xmlns:wps="http://schemas.microsoft.com/office/word/2010/wordprocessingShape" mc:Ignorable="w14 w15 wp14">
   <w:body>
     <w:tbl>
       <w:tblPr>
@@ -410,13 +410,23 @@
         </w:rPr>
         <w:t xml:space="preserve">Section1: </w:t>
       </w:r>
+      <w:proofErr w:type="spellStart"/>
       <w:r>
         <w:rPr>
           <w:b/>
           <w:sz w:val="52"/>
           <w:szCs w:val="52"/>
         </w:rPr>
-        <w:t xml:space="preserve">Zeyad </w:t>
+        <w:t>Zeyad</w:t>
+      </w:r>
+      <w:proofErr w:type="spellEnd"/>
+      <w:r>
+        <w:rPr>
+          <w:b/>
+          <w:sz w:val="52"/>
+          <w:szCs w:val="52"/>
+        </w:rPr>
+        <w:t xml:space="preserve"> </w:t>
       </w:r>
       <w:proofErr w:type="spellStart"/>
       <w:r>
@@ -604,12 +614,6 @@
           <w:szCs w:val="24"/>
         </w:rPr>
         <w:tab/>
-      </w:r>
-      <w:r>
-        <w:rPr>
-          <w:sz w:val="24"/>
-          <w:szCs w:val="24"/>
-        </w:rPr>
         <w:t xml:space="preserve">X: pointer of Type cook </w:t>
       </w:r>
     </w:p>
@@ -664,7 +668,6 @@
         </w:rPr>
         <w:t xml:space="preserve"> </w:t>
       </w:r>
-      <w:proofErr w:type="gramStart"/>
       <w:r>
         <w:rPr>
           <w:b/>
@@ -673,7 +676,6 @@
         </w:rPr>
         <w:t>By</w:t>
       </w:r>
-      <w:proofErr w:type="gramEnd"/>
       <w:r>
         <w:rPr>
           <w:sz w:val="24"/>
@@ -699,7 +701,6 @@
         <w:spacing w:before="0" w:after="0"/>
         <w:ind w:right="0"/>
       </w:pPr>
-      <w:proofErr w:type="gramStart"/>
       <w:r>
         <w:rPr>
           <w:sz w:val="24"/>
@@ -710,7 +711,6 @@
       <w:r>
         <w:t>::</w:t>
       </w:r>
-      <w:proofErr w:type="gramEnd"/>
       <w:r>
         <w:t xml:space="preserve"> </w:t>
       </w:r>
@@ -745,7 +745,6 @@
           <w:szCs w:val="24"/>
         </w:rPr>
       </w:pPr>
-      <w:proofErr w:type="gramStart"/>
       <w:r>
         <w:rPr>
           <w:sz w:val="24"/>
@@ -756,7 +755,6 @@
       <w:r>
         <w:t>::</w:t>
       </w:r>
-      <w:proofErr w:type="gramEnd"/>
       <w:r>
         <w:t xml:space="preserve"> </w:t>
       </w:r>
@@ -766,14 +764,7 @@
           <w:sz w:val="24"/>
           <w:szCs w:val="24"/>
         </w:rPr>
-        <w:t>MovingRest</w:t>
-      </w:r>
-      <w:r>
-        <w:rPr>
-          <w:sz w:val="24"/>
-          <w:szCs w:val="24"/>
-        </w:rPr>
-        <w:t>ToAvailable</w:t>
+        <w:t>MovingRestToAvailable</w:t>
       </w:r>
       <w:proofErr w:type="spellEnd"/>
     </w:p>
@@ -798,7 +789,6 @@
           <w:szCs w:val="24"/>
         </w:rPr>
       </w:pPr>
-      <w:proofErr w:type="gramStart"/>
       <w:r>
         <w:rPr>
           <w:sz w:val="24"/>
@@ -809,7 +799,6 @@
       <w:r>
         <w:t>::</w:t>
       </w:r>
-      <w:proofErr w:type="gramEnd"/>
       <w:r>
         <w:t xml:space="preserve"> </w:t>
       </w:r>
@@ -1046,14 +1035,7 @@
           <w:sz w:val="24"/>
           <w:szCs w:val="24"/>
         </w:rPr>
-        <w:t xml:space="preserve">: </w:t>
-      </w:r>
-      <w:r>
-        <w:rPr>
-          <w:sz w:val="24"/>
-          <w:szCs w:val="24"/>
-        </w:rPr>
-        <w:t>Restaurant</w:t>
+        <w:t>: Restaurant</w:t>
       </w:r>
     </w:p>
     <w:p>
@@ -1192,7 +1174,6 @@
         </w:rPr>
         <w:t xml:space="preserve"> </w:t>
       </w:r>
-      <w:proofErr w:type="gramStart"/>
       <w:r>
         <w:rPr>
           <w:b/>
@@ -1201,7 +1182,6 @@
         </w:rPr>
         <w:t>By</w:t>
       </w:r>
-      <w:proofErr w:type="gramEnd"/>
       <w:r>
         <w:rPr>
           <w:sz w:val="24"/>
@@ -1227,7 +1207,6 @@
         <w:spacing w:before="0" w:after="0"/>
         <w:ind w:right="0"/>
       </w:pPr>
-      <w:proofErr w:type="gramStart"/>
       <w:r>
         <w:rPr>
           <w:sz w:val="24"/>
@@ -1235,7 +1214,6 @@
         </w:rPr>
         <w:t>Restaurant::</w:t>
       </w:r>
-      <w:proofErr w:type="gramEnd"/>
       <w:r>
         <w:t xml:space="preserve"> </w:t>
       </w:r>
@@ -1311,7 +1289,6 @@
         <w:ind w:right="0"/>
       </w:pPr>
       <w:proofErr w:type="spellStart"/>
-      <w:proofErr w:type="gramStart"/>
       <w:r>
         <w:rPr>
           <w:sz w:val="24"/>
@@ -1327,7 +1304,6 @@
         </w:rPr>
         <w:t>::</w:t>
       </w:r>
-      <w:proofErr w:type="gramEnd"/>
       <w:r>
         <w:t xml:space="preserve"> </w:t>
       </w:r>
@@ -1820,7 +1796,6 @@
         </w:rPr>
         <w:t xml:space="preserve"> </w:t>
       </w:r>
-      <w:proofErr w:type="gramStart"/>
       <w:r>
         <w:rPr>
           <w:b/>
@@ -1829,7 +1804,6 @@
         </w:rPr>
         <w:t>By</w:t>
       </w:r>
-      <w:proofErr w:type="gramEnd"/>
       <w:r>
         <w:rPr>
           <w:sz w:val="24"/>
@@ -1855,7 +1829,6 @@
         <w:spacing w:before="0" w:after="0"/>
         <w:ind w:right="0"/>
       </w:pPr>
-      <w:proofErr w:type="gramStart"/>
       <w:r>
         <w:rPr>
           <w:sz w:val="24"/>
@@ -1863,7 +1836,6 @@
         </w:rPr>
         <w:t>Restaurant::</w:t>
       </w:r>
-      <w:proofErr w:type="gramEnd"/>
       <w:r>
         <w:t xml:space="preserve"> </w:t>
       </w:r>
@@ -1939,7 +1911,6 @@
         <w:ind w:right="0"/>
       </w:pPr>
       <w:proofErr w:type="spellStart"/>
-      <w:proofErr w:type="gramStart"/>
       <w:r>
         <w:rPr>
           <w:sz w:val="24"/>
@@ -1955,7 +1926,6 @@
         </w:rPr>
         <w:t>::</w:t>
       </w:r>
-      <w:proofErr w:type="gramEnd"/>
       <w:r>
         <w:t xml:space="preserve"> </w:t>
       </w:r>
@@ -2040,21 +2010,7 @@
           <w:sz w:val="24"/>
           <w:szCs w:val="24"/>
         </w:rPr>
-        <w:t xml:space="preserve">It Check the cooks In </w:t>
-      </w:r>
-      <w:r>
-        <w:rPr>
-          <w:sz w:val="24"/>
-          <w:szCs w:val="24"/>
-        </w:rPr>
-        <w:t>rest</w:t>
-      </w:r>
-      <w:r>
-        <w:rPr>
-          <w:sz w:val="24"/>
-          <w:szCs w:val="24"/>
-        </w:rPr>
-        <w:t xml:space="preserve"> cooks List if the current </w:t>
+        <w:t xml:space="preserve">It Check the cooks In rest cooks List if the current </w:t>
       </w:r>
       <w:proofErr w:type="spellStart"/>
       <w:r>
@@ -2086,21 +2042,7 @@
           <w:sz w:val="24"/>
           <w:szCs w:val="24"/>
         </w:rPr>
-        <w:t xml:space="preserve"> in which the cook will be available </w:t>
-      </w:r>
-      <w:r>
-        <w:rPr>
-          <w:sz w:val="24"/>
-          <w:szCs w:val="24"/>
-        </w:rPr>
-        <w:t xml:space="preserve">it </w:t>
-      </w:r>
-      <w:r>
-        <w:rPr>
-          <w:sz w:val="24"/>
-          <w:szCs w:val="24"/>
-        </w:rPr>
-        <w:t xml:space="preserve">pass the cook to </w:t>
+        <w:t xml:space="preserve"> in which the cook will be available it pass the cook to </w:t>
       </w:r>
       <w:proofErr w:type="spellStart"/>
       <w:r>
@@ -2116,23 +2058,7 @@
           <w:sz w:val="24"/>
           <w:szCs w:val="24"/>
         </w:rPr>
-        <w:t xml:space="preserve"> </w:t>
-      </w:r>
-      <w:proofErr w:type="gramStart"/>
-      <w:r>
-        <w:rPr>
-          <w:sz w:val="24"/>
-          <w:szCs w:val="24"/>
-        </w:rPr>
-        <w:t>function  which</w:t>
-      </w:r>
-      <w:proofErr w:type="gramEnd"/>
-      <w:r>
-        <w:rPr>
-          <w:sz w:val="24"/>
-          <w:szCs w:val="24"/>
-        </w:rPr>
-        <w:t xml:space="preserve"> move it to the corresponding available cook list to its </w:t>
+        <w:t xml:space="preserve"> function  which move it to the corresponding available cook list to its </w:t>
       </w:r>
       <w:proofErr w:type="spellStart"/>
       <w:r>
@@ -2234,14 +2160,7 @@
           <w:sz w:val="24"/>
           <w:szCs w:val="24"/>
         </w:rPr>
-        <w:t xml:space="preserve">: </w:t>
-      </w:r>
-      <w:r>
-        <w:rPr>
-          <w:sz w:val="24"/>
-          <w:szCs w:val="24"/>
-        </w:rPr>
-        <w:t>restaurant</w:t>
+        <w:t>: restaurant</w:t>
       </w:r>
     </w:p>
     <w:p>
@@ -2320,12 +2239,6 @@
           <w:szCs w:val="24"/>
         </w:rPr>
         <w:tab/>
-      </w:r>
-      <w:r>
-        <w:rPr>
-          <w:sz w:val="24"/>
-          <w:szCs w:val="24"/>
-        </w:rPr>
         <w:t xml:space="preserve">X: </w:t>
       </w:r>
     </w:p>
@@ -2399,7 +2312,6 @@
         </w:rPr>
         <w:t xml:space="preserve"> </w:t>
       </w:r>
-      <w:proofErr w:type="gramStart"/>
       <w:r>
         <w:rPr>
           <w:b/>
@@ -2408,7 +2320,6 @@
         </w:rPr>
         <w:t>By</w:t>
       </w:r>
-      <w:proofErr w:type="gramEnd"/>
       <w:r>
         <w:rPr>
           <w:sz w:val="24"/>
@@ -2434,7 +2345,6 @@
         <w:spacing w:before="0" w:after="0"/>
         <w:ind w:right="0"/>
       </w:pPr>
-      <w:proofErr w:type="gramStart"/>
       <w:r>
         <w:rPr>
           <w:sz w:val="24"/>
@@ -2442,7 +2352,6 @@
         </w:rPr>
         <w:t>Restaurant::</w:t>
       </w:r>
-      <w:proofErr w:type="gramEnd"/>
       <w:r>
         <w:t xml:space="preserve"> </w:t>
       </w:r>
@@ -2517,22 +2426,13 @@
         <w:spacing w:before="0" w:after="0"/>
         <w:ind w:right="0"/>
       </w:pPr>
-      <w:proofErr w:type="gramStart"/>
-      <w:r>
-        <w:rPr>
-          <w:sz w:val="24"/>
-          <w:szCs w:val="24"/>
-        </w:rPr>
-        <w:t>Restaurant</w:t>
-      </w:r>
-      <w:r>
-        <w:rPr>
-          <w:sz w:val="24"/>
-          <w:szCs w:val="24"/>
-        </w:rPr>
-        <w:t>::</w:t>
-      </w:r>
-      <w:proofErr w:type="gramEnd"/>
+      <w:r>
+        <w:rPr>
+          <w:sz w:val="24"/>
+          <w:szCs w:val="24"/>
+        </w:rPr>
+        <w:t>Restaurant::</w:t>
+      </w:r>
       <w:r>
         <w:t xml:space="preserve"> </w:t>
       </w:r>
@@ -2567,7 +2467,6 @@
           <w:szCs w:val="24"/>
         </w:rPr>
       </w:pPr>
-      <w:proofErr w:type="gramStart"/>
       <w:r>
         <w:rPr>
           <w:sz w:val="24"/>
@@ -2578,7 +2477,6 @@
       <w:r>
         <w:t>::</w:t>
       </w:r>
-      <w:proofErr w:type="gramEnd"/>
       <w:r>
         <w:t xml:space="preserve"> </w:t>
       </w:r>
@@ -2789,8 +2687,6 @@
         </w:rPr>
         <w:t>s</w:t>
       </w:r>
-      <w:bookmarkStart w:id="0" w:name="_GoBack"/>
-      <w:bookmarkEnd w:id="0"/>
       <w:r>
         <w:rPr>
           <w:sz w:val="24"/>
@@ -3019,104 +2915,88 @@
           <w:sz w:val="36"/>
           <w:szCs w:val="36"/>
         </w:rPr>
-        <w:t>Function</w:t>
-      </w:r>
+        <w:t>Function5:</w:t>
+      </w:r>
+      <w:r>
+        <w:t xml:space="preserve"> </w:t>
+      </w:r>
+      <w:proofErr w:type="spellStart"/>
       <w:r>
         <w:rPr>
           <w:b/>
           <w:sz w:val="36"/>
           <w:szCs w:val="36"/>
         </w:rPr>
-        <w:t>5</w:t>
-      </w:r>
-      <w:r>
-        <w:rPr>
-          <w:b/>
-          <w:sz w:val="36"/>
-          <w:szCs w:val="36"/>
+        <w:t>SRV_to_Finshed</w:t>
+      </w:r>
+      <w:proofErr w:type="spellEnd"/>
+    </w:p>
+    <w:p>
+      <w:pPr>
+        <w:widowControl/>
+        <w:spacing w:before="0" w:after="0"/>
+        <w:ind w:left="0" w:right="0"/>
+        <w:rPr>
+          <w:sz w:val="24"/>
+          <w:szCs w:val="24"/>
+        </w:rPr>
+      </w:pPr>
+      <w:r>
+        <w:rPr>
+          <w:b/>
+          <w:sz w:val="24"/>
+          <w:szCs w:val="24"/>
+        </w:rPr>
+        <w:t>Member</w:t>
+      </w:r>
+      <w:r>
+        <w:rPr>
+          <w:sz w:val="24"/>
+          <w:szCs w:val="24"/>
+        </w:rPr>
+        <w:t xml:space="preserve"> </w:t>
+      </w:r>
+      <w:r>
+        <w:rPr>
+          <w:b/>
+          <w:sz w:val="24"/>
+          <w:szCs w:val="24"/>
+        </w:rPr>
+        <w:t>of</w:t>
+      </w:r>
+      <w:r>
+        <w:rPr>
+          <w:sz w:val="24"/>
+          <w:szCs w:val="24"/>
+        </w:rPr>
+        <w:t>: Restaurant</w:t>
+      </w:r>
+    </w:p>
+    <w:p>
+      <w:pPr>
+        <w:widowControl/>
+        <w:spacing w:before="0" w:after="0"/>
+        <w:ind w:left="0" w:right="0"/>
+        <w:rPr>
+          <w:sz w:val="24"/>
+          <w:szCs w:val="24"/>
+        </w:rPr>
+      </w:pPr>
+      <w:r>
+        <w:rPr>
+          <w:b/>
+          <w:sz w:val="24"/>
+          <w:szCs w:val="24"/>
+        </w:rPr>
+        <w:t>Inputs</w:t>
+      </w:r>
+      <w:r>
+        <w:rPr>
+          <w:sz w:val="24"/>
+          <w:szCs w:val="24"/>
         </w:rPr>
         <w:t>:</w:t>
       </w:r>
-      <w:r>
-        <w:t xml:space="preserve"> </w:t>
-      </w:r>
-      <w:proofErr w:type="spellStart"/>
-      <w:r>
-        <w:rPr>
-          <w:b/>
-          <w:sz w:val="36"/>
-          <w:szCs w:val="36"/>
-        </w:rPr>
-        <w:t>SRV_to_Finshed</w:t>
-      </w:r>
-      <w:proofErr w:type="spellEnd"/>
-    </w:p>
-    <w:p>
-      <w:pPr>
-        <w:widowControl/>
-        <w:spacing w:before="0" w:after="0"/>
-        <w:ind w:left="0" w:right="0"/>
-        <w:rPr>
-          <w:sz w:val="24"/>
-          <w:szCs w:val="24"/>
-        </w:rPr>
-      </w:pPr>
-      <w:r>
-        <w:rPr>
-          <w:b/>
-          <w:sz w:val="24"/>
-          <w:szCs w:val="24"/>
-        </w:rPr>
-        <w:t>Member</w:t>
-      </w:r>
-      <w:r>
-        <w:rPr>
-          <w:sz w:val="24"/>
-          <w:szCs w:val="24"/>
-        </w:rPr>
-        <w:t xml:space="preserve"> </w:t>
-      </w:r>
-      <w:r>
-        <w:rPr>
-          <w:b/>
-          <w:sz w:val="24"/>
-          <w:szCs w:val="24"/>
-        </w:rPr>
-        <w:t>of</w:t>
-      </w:r>
-      <w:r>
-        <w:rPr>
-          <w:sz w:val="24"/>
-          <w:szCs w:val="24"/>
-        </w:rPr>
-        <w:t>: Restaurant</w:t>
-      </w:r>
-    </w:p>
-    <w:p>
-      <w:pPr>
-        <w:widowControl/>
-        <w:spacing w:before="0" w:after="0"/>
-        <w:ind w:left="0" w:right="0"/>
-        <w:rPr>
-          <w:sz w:val="24"/>
-          <w:szCs w:val="24"/>
-        </w:rPr>
-      </w:pPr>
-      <w:r>
-        <w:rPr>
-          <w:b/>
-          <w:sz w:val="24"/>
-          <w:szCs w:val="24"/>
-        </w:rPr>
-        <w:t>Inputs</w:t>
-      </w:r>
-      <w:r>
-        <w:rPr>
-          <w:sz w:val="24"/>
-          <w:szCs w:val="24"/>
-        </w:rPr>
-        <w:t>:</w:t>
-      </w:r>
     </w:p>
     <w:p>
       <w:pPr>
@@ -3149,14 +3029,7 @@
           <w:sz w:val="24"/>
           <w:szCs w:val="24"/>
         </w:rPr>
-        <w:t xml:space="preserve"> </w:t>
-      </w:r>
-      <w:r>
-        <w:rPr>
-          <w:sz w:val="24"/>
-          <w:szCs w:val="24"/>
-        </w:rPr>
-        <w:t>1</w:t>
+        <w:t xml:space="preserve"> 1</w:t>
       </w:r>
     </w:p>
     <w:p>
@@ -3236,7 +3109,6 @@
         </w:rPr>
         <w:t xml:space="preserve"> </w:t>
       </w:r>
-      <w:proofErr w:type="gramStart"/>
       <w:r>
         <w:rPr>
           <w:b/>
@@ -3245,7 +3117,6 @@
         </w:rPr>
         <w:t>By</w:t>
       </w:r>
-      <w:proofErr w:type="gramEnd"/>
       <w:r>
         <w:rPr>
           <w:sz w:val="24"/>
@@ -3271,7 +3142,6 @@
         <w:spacing w:before="0" w:after="0"/>
         <w:ind w:right="0"/>
       </w:pPr>
-      <w:proofErr w:type="gramStart"/>
       <w:r>
         <w:rPr>
           <w:sz w:val="24"/>
@@ -3279,7 +3149,6 @@
         </w:rPr>
         <w:t>Restaurant::</w:t>
       </w:r>
-      <w:proofErr w:type="gramEnd"/>
       <w:r>
         <w:t xml:space="preserve"> </w:t>
       </w:r>
@@ -3515,6 +3384,2455 @@
           <w:szCs w:val="24"/>
         </w:rPr>
         <w:t xml:space="preserve"> </w:t>
+      </w:r>
+    </w:p>
+    <w:p>
+      <w:pPr>
+        <w:widowControl/>
+        <w:spacing w:before="0" w:after="0"/>
+        <w:ind w:left="0" w:right="0"/>
+        <w:rPr>
+          <w:b/>
+          <w:bCs/>
+          <w:sz w:val="32"/>
+          <w:szCs w:val="32"/>
+          <w:lang w:bidi="ar-EG"/>
+        </w:rPr>
+      </w:pPr>
+    </w:p>
+    <w:p>
+      <w:pPr>
+        <w:widowControl/>
+        <w:spacing w:before="0" w:after="0"/>
+        <w:ind w:left="0" w:right="0"/>
+        <w:jc w:val="center"/>
+        <w:rPr>
+          <w:b/>
+          <w:bCs/>
+          <w:sz w:val="32"/>
+          <w:szCs w:val="32"/>
+          <w:lang w:bidi="ar-EG"/>
+        </w:rPr>
+      </w:pPr>
+    </w:p>
+    <w:p>
+      <w:pPr>
+        <w:widowControl/>
+        <w:spacing w:before="0" w:after="0"/>
+        <w:ind w:left="0" w:right="0"/>
+        <w:jc w:val="center"/>
+        <w:rPr>
+          <w:rFonts w:asciiTheme="majorHAnsi" w:hAnsiTheme="majorHAnsi" w:cstheme="majorHAnsi"/>
+          <w:b/>
+          <w:sz w:val="52"/>
+          <w:szCs w:val="52"/>
+        </w:rPr>
+      </w:pPr>
+      <w:r>
+        <w:rPr>
+          <w:rFonts w:asciiTheme="majorHAnsi" w:hAnsiTheme="majorHAnsi" w:cstheme="majorHAnsi"/>
+          <w:b/>
+          <w:sz w:val="52"/>
+          <w:szCs w:val="52"/>
+        </w:rPr>
+        <w:t>Section2</w:t>
+      </w:r>
+      <w:bookmarkStart w:id="0" w:name="_GoBack"/>
+      <w:bookmarkEnd w:id="0"/>
+      <w:r>
+        <w:rPr>
+          <w:rFonts w:asciiTheme="majorHAnsi" w:hAnsiTheme="majorHAnsi" w:cstheme="majorHAnsi"/>
+          <w:b/>
+          <w:sz w:val="52"/>
+          <w:szCs w:val="52"/>
+        </w:rPr>
+        <w:t>: Amr Mohamed, 1180472</w:t>
+      </w:r>
+    </w:p>
+    <w:p>
+      <w:pPr>
+        <w:widowControl/>
+        <w:spacing w:before="0" w:after="0"/>
+        <w:ind w:left="0" w:right="0"/>
+        <w:jc w:val="center"/>
+        <w:rPr>
+          <w:b/>
+          <w:sz w:val="36"/>
+          <w:szCs w:val="36"/>
+        </w:rPr>
+      </w:pPr>
+    </w:p>
+    <w:p>
+      <w:pPr>
+        <w:widowControl/>
+        <w:spacing w:before="0" w:after="0"/>
+        <w:ind w:left="0" w:right="0"/>
+        <w:rPr>
+          <w:b/>
+          <w:sz w:val="24"/>
+          <w:szCs w:val="24"/>
+        </w:rPr>
+      </w:pPr>
+      <w:r>
+        <w:rPr>
+          <w:b/>
+          <w:bCs/>
+          <w:sz w:val="36"/>
+          <w:szCs w:val="36"/>
+          <w:lang w:bidi="ar-EG"/>
+        </w:rPr>
+        <w:t>Function 1:</w:t>
+      </w:r>
+      <w:r>
+        <w:rPr>
+          <w:b/>
+          <w:bCs/>
+          <w:sz w:val="36"/>
+          <w:szCs w:val="36"/>
+        </w:rPr>
+        <w:t xml:space="preserve"> </w:t>
+      </w:r>
+      <w:proofErr w:type="spellStart"/>
+      <w:r>
+        <w:rPr>
+          <w:b/>
+          <w:sz w:val="36"/>
+          <w:szCs w:val="36"/>
+        </w:rPr>
+        <w:t>WaitingOrdersToServed</w:t>
+      </w:r>
+      <w:proofErr w:type="spellEnd"/>
+    </w:p>
+    <w:p>
+      <w:pPr>
+        <w:widowControl/>
+        <w:spacing w:before="0" w:after="0"/>
+        <w:ind w:left="0" w:right="0"/>
+        <w:rPr>
+          <w:b/>
+          <w:sz w:val="24"/>
+          <w:szCs w:val="24"/>
+        </w:rPr>
+      </w:pPr>
+    </w:p>
+    <w:p>
+      <w:pPr>
+        <w:widowControl/>
+        <w:spacing w:before="0" w:after="0"/>
+        <w:ind w:left="0" w:right="0"/>
+        <w:rPr>
+          <w:bCs/>
+          <w:sz w:val="24"/>
+          <w:szCs w:val="24"/>
+        </w:rPr>
+      </w:pPr>
+      <w:r>
+        <w:rPr>
+          <w:b/>
+          <w:sz w:val="24"/>
+          <w:szCs w:val="24"/>
+        </w:rPr>
+        <w:t>Member</w:t>
+      </w:r>
+      <w:r>
+        <w:rPr>
+          <w:bCs/>
+          <w:sz w:val="24"/>
+          <w:szCs w:val="24"/>
+        </w:rPr>
+        <w:t xml:space="preserve"> </w:t>
+      </w:r>
+      <w:r>
+        <w:rPr>
+          <w:b/>
+          <w:sz w:val="24"/>
+          <w:szCs w:val="24"/>
+        </w:rPr>
+        <w:t>of</w:t>
+      </w:r>
+      <w:r>
+        <w:rPr>
+          <w:bCs/>
+          <w:sz w:val="24"/>
+          <w:szCs w:val="24"/>
+        </w:rPr>
+        <w:t xml:space="preserve">: Class </w:t>
+      </w:r>
+      <w:r>
+        <w:rPr>
+          <w:bCs/>
+          <w:sz w:val="24"/>
+          <w:szCs w:val="24"/>
+        </w:rPr>
+        <w:t>Restaurant</w:t>
+      </w:r>
+    </w:p>
+    <w:p>
+      <w:pPr>
+        <w:widowControl/>
+        <w:spacing w:before="0" w:after="0"/>
+        <w:ind w:left="0" w:right="0"/>
+        <w:rPr>
+          <w:bCs/>
+          <w:sz w:val="24"/>
+          <w:szCs w:val="24"/>
+        </w:rPr>
+      </w:pPr>
+      <w:r>
+        <w:rPr>
+          <w:b/>
+          <w:sz w:val="24"/>
+          <w:szCs w:val="24"/>
+        </w:rPr>
+        <w:t>Inputs</w:t>
+      </w:r>
+      <w:r>
+        <w:rPr>
+          <w:bCs/>
+          <w:sz w:val="24"/>
+          <w:szCs w:val="24"/>
+        </w:rPr>
+        <w:t>:</w:t>
+      </w:r>
+    </w:p>
+    <w:p>
+      <w:pPr>
+        <w:widowControl/>
+        <w:spacing w:before="0" w:after="0"/>
+        <w:ind w:left="0" w:right="0"/>
+        <w:rPr>
+          <w:bCs/>
+          <w:sz w:val="24"/>
+          <w:szCs w:val="24"/>
+        </w:rPr>
+      </w:pPr>
+      <w:r>
+        <w:rPr>
+          <w:bCs/>
+          <w:sz w:val="24"/>
+          <w:szCs w:val="24"/>
+        </w:rPr>
+        <w:tab/>
+      </w:r>
+      <w:r>
+        <w:rPr>
+          <w:bCs/>
+          <w:sz w:val="24"/>
+          <w:szCs w:val="24"/>
+        </w:rPr>
+        <w:t>No inputs</w:t>
+      </w:r>
+    </w:p>
+    <w:p>
+      <w:pPr>
+        <w:widowControl/>
+        <w:spacing w:before="0" w:after="0"/>
+        <w:ind w:left="0" w:right="0"/>
+        <w:rPr>
+          <w:bCs/>
+          <w:sz w:val="24"/>
+          <w:szCs w:val="24"/>
+        </w:rPr>
+      </w:pPr>
+      <w:r>
+        <w:rPr>
+          <w:b/>
+          <w:sz w:val="24"/>
+          <w:szCs w:val="24"/>
+        </w:rPr>
+        <w:t>Returns</w:t>
+      </w:r>
+      <w:r>
+        <w:rPr>
+          <w:bCs/>
+          <w:sz w:val="24"/>
+          <w:szCs w:val="24"/>
+        </w:rPr>
+        <w:t>:</w:t>
+      </w:r>
+    </w:p>
+    <w:p>
+      <w:pPr>
+        <w:widowControl/>
+        <w:spacing w:before="0" w:after="0"/>
+        <w:ind w:left="0" w:right="0"/>
+        <w:rPr>
+          <w:bCs/>
+          <w:sz w:val="24"/>
+          <w:szCs w:val="24"/>
+        </w:rPr>
+      </w:pPr>
+      <w:r>
+        <w:rPr>
+          <w:bCs/>
+          <w:sz w:val="24"/>
+          <w:szCs w:val="24"/>
+        </w:rPr>
+        <w:tab/>
+      </w:r>
+      <w:r>
+        <w:rPr>
+          <w:bCs/>
+          <w:sz w:val="24"/>
+          <w:szCs w:val="24"/>
+        </w:rPr>
+        <w:t>Doesn’t return</w:t>
+      </w:r>
+    </w:p>
+    <w:p>
+      <w:pPr>
+        <w:widowControl/>
+        <w:spacing w:before="0" w:after="0"/>
+        <w:ind w:left="0" w:right="0"/>
+        <w:rPr>
+          <w:bCs/>
+          <w:sz w:val="24"/>
+          <w:szCs w:val="24"/>
+        </w:rPr>
+      </w:pPr>
+      <w:r>
+        <w:rPr>
+          <w:b/>
+          <w:sz w:val="24"/>
+          <w:szCs w:val="24"/>
+        </w:rPr>
+        <w:t>Called</w:t>
+      </w:r>
+      <w:r>
+        <w:rPr>
+          <w:bCs/>
+          <w:sz w:val="24"/>
+          <w:szCs w:val="24"/>
+        </w:rPr>
+        <w:t xml:space="preserve"> </w:t>
+      </w:r>
+      <w:r>
+        <w:rPr>
+          <w:b/>
+          <w:sz w:val="24"/>
+          <w:szCs w:val="24"/>
+        </w:rPr>
+        <w:t>By</w:t>
+      </w:r>
+      <w:r>
+        <w:rPr>
+          <w:bCs/>
+          <w:sz w:val="24"/>
+          <w:szCs w:val="24"/>
+        </w:rPr>
+        <w:t xml:space="preserve">: </w:t>
+      </w:r>
+    </w:p>
+    <w:p>
+      <w:pPr>
+        <w:pStyle w:val="ListParagraph"/>
+        <w:widowControl/>
+        <w:numPr>
+          <w:ilvl w:val="0"/>
+          <w:numId w:val="2"/>
+        </w:numPr>
+        <w:spacing w:before="0" w:after="0" w:line="240" w:lineRule="auto"/>
+        <w:ind w:right="0"/>
+        <w:textAlignment w:val="auto"/>
+        <w:outlineLvl w:val="9"/>
+        <w:rPr>
+          <w:bCs/>
+          <w:sz w:val="24"/>
+          <w:szCs w:val="24"/>
+        </w:rPr>
+      </w:pPr>
+      <w:r>
+        <w:rPr>
+          <w:bCs/>
+          <w:sz w:val="24"/>
+          <w:szCs w:val="24"/>
+        </w:rPr>
+        <w:t>Restaurant::</w:t>
+      </w:r>
+      <w:proofErr w:type="spellStart"/>
+      <w:r>
+        <w:rPr>
+          <w:bCs/>
+          <w:sz w:val="24"/>
+          <w:szCs w:val="24"/>
+        </w:rPr>
+        <w:t>assignmentfunction</w:t>
+      </w:r>
+      <w:proofErr w:type="spellEnd"/>
+      <w:r>
+        <w:rPr>
+          <w:bCs/>
+          <w:sz w:val="24"/>
+          <w:szCs w:val="24"/>
+        </w:rPr>
+        <w:t>()</w:t>
+      </w:r>
+    </w:p>
+    <w:p>
+      <w:pPr>
+        <w:widowControl/>
+        <w:spacing w:before="0" w:after="0"/>
+        <w:ind w:left="0" w:right="0"/>
+        <w:rPr>
+          <w:bCs/>
+          <w:sz w:val="24"/>
+          <w:szCs w:val="24"/>
+        </w:rPr>
+      </w:pPr>
+      <w:r>
+        <w:rPr>
+          <w:b/>
+          <w:sz w:val="24"/>
+          <w:szCs w:val="24"/>
+        </w:rPr>
+        <w:t>Calls</w:t>
+      </w:r>
+      <w:r>
+        <w:rPr>
+          <w:bCs/>
+          <w:sz w:val="24"/>
+          <w:szCs w:val="24"/>
+        </w:rPr>
+        <w:t>:</w:t>
+      </w:r>
+    </w:p>
+    <w:p>
+      <w:pPr>
+        <w:pStyle w:val="ListParagraph"/>
+        <w:widowControl/>
+        <w:numPr>
+          <w:ilvl w:val="0"/>
+          <w:numId w:val="2"/>
+        </w:numPr>
+        <w:spacing w:before="0" w:after="0" w:line="240" w:lineRule="auto"/>
+        <w:ind w:right="0"/>
+        <w:textAlignment w:val="auto"/>
+        <w:outlineLvl w:val="9"/>
+        <w:rPr>
+          <w:bCs/>
+          <w:sz w:val="24"/>
+          <w:szCs w:val="24"/>
+        </w:rPr>
+      </w:pPr>
+      <w:proofErr w:type="spellStart"/>
+      <w:r>
+        <w:rPr>
+          <w:bCs/>
+          <w:sz w:val="24"/>
+          <w:szCs w:val="24"/>
+        </w:rPr>
+        <w:t>WaitingOrderVIPenqueue</w:t>
+      </w:r>
+      <w:proofErr w:type="spellEnd"/>
+      <w:r>
+        <w:rPr>
+          <w:bCs/>
+          <w:sz w:val="24"/>
+          <w:szCs w:val="24"/>
+        </w:rPr>
+        <w:t>(</w:t>
+      </w:r>
+      <w:r>
+        <w:rPr>
+          <w:bCs/>
+          <w:sz w:val="24"/>
+          <w:szCs w:val="24"/>
+        </w:rPr>
+        <w:t>Order*</w:t>
+      </w:r>
+      <w:r>
+        <w:rPr>
+          <w:bCs/>
+          <w:sz w:val="24"/>
+          <w:szCs w:val="24"/>
+        </w:rPr>
+        <w:t>)</w:t>
+      </w:r>
+    </w:p>
+    <w:p>
+      <w:pPr>
+        <w:pStyle w:val="ListParagraph"/>
+        <w:widowControl/>
+        <w:numPr>
+          <w:ilvl w:val="0"/>
+          <w:numId w:val="2"/>
+        </w:numPr>
+        <w:spacing w:before="0" w:after="0" w:line="240" w:lineRule="auto"/>
+        <w:ind w:right="0"/>
+        <w:textAlignment w:val="auto"/>
+        <w:outlineLvl w:val="9"/>
+        <w:rPr>
+          <w:bCs/>
+          <w:sz w:val="24"/>
+          <w:szCs w:val="24"/>
+        </w:rPr>
+      </w:pPr>
+      <w:proofErr w:type="spellStart"/>
+      <w:r>
+        <w:rPr>
+          <w:bCs/>
+          <w:sz w:val="24"/>
+          <w:szCs w:val="24"/>
+        </w:rPr>
+        <w:t>WaitingOrderVIPdequeuePriority</w:t>
+      </w:r>
+      <w:proofErr w:type="spellEnd"/>
+      <w:r>
+        <w:rPr>
+          <w:bCs/>
+          <w:sz w:val="24"/>
+          <w:szCs w:val="24"/>
+        </w:rPr>
+        <w:t>()</w:t>
+      </w:r>
+    </w:p>
+    <w:p>
+      <w:pPr>
+        <w:pStyle w:val="ListParagraph"/>
+        <w:widowControl/>
+        <w:numPr>
+          <w:ilvl w:val="0"/>
+          <w:numId w:val="2"/>
+        </w:numPr>
+        <w:spacing w:before="0" w:after="0" w:line="240" w:lineRule="auto"/>
+        <w:ind w:right="0"/>
+        <w:textAlignment w:val="auto"/>
+        <w:outlineLvl w:val="9"/>
+        <w:rPr>
+          <w:bCs/>
+          <w:sz w:val="24"/>
+          <w:szCs w:val="24"/>
+        </w:rPr>
+      </w:pPr>
+      <w:proofErr w:type="spellStart"/>
+      <w:r>
+        <w:rPr>
+          <w:bCs/>
+          <w:sz w:val="24"/>
+          <w:szCs w:val="24"/>
+        </w:rPr>
+        <w:t>WaitingOrderVIPdequeue</w:t>
+      </w:r>
+      <w:proofErr w:type="spellEnd"/>
+      <w:r>
+        <w:rPr>
+          <w:bCs/>
+          <w:sz w:val="24"/>
+          <w:szCs w:val="24"/>
+        </w:rPr>
+        <w:t>()</w:t>
+      </w:r>
+    </w:p>
+    <w:p>
+      <w:pPr>
+        <w:widowControl/>
+        <w:spacing w:before="0" w:after="0"/>
+        <w:ind w:left="0" w:right="0"/>
+        <w:rPr>
+          <w:bCs/>
+          <w:sz w:val="24"/>
+          <w:szCs w:val="24"/>
+        </w:rPr>
+      </w:pPr>
+      <w:r>
+        <w:rPr>
+          <w:b/>
+          <w:sz w:val="24"/>
+          <w:szCs w:val="24"/>
+        </w:rPr>
+        <w:t>Function</w:t>
+      </w:r>
+      <w:r>
+        <w:rPr>
+          <w:bCs/>
+          <w:sz w:val="24"/>
+          <w:szCs w:val="24"/>
+        </w:rPr>
+        <w:t xml:space="preserve"> </w:t>
+      </w:r>
+      <w:r>
+        <w:rPr>
+          <w:b/>
+          <w:sz w:val="24"/>
+          <w:szCs w:val="24"/>
+        </w:rPr>
+        <w:t>Logic</w:t>
+      </w:r>
+      <w:r>
+        <w:rPr>
+          <w:bCs/>
+          <w:sz w:val="24"/>
+          <w:szCs w:val="24"/>
+        </w:rPr>
+        <w:t xml:space="preserve"> </w:t>
+      </w:r>
+      <w:r>
+        <w:rPr>
+          <w:b/>
+          <w:sz w:val="24"/>
+          <w:szCs w:val="24"/>
+        </w:rPr>
+        <w:t>description</w:t>
+      </w:r>
+      <w:r>
+        <w:rPr>
+          <w:bCs/>
+          <w:sz w:val="24"/>
+          <w:szCs w:val="24"/>
+        </w:rPr>
+        <w:t>:</w:t>
+      </w:r>
+    </w:p>
+    <w:p>
+      <w:pPr>
+        <w:widowControl/>
+        <w:spacing w:before="0" w:after="0"/>
+        <w:ind w:left="0" w:right="0"/>
+        <w:rPr>
+          <w:bCs/>
+          <w:sz w:val="24"/>
+          <w:szCs w:val="24"/>
+        </w:rPr>
+      </w:pPr>
+      <w:r>
+        <w:rPr>
+          <w:bCs/>
+          <w:sz w:val="24"/>
+          <w:szCs w:val="24"/>
+        </w:rPr>
+        <w:tab/>
+      </w:r>
+      <w:r>
+        <w:rPr>
+          <w:bCs/>
+          <w:sz w:val="24"/>
+          <w:szCs w:val="24"/>
+        </w:rPr>
+        <w:t xml:space="preserve">In the current </w:t>
+      </w:r>
+      <w:proofErr w:type="spellStart"/>
+      <w:r>
+        <w:rPr>
+          <w:bCs/>
+          <w:sz w:val="24"/>
+          <w:szCs w:val="24"/>
+        </w:rPr>
+        <w:t>timestep</w:t>
+      </w:r>
+      <w:proofErr w:type="spellEnd"/>
+      <w:r>
+        <w:rPr>
+          <w:bCs/>
+          <w:sz w:val="24"/>
+          <w:szCs w:val="24"/>
+        </w:rPr>
+        <w:t xml:space="preserve">, the function checks if there are any urgent orders. If so, the function searches for the most adequate cook for this order to serve including cooks in break or rest. After it finishes all the urgent orders, it checks for </w:t>
+      </w:r>
+      <w:proofErr w:type="spellStart"/>
+      <w:proofErr w:type="gramStart"/>
+      <w:r>
+        <w:rPr>
+          <w:bCs/>
+          <w:sz w:val="24"/>
+          <w:szCs w:val="24"/>
+        </w:rPr>
+        <w:t>vip</w:t>
+      </w:r>
+      <w:proofErr w:type="spellEnd"/>
+      <w:proofErr w:type="gramEnd"/>
+      <w:r>
+        <w:rPr>
+          <w:bCs/>
+          <w:sz w:val="24"/>
+          <w:szCs w:val="24"/>
+        </w:rPr>
+        <w:t xml:space="preserve"> cook and assign them to the most adequate cook. After that, the same happens for the Vegan orders and Normal orders. At the assignment process the order is removed from its waiting queue and added to the </w:t>
+      </w:r>
+      <w:proofErr w:type="spellStart"/>
+      <w:r>
+        <w:rPr>
+          <w:bCs/>
+          <w:sz w:val="24"/>
+          <w:szCs w:val="24"/>
+        </w:rPr>
+        <w:t>InServing</w:t>
+      </w:r>
+      <w:proofErr w:type="spellEnd"/>
+      <w:r>
+        <w:rPr>
+          <w:bCs/>
+          <w:sz w:val="24"/>
+          <w:szCs w:val="24"/>
+        </w:rPr>
+        <w:t xml:space="preserve"> queue. The cooks are removed from their queue and added to the </w:t>
+      </w:r>
+      <w:proofErr w:type="spellStart"/>
+      <w:r>
+        <w:rPr>
+          <w:bCs/>
+          <w:sz w:val="24"/>
+          <w:szCs w:val="24"/>
+        </w:rPr>
+        <w:t>Busycook</w:t>
+      </w:r>
+      <w:proofErr w:type="spellEnd"/>
+      <w:r>
+        <w:rPr>
+          <w:bCs/>
+          <w:sz w:val="24"/>
+          <w:szCs w:val="24"/>
+        </w:rPr>
+        <w:t xml:space="preserve"> priority queue.</w:t>
+      </w:r>
+    </w:p>
+    <w:p>
+      <w:pPr>
+        <w:widowControl/>
+        <w:spacing w:before="0" w:after="0"/>
+        <w:ind w:left="0" w:right="0"/>
+        <w:rPr>
+          <w:bCs/>
+          <w:sz w:val="24"/>
+          <w:szCs w:val="24"/>
+        </w:rPr>
+      </w:pPr>
+    </w:p>
+    <w:p>
+      <w:pPr>
+        <w:widowControl/>
+        <w:spacing w:before="0" w:after="0"/>
+        <w:ind w:left="0" w:right="0"/>
+        <w:rPr>
+          <w:b/>
+          <w:sz w:val="36"/>
+          <w:szCs w:val="36"/>
+        </w:rPr>
+      </w:pPr>
+      <w:r>
+        <w:rPr>
+          <w:b/>
+          <w:bCs/>
+          <w:sz w:val="36"/>
+          <w:szCs w:val="36"/>
+          <w:lang w:bidi="ar-EG"/>
+        </w:rPr>
+        <w:t>Function 2</w:t>
+      </w:r>
+      <w:r>
+        <w:rPr>
+          <w:b/>
+          <w:bCs/>
+          <w:sz w:val="36"/>
+          <w:szCs w:val="36"/>
+          <w:lang w:bidi="ar-EG"/>
+        </w:rPr>
+        <w:t>:</w:t>
+      </w:r>
+      <w:r>
+        <w:rPr>
+          <w:b/>
+          <w:bCs/>
+          <w:sz w:val="36"/>
+          <w:szCs w:val="36"/>
+        </w:rPr>
+        <w:t xml:space="preserve"> </w:t>
+      </w:r>
+      <w:proofErr w:type="spellStart"/>
+      <w:r>
+        <w:rPr>
+          <w:b/>
+          <w:sz w:val="36"/>
+          <w:szCs w:val="36"/>
+        </w:rPr>
+        <w:t>WaitingOrderVIPenqueue</w:t>
+      </w:r>
+      <w:proofErr w:type="spellEnd"/>
+    </w:p>
+    <w:p>
+      <w:pPr>
+        <w:widowControl/>
+        <w:spacing w:before="0" w:after="0"/>
+        <w:ind w:left="0" w:right="0"/>
+        <w:rPr>
+          <w:b/>
+          <w:sz w:val="36"/>
+          <w:szCs w:val="36"/>
+        </w:rPr>
+      </w:pPr>
+    </w:p>
+    <w:p>
+      <w:pPr>
+        <w:widowControl/>
+        <w:spacing w:before="0" w:after="0"/>
+        <w:ind w:left="0" w:right="0"/>
+        <w:rPr>
+          <w:bCs/>
+          <w:sz w:val="24"/>
+          <w:szCs w:val="24"/>
+        </w:rPr>
+      </w:pPr>
+      <w:r>
+        <w:rPr>
+          <w:b/>
+          <w:sz w:val="24"/>
+          <w:szCs w:val="24"/>
+        </w:rPr>
+        <w:t>Member</w:t>
+      </w:r>
+      <w:r>
+        <w:rPr>
+          <w:bCs/>
+          <w:sz w:val="24"/>
+          <w:szCs w:val="24"/>
+        </w:rPr>
+        <w:t xml:space="preserve"> </w:t>
+      </w:r>
+      <w:r>
+        <w:rPr>
+          <w:b/>
+          <w:sz w:val="24"/>
+          <w:szCs w:val="24"/>
+        </w:rPr>
+        <w:t>of</w:t>
+      </w:r>
+      <w:r>
+        <w:rPr>
+          <w:bCs/>
+          <w:sz w:val="24"/>
+          <w:szCs w:val="24"/>
+        </w:rPr>
+        <w:t xml:space="preserve">: Class </w:t>
+      </w:r>
+      <w:r>
+        <w:rPr>
+          <w:bCs/>
+          <w:sz w:val="24"/>
+          <w:szCs w:val="24"/>
+        </w:rPr>
+        <w:t>Restaurant</w:t>
+      </w:r>
+    </w:p>
+    <w:p>
+      <w:pPr>
+        <w:widowControl/>
+        <w:spacing w:before="0" w:after="0"/>
+        <w:ind w:left="0" w:right="0"/>
+        <w:rPr>
+          <w:bCs/>
+          <w:sz w:val="24"/>
+          <w:szCs w:val="24"/>
+        </w:rPr>
+      </w:pPr>
+      <w:r>
+        <w:rPr>
+          <w:b/>
+          <w:sz w:val="24"/>
+          <w:szCs w:val="24"/>
+        </w:rPr>
+        <w:lastRenderedPageBreak/>
+        <w:t>Inputs</w:t>
+      </w:r>
+      <w:r>
+        <w:rPr>
+          <w:bCs/>
+          <w:sz w:val="24"/>
+          <w:szCs w:val="24"/>
+        </w:rPr>
+        <w:t>:</w:t>
+      </w:r>
+    </w:p>
+    <w:p>
+      <w:pPr>
+        <w:widowControl/>
+        <w:spacing w:before="0" w:after="0"/>
+        <w:ind w:left="0" w:right="0"/>
+        <w:rPr>
+          <w:bCs/>
+          <w:sz w:val="24"/>
+          <w:szCs w:val="24"/>
+        </w:rPr>
+      </w:pPr>
+      <w:r>
+        <w:rPr>
+          <w:bCs/>
+          <w:sz w:val="24"/>
+          <w:szCs w:val="24"/>
+        </w:rPr>
+        <w:tab/>
+      </w:r>
+      <w:r>
+        <w:rPr>
+          <w:bCs/>
+          <w:sz w:val="24"/>
+          <w:szCs w:val="24"/>
+        </w:rPr>
+        <w:t>Order*</w:t>
+      </w:r>
+    </w:p>
+    <w:p>
+      <w:pPr>
+        <w:widowControl/>
+        <w:spacing w:before="0" w:after="0"/>
+        <w:ind w:left="0" w:right="0"/>
+        <w:rPr>
+          <w:bCs/>
+          <w:sz w:val="24"/>
+          <w:szCs w:val="24"/>
+        </w:rPr>
+      </w:pPr>
+      <w:r>
+        <w:rPr>
+          <w:b/>
+          <w:sz w:val="24"/>
+          <w:szCs w:val="24"/>
+        </w:rPr>
+        <w:t>Returns</w:t>
+      </w:r>
+      <w:r>
+        <w:rPr>
+          <w:bCs/>
+          <w:sz w:val="24"/>
+          <w:szCs w:val="24"/>
+        </w:rPr>
+        <w:t>:</w:t>
+      </w:r>
+    </w:p>
+    <w:p>
+      <w:pPr>
+        <w:widowControl/>
+        <w:spacing w:before="0" w:after="0"/>
+        <w:ind w:left="0" w:right="0"/>
+        <w:rPr>
+          <w:bCs/>
+          <w:sz w:val="24"/>
+          <w:szCs w:val="24"/>
+        </w:rPr>
+      </w:pPr>
+      <w:r>
+        <w:rPr>
+          <w:bCs/>
+          <w:sz w:val="24"/>
+          <w:szCs w:val="24"/>
+        </w:rPr>
+        <w:tab/>
+      </w:r>
+      <w:r>
+        <w:rPr>
+          <w:bCs/>
+          <w:sz w:val="24"/>
+          <w:szCs w:val="24"/>
+        </w:rPr>
+        <w:t>Doesn’t return</w:t>
+      </w:r>
+    </w:p>
+    <w:p>
+      <w:pPr>
+        <w:widowControl/>
+        <w:spacing w:before="0" w:after="0"/>
+        <w:ind w:left="0" w:right="0"/>
+        <w:rPr>
+          <w:bCs/>
+          <w:sz w:val="24"/>
+          <w:szCs w:val="24"/>
+        </w:rPr>
+      </w:pPr>
+      <w:r>
+        <w:rPr>
+          <w:b/>
+          <w:sz w:val="24"/>
+          <w:szCs w:val="24"/>
+        </w:rPr>
+        <w:t>Called</w:t>
+      </w:r>
+      <w:r>
+        <w:rPr>
+          <w:bCs/>
+          <w:sz w:val="24"/>
+          <w:szCs w:val="24"/>
+        </w:rPr>
+        <w:t xml:space="preserve"> </w:t>
+      </w:r>
+      <w:r>
+        <w:rPr>
+          <w:b/>
+          <w:sz w:val="24"/>
+          <w:szCs w:val="24"/>
+        </w:rPr>
+        <w:t>By</w:t>
+      </w:r>
+      <w:r>
+        <w:rPr>
+          <w:bCs/>
+          <w:sz w:val="24"/>
+          <w:szCs w:val="24"/>
+        </w:rPr>
+        <w:t xml:space="preserve">: </w:t>
+      </w:r>
+    </w:p>
+    <w:p>
+      <w:pPr>
+        <w:pStyle w:val="ListParagraph"/>
+        <w:widowControl/>
+        <w:numPr>
+          <w:ilvl w:val="0"/>
+          <w:numId w:val="2"/>
+        </w:numPr>
+        <w:spacing w:before="0" w:after="0" w:line="240" w:lineRule="auto"/>
+        <w:ind w:right="0"/>
+        <w:textAlignment w:val="auto"/>
+        <w:outlineLvl w:val="9"/>
+        <w:rPr>
+          <w:bCs/>
+          <w:sz w:val="24"/>
+          <w:szCs w:val="24"/>
+        </w:rPr>
+      </w:pPr>
+      <w:r>
+        <w:rPr>
+          <w:bCs/>
+          <w:sz w:val="24"/>
+          <w:szCs w:val="24"/>
+        </w:rPr>
+        <w:t>Restaurant::</w:t>
+      </w:r>
+      <w:r>
+        <w:t xml:space="preserve"> </w:t>
+      </w:r>
+      <w:proofErr w:type="spellStart"/>
+      <w:r>
+        <w:rPr>
+          <w:bCs/>
+          <w:sz w:val="24"/>
+          <w:szCs w:val="24"/>
+        </w:rPr>
+        <w:t>WaitingOrdersToServed</w:t>
+      </w:r>
+      <w:proofErr w:type="spellEnd"/>
+      <w:r>
+        <w:rPr>
+          <w:bCs/>
+          <w:sz w:val="24"/>
+          <w:szCs w:val="24"/>
+        </w:rPr>
+        <w:t>()</w:t>
+      </w:r>
+    </w:p>
+    <w:p>
+      <w:pPr>
+        <w:pStyle w:val="ListParagraph"/>
+        <w:widowControl/>
+        <w:numPr>
+          <w:ilvl w:val="0"/>
+          <w:numId w:val="2"/>
+        </w:numPr>
+        <w:spacing w:before="0" w:after="0" w:line="240" w:lineRule="auto"/>
+        <w:ind w:right="0"/>
+        <w:textAlignment w:val="auto"/>
+        <w:outlineLvl w:val="9"/>
+        <w:rPr>
+          <w:bCs/>
+          <w:sz w:val="24"/>
+          <w:szCs w:val="24"/>
+        </w:rPr>
+      </w:pPr>
+      <w:r>
+        <w:rPr>
+          <w:bCs/>
+          <w:sz w:val="24"/>
+          <w:szCs w:val="24"/>
+        </w:rPr>
+        <w:t>Restaurant::promotion(</w:t>
+      </w:r>
+      <w:proofErr w:type="spellStart"/>
+      <w:r>
+        <w:rPr>
+          <w:bCs/>
+          <w:sz w:val="24"/>
+          <w:szCs w:val="24"/>
+        </w:rPr>
+        <w:t>int</w:t>
+      </w:r>
+      <w:proofErr w:type="spellEnd"/>
+      <w:r>
+        <w:rPr>
+          <w:bCs/>
+          <w:sz w:val="24"/>
+          <w:szCs w:val="24"/>
+        </w:rPr>
+        <w:t>, double)</w:t>
+      </w:r>
+    </w:p>
+    <w:p>
+      <w:pPr>
+        <w:widowControl/>
+        <w:spacing w:before="0" w:after="0"/>
+        <w:ind w:left="0" w:right="0"/>
+        <w:rPr>
+          <w:bCs/>
+          <w:sz w:val="24"/>
+          <w:szCs w:val="24"/>
+        </w:rPr>
+      </w:pPr>
+      <w:r>
+        <w:rPr>
+          <w:b/>
+          <w:sz w:val="24"/>
+          <w:szCs w:val="24"/>
+        </w:rPr>
+        <w:t>Calls</w:t>
+      </w:r>
+      <w:r>
+        <w:rPr>
+          <w:bCs/>
+          <w:sz w:val="24"/>
+          <w:szCs w:val="24"/>
+        </w:rPr>
+        <w:t>:</w:t>
+      </w:r>
+    </w:p>
+    <w:p>
+      <w:pPr>
+        <w:pStyle w:val="ListParagraph"/>
+        <w:widowControl/>
+        <w:numPr>
+          <w:ilvl w:val="0"/>
+          <w:numId w:val="2"/>
+        </w:numPr>
+        <w:spacing w:before="0" w:after="0" w:line="240" w:lineRule="auto"/>
+        <w:ind w:right="0"/>
+        <w:textAlignment w:val="auto"/>
+        <w:outlineLvl w:val="9"/>
+        <w:rPr>
+          <w:bCs/>
+          <w:sz w:val="24"/>
+          <w:szCs w:val="24"/>
+        </w:rPr>
+      </w:pPr>
+      <w:r>
+        <w:rPr>
+          <w:bCs/>
+          <w:sz w:val="24"/>
+          <w:szCs w:val="24"/>
+        </w:rPr>
+        <w:t>None</w:t>
+      </w:r>
+    </w:p>
+    <w:p>
+      <w:pPr>
+        <w:widowControl/>
+        <w:spacing w:before="0" w:after="0"/>
+        <w:ind w:left="0" w:right="0"/>
+        <w:rPr>
+          <w:bCs/>
+          <w:sz w:val="24"/>
+          <w:szCs w:val="24"/>
+        </w:rPr>
+      </w:pPr>
+      <w:r>
+        <w:rPr>
+          <w:b/>
+          <w:sz w:val="24"/>
+          <w:szCs w:val="24"/>
+        </w:rPr>
+        <w:t>Function</w:t>
+      </w:r>
+      <w:r>
+        <w:rPr>
+          <w:bCs/>
+          <w:sz w:val="24"/>
+          <w:szCs w:val="24"/>
+        </w:rPr>
+        <w:t xml:space="preserve"> </w:t>
+      </w:r>
+      <w:r>
+        <w:rPr>
+          <w:b/>
+          <w:sz w:val="24"/>
+          <w:szCs w:val="24"/>
+        </w:rPr>
+        <w:t>Logic</w:t>
+      </w:r>
+      <w:r>
+        <w:rPr>
+          <w:bCs/>
+          <w:sz w:val="24"/>
+          <w:szCs w:val="24"/>
+        </w:rPr>
+        <w:t xml:space="preserve"> </w:t>
+      </w:r>
+      <w:r>
+        <w:rPr>
+          <w:b/>
+          <w:sz w:val="24"/>
+          <w:szCs w:val="24"/>
+        </w:rPr>
+        <w:t>description</w:t>
+      </w:r>
+      <w:r>
+        <w:rPr>
+          <w:bCs/>
+          <w:sz w:val="24"/>
+          <w:szCs w:val="24"/>
+        </w:rPr>
+        <w:t>:</w:t>
+      </w:r>
+    </w:p>
+    <w:p>
+      <w:pPr>
+        <w:widowControl/>
+        <w:spacing w:before="0" w:after="0"/>
+        <w:ind w:left="0" w:right="0"/>
+        <w:rPr>
+          <w:bCs/>
+          <w:sz w:val="24"/>
+          <w:szCs w:val="24"/>
+        </w:rPr>
+      </w:pPr>
+      <w:r>
+        <w:rPr>
+          <w:bCs/>
+          <w:sz w:val="24"/>
+          <w:szCs w:val="24"/>
+        </w:rPr>
+        <w:tab/>
+      </w:r>
+      <w:r>
+        <w:rPr>
+          <w:bCs/>
+          <w:sz w:val="24"/>
+          <w:szCs w:val="24"/>
+        </w:rPr>
+        <w:t xml:space="preserve">The function </w:t>
+      </w:r>
+      <w:proofErr w:type="spellStart"/>
+      <w:r>
+        <w:rPr>
+          <w:bCs/>
+          <w:sz w:val="24"/>
+          <w:szCs w:val="24"/>
+        </w:rPr>
+        <w:t>enqueue</w:t>
+      </w:r>
+      <w:proofErr w:type="spellEnd"/>
+      <w:r>
+        <w:rPr>
+          <w:bCs/>
+          <w:sz w:val="24"/>
+          <w:szCs w:val="24"/>
+        </w:rPr>
+        <w:t xml:space="preserve"> the order taken from the input to the priority queue </w:t>
+      </w:r>
+      <w:proofErr w:type="spellStart"/>
+      <w:r>
+        <w:rPr>
+          <w:b/>
+          <w:sz w:val="24"/>
+          <w:szCs w:val="24"/>
+        </w:rPr>
+        <w:t>VIP_OrdersWaitingPriorityQueue</w:t>
+      </w:r>
+      <w:proofErr w:type="spellEnd"/>
+      <w:r>
+        <w:rPr>
+          <w:b/>
+          <w:sz w:val="24"/>
+          <w:szCs w:val="24"/>
+        </w:rPr>
+        <w:t xml:space="preserve"> </w:t>
+      </w:r>
+      <w:r>
+        <w:rPr>
+          <w:bCs/>
+          <w:sz w:val="24"/>
+          <w:szCs w:val="24"/>
+        </w:rPr>
+        <w:t xml:space="preserve">and the normal queue </w:t>
+      </w:r>
+      <w:proofErr w:type="spellStart"/>
+      <w:r>
+        <w:rPr>
+          <w:b/>
+          <w:sz w:val="24"/>
+          <w:szCs w:val="24"/>
+        </w:rPr>
+        <w:t>VIP_OrdersWaiting</w:t>
+      </w:r>
+      <w:proofErr w:type="spellEnd"/>
+      <w:r>
+        <w:rPr>
+          <w:bCs/>
+          <w:sz w:val="24"/>
+          <w:szCs w:val="24"/>
+        </w:rPr>
+        <w:t>.</w:t>
+      </w:r>
+    </w:p>
+    <w:p>
+      <w:pPr>
+        <w:widowControl/>
+        <w:spacing w:before="0" w:after="0"/>
+        <w:ind w:left="0" w:right="0"/>
+        <w:rPr>
+          <w:b/>
+          <w:sz w:val="36"/>
+          <w:szCs w:val="36"/>
+        </w:rPr>
+      </w:pPr>
+    </w:p>
+    <w:p>
+      <w:pPr>
+        <w:widowControl/>
+        <w:spacing w:before="0" w:after="0"/>
+        <w:ind w:left="0" w:right="0"/>
+        <w:rPr>
+          <w:b/>
+          <w:sz w:val="36"/>
+          <w:szCs w:val="36"/>
+        </w:rPr>
+      </w:pPr>
+      <w:r>
+        <w:rPr>
+          <w:b/>
+          <w:bCs/>
+          <w:sz w:val="36"/>
+          <w:szCs w:val="36"/>
+          <w:lang w:bidi="ar-EG"/>
+        </w:rPr>
+        <w:t>Function 3</w:t>
+      </w:r>
+      <w:r>
+        <w:rPr>
+          <w:b/>
+          <w:bCs/>
+          <w:sz w:val="36"/>
+          <w:szCs w:val="36"/>
+          <w:lang w:bidi="ar-EG"/>
+        </w:rPr>
+        <w:t>:</w:t>
+      </w:r>
+      <w:r>
+        <w:rPr>
+          <w:b/>
+          <w:bCs/>
+          <w:sz w:val="36"/>
+          <w:szCs w:val="36"/>
+        </w:rPr>
+        <w:t xml:space="preserve"> </w:t>
+      </w:r>
+      <w:proofErr w:type="spellStart"/>
+      <w:r>
+        <w:rPr>
+          <w:b/>
+          <w:sz w:val="36"/>
+          <w:szCs w:val="36"/>
+        </w:rPr>
+        <w:t>WaitingOrderVIPdequeue</w:t>
+      </w:r>
+      <w:proofErr w:type="spellEnd"/>
+    </w:p>
+    <w:p>
+      <w:pPr>
+        <w:widowControl/>
+        <w:spacing w:before="0" w:after="0"/>
+        <w:ind w:left="0" w:right="0"/>
+        <w:rPr>
+          <w:b/>
+          <w:sz w:val="36"/>
+          <w:szCs w:val="36"/>
+        </w:rPr>
+      </w:pPr>
+    </w:p>
+    <w:p>
+      <w:pPr>
+        <w:widowControl/>
+        <w:spacing w:before="0" w:after="0"/>
+        <w:ind w:left="0" w:right="0"/>
+        <w:rPr>
+          <w:bCs/>
+          <w:sz w:val="24"/>
+          <w:szCs w:val="24"/>
+        </w:rPr>
+      </w:pPr>
+      <w:r>
+        <w:rPr>
+          <w:b/>
+          <w:sz w:val="24"/>
+          <w:szCs w:val="24"/>
+        </w:rPr>
+        <w:t>Member</w:t>
+      </w:r>
+      <w:r>
+        <w:rPr>
+          <w:bCs/>
+          <w:sz w:val="24"/>
+          <w:szCs w:val="24"/>
+        </w:rPr>
+        <w:t xml:space="preserve"> </w:t>
+      </w:r>
+      <w:r>
+        <w:rPr>
+          <w:b/>
+          <w:sz w:val="24"/>
+          <w:szCs w:val="24"/>
+        </w:rPr>
+        <w:t>of</w:t>
+      </w:r>
+      <w:r>
+        <w:rPr>
+          <w:bCs/>
+          <w:sz w:val="24"/>
+          <w:szCs w:val="24"/>
+        </w:rPr>
+        <w:t xml:space="preserve">: Class </w:t>
+      </w:r>
+      <w:r>
+        <w:rPr>
+          <w:bCs/>
+          <w:sz w:val="24"/>
+          <w:szCs w:val="24"/>
+        </w:rPr>
+        <w:t>Restaurant</w:t>
+      </w:r>
+    </w:p>
+    <w:p>
+      <w:pPr>
+        <w:widowControl/>
+        <w:spacing w:before="0" w:after="0"/>
+        <w:ind w:left="0" w:right="0"/>
+        <w:rPr>
+          <w:bCs/>
+          <w:sz w:val="24"/>
+          <w:szCs w:val="24"/>
+        </w:rPr>
+      </w:pPr>
+      <w:r>
+        <w:rPr>
+          <w:b/>
+          <w:sz w:val="24"/>
+          <w:szCs w:val="24"/>
+        </w:rPr>
+        <w:t>Inputs</w:t>
+      </w:r>
+      <w:r>
+        <w:rPr>
+          <w:bCs/>
+          <w:sz w:val="24"/>
+          <w:szCs w:val="24"/>
+        </w:rPr>
+        <w:t>:</w:t>
+      </w:r>
+    </w:p>
+    <w:p>
+      <w:pPr>
+        <w:widowControl/>
+        <w:spacing w:before="0" w:after="0"/>
+        <w:ind w:left="0" w:right="0"/>
+        <w:rPr>
+          <w:bCs/>
+          <w:sz w:val="24"/>
+          <w:szCs w:val="24"/>
+        </w:rPr>
+      </w:pPr>
+      <w:r>
+        <w:rPr>
+          <w:bCs/>
+          <w:sz w:val="24"/>
+          <w:szCs w:val="24"/>
+        </w:rPr>
+        <w:tab/>
+      </w:r>
+      <w:r>
+        <w:rPr>
+          <w:bCs/>
+          <w:sz w:val="24"/>
+          <w:szCs w:val="24"/>
+        </w:rPr>
+        <w:t>None</w:t>
+      </w:r>
+    </w:p>
+    <w:p>
+      <w:pPr>
+        <w:widowControl/>
+        <w:spacing w:before="0" w:after="0"/>
+        <w:ind w:left="0" w:right="0"/>
+        <w:rPr>
+          <w:bCs/>
+          <w:sz w:val="24"/>
+          <w:szCs w:val="24"/>
+        </w:rPr>
+      </w:pPr>
+      <w:r>
+        <w:rPr>
+          <w:b/>
+          <w:sz w:val="24"/>
+          <w:szCs w:val="24"/>
+        </w:rPr>
+        <w:t>Returns</w:t>
+      </w:r>
+      <w:r>
+        <w:rPr>
+          <w:bCs/>
+          <w:sz w:val="24"/>
+          <w:szCs w:val="24"/>
+        </w:rPr>
+        <w:t>:</w:t>
+      </w:r>
+    </w:p>
+    <w:p>
+      <w:pPr>
+        <w:widowControl/>
+        <w:spacing w:before="0" w:after="0"/>
+        <w:ind w:left="0" w:right="0"/>
+        <w:rPr>
+          <w:bCs/>
+          <w:sz w:val="24"/>
+          <w:szCs w:val="24"/>
+        </w:rPr>
+      </w:pPr>
+      <w:r>
+        <w:rPr>
+          <w:bCs/>
+          <w:sz w:val="24"/>
+          <w:szCs w:val="24"/>
+        </w:rPr>
+        <w:tab/>
+      </w:r>
+      <w:r>
+        <w:rPr>
+          <w:bCs/>
+          <w:sz w:val="24"/>
+          <w:szCs w:val="24"/>
+        </w:rPr>
+        <w:t>Order*</w:t>
+      </w:r>
+    </w:p>
+    <w:p>
+      <w:pPr>
+        <w:widowControl/>
+        <w:spacing w:before="0" w:after="0"/>
+        <w:ind w:left="0" w:right="0"/>
+        <w:rPr>
+          <w:bCs/>
+          <w:sz w:val="24"/>
+          <w:szCs w:val="24"/>
+        </w:rPr>
+      </w:pPr>
+      <w:r>
+        <w:rPr>
+          <w:b/>
+          <w:sz w:val="24"/>
+          <w:szCs w:val="24"/>
+        </w:rPr>
+        <w:t>Called</w:t>
+      </w:r>
+      <w:r>
+        <w:rPr>
+          <w:bCs/>
+          <w:sz w:val="24"/>
+          <w:szCs w:val="24"/>
+        </w:rPr>
+        <w:t xml:space="preserve"> </w:t>
+      </w:r>
+      <w:r>
+        <w:rPr>
+          <w:b/>
+          <w:sz w:val="24"/>
+          <w:szCs w:val="24"/>
+        </w:rPr>
+        <w:t>By</w:t>
+      </w:r>
+      <w:r>
+        <w:rPr>
+          <w:bCs/>
+          <w:sz w:val="24"/>
+          <w:szCs w:val="24"/>
+        </w:rPr>
+        <w:t xml:space="preserve">: </w:t>
+      </w:r>
+    </w:p>
+    <w:p>
+      <w:pPr>
+        <w:pStyle w:val="ListParagraph"/>
+        <w:widowControl/>
+        <w:numPr>
+          <w:ilvl w:val="0"/>
+          <w:numId w:val="2"/>
+        </w:numPr>
+        <w:spacing w:before="0" w:after="0" w:line="240" w:lineRule="auto"/>
+        <w:ind w:right="0"/>
+        <w:textAlignment w:val="auto"/>
+        <w:outlineLvl w:val="9"/>
+        <w:rPr>
+          <w:bCs/>
+          <w:sz w:val="24"/>
+          <w:szCs w:val="24"/>
+        </w:rPr>
+      </w:pPr>
+      <w:r>
+        <w:rPr>
+          <w:bCs/>
+          <w:sz w:val="24"/>
+          <w:szCs w:val="24"/>
+        </w:rPr>
+        <w:t>Restaurant::</w:t>
+      </w:r>
+      <w:r>
+        <w:t xml:space="preserve"> </w:t>
+      </w:r>
+      <w:proofErr w:type="spellStart"/>
+      <w:r>
+        <w:rPr>
+          <w:bCs/>
+          <w:sz w:val="24"/>
+          <w:szCs w:val="24"/>
+        </w:rPr>
+        <w:t>WaitingOrdersToServed</w:t>
+      </w:r>
+      <w:proofErr w:type="spellEnd"/>
+      <w:r>
+        <w:rPr>
+          <w:bCs/>
+          <w:sz w:val="24"/>
+          <w:szCs w:val="24"/>
+        </w:rPr>
+        <w:t>()</w:t>
+      </w:r>
+    </w:p>
+    <w:p>
+      <w:pPr>
+        <w:widowControl/>
+        <w:spacing w:before="0" w:after="0"/>
+        <w:ind w:left="0" w:right="0"/>
+        <w:rPr>
+          <w:bCs/>
+          <w:sz w:val="24"/>
+          <w:szCs w:val="24"/>
+        </w:rPr>
+      </w:pPr>
+      <w:r>
+        <w:rPr>
+          <w:b/>
+          <w:sz w:val="24"/>
+          <w:szCs w:val="24"/>
+        </w:rPr>
+        <w:t>Calls</w:t>
+      </w:r>
+      <w:r>
+        <w:rPr>
+          <w:bCs/>
+          <w:sz w:val="24"/>
+          <w:szCs w:val="24"/>
+        </w:rPr>
+        <w:t>:</w:t>
+      </w:r>
+    </w:p>
+    <w:p>
+      <w:pPr>
+        <w:pStyle w:val="ListParagraph"/>
+        <w:widowControl/>
+        <w:numPr>
+          <w:ilvl w:val="0"/>
+          <w:numId w:val="2"/>
+        </w:numPr>
+        <w:spacing w:before="0" w:after="0" w:line="240" w:lineRule="auto"/>
+        <w:ind w:right="0"/>
+        <w:textAlignment w:val="auto"/>
+        <w:outlineLvl w:val="9"/>
+        <w:rPr>
+          <w:bCs/>
+          <w:sz w:val="24"/>
+          <w:szCs w:val="24"/>
+        </w:rPr>
+      </w:pPr>
+      <w:r>
+        <w:rPr>
+          <w:bCs/>
+          <w:sz w:val="24"/>
+          <w:szCs w:val="24"/>
+        </w:rPr>
+        <w:t>None</w:t>
+      </w:r>
+    </w:p>
+    <w:p>
+      <w:pPr>
+        <w:widowControl/>
+        <w:spacing w:before="0" w:after="0"/>
+        <w:ind w:left="0" w:right="0"/>
+        <w:rPr>
+          <w:bCs/>
+          <w:sz w:val="24"/>
+          <w:szCs w:val="24"/>
+        </w:rPr>
+      </w:pPr>
+      <w:r>
+        <w:rPr>
+          <w:b/>
+          <w:sz w:val="24"/>
+          <w:szCs w:val="24"/>
+        </w:rPr>
+        <w:t>Function</w:t>
+      </w:r>
+      <w:r>
+        <w:rPr>
+          <w:bCs/>
+          <w:sz w:val="24"/>
+          <w:szCs w:val="24"/>
+        </w:rPr>
+        <w:t xml:space="preserve"> </w:t>
+      </w:r>
+      <w:r>
+        <w:rPr>
+          <w:b/>
+          <w:sz w:val="24"/>
+          <w:szCs w:val="24"/>
+        </w:rPr>
+        <w:t>Logic</w:t>
+      </w:r>
+      <w:r>
+        <w:rPr>
+          <w:bCs/>
+          <w:sz w:val="24"/>
+          <w:szCs w:val="24"/>
+        </w:rPr>
+        <w:t xml:space="preserve"> </w:t>
+      </w:r>
+      <w:r>
+        <w:rPr>
+          <w:b/>
+          <w:sz w:val="24"/>
+          <w:szCs w:val="24"/>
+        </w:rPr>
+        <w:t>description</w:t>
+      </w:r>
+      <w:r>
+        <w:rPr>
+          <w:bCs/>
+          <w:sz w:val="24"/>
+          <w:szCs w:val="24"/>
+        </w:rPr>
+        <w:t>:</w:t>
+      </w:r>
+    </w:p>
+    <w:p>
+      <w:pPr>
+        <w:widowControl/>
+        <w:spacing w:before="0" w:after="0"/>
+        <w:ind w:left="0" w:right="0"/>
+        <w:rPr>
+          <w:bCs/>
+          <w:sz w:val="24"/>
+          <w:szCs w:val="24"/>
+        </w:rPr>
+      </w:pPr>
+      <w:r>
+        <w:rPr>
+          <w:bCs/>
+          <w:sz w:val="24"/>
+          <w:szCs w:val="24"/>
+        </w:rPr>
+        <w:tab/>
+      </w:r>
+      <w:r>
+        <w:rPr>
+          <w:bCs/>
+          <w:sz w:val="24"/>
+          <w:szCs w:val="24"/>
+        </w:rPr>
+        <w:t xml:space="preserve">It </w:t>
+      </w:r>
+      <w:proofErr w:type="spellStart"/>
+      <w:r>
+        <w:rPr>
+          <w:bCs/>
+          <w:sz w:val="24"/>
+          <w:szCs w:val="24"/>
+        </w:rPr>
+        <w:t>dequeues</w:t>
+      </w:r>
+      <w:proofErr w:type="spellEnd"/>
+      <w:r>
+        <w:rPr>
+          <w:bCs/>
+          <w:sz w:val="24"/>
+          <w:szCs w:val="24"/>
+        </w:rPr>
+        <w:t xml:space="preserve"> an order form the Norma queue </w:t>
+      </w:r>
+      <w:proofErr w:type="spellStart"/>
+      <w:r>
+        <w:rPr>
+          <w:b/>
+          <w:sz w:val="24"/>
+          <w:szCs w:val="24"/>
+        </w:rPr>
+        <w:t>VIP_OrdersWaiting</w:t>
+      </w:r>
+      <w:proofErr w:type="spellEnd"/>
+      <w:r>
+        <w:rPr>
+          <w:bCs/>
+          <w:sz w:val="24"/>
+          <w:szCs w:val="24"/>
+        </w:rPr>
+        <w:t xml:space="preserve"> then searches in the priority queue </w:t>
+      </w:r>
+      <w:proofErr w:type="spellStart"/>
+      <w:r>
+        <w:rPr>
+          <w:b/>
+          <w:sz w:val="24"/>
+          <w:szCs w:val="24"/>
+        </w:rPr>
+        <w:t>VIP_OrdersWaitingPriorityQueue</w:t>
+      </w:r>
+      <w:proofErr w:type="spellEnd"/>
+      <w:r>
+        <w:rPr>
+          <w:b/>
+          <w:sz w:val="24"/>
+          <w:szCs w:val="24"/>
+        </w:rPr>
+        <w:t xml:space="preserve"> </w:t>
+      </w:r>
+      <w:r>
+        <w:rPr>
+          <w:bCs/>
+          <w:sz w:val="24"/>
+          <w:szCs w:val="24"/>
+        </w:rPr>
+        <w:t xml:space="preserve">for that order then </w:t>
+      </w:r>
+      <w:proofErr w:type="spellStart"/>
+      <w:r>
+        <w:rPr>
+          <w:bCs/>
+          <w:sz w:val="24"/>
+          <w:szCs w:val="24"/>
+        </w:rPr>
+        <w:t>dequeues</w:t>
+      </w:r>
+      <w:proofErr w:type="spellEnd"/>
+      <w:r>
+        <w:rPr>
+          <w:bCs/>
+          <w:sz w:val="24"/>
+          <w:szCs w:val="24"/>
+        </w:rPr>
+        <w:t xml:space="preserve"> it and return the order </w:t>
+      </w:r>
+      <w:proofErr w:type="spellStart"/>
+      <w:r>
+        <w:rPr>
+          <w:bCs/>
+          <w:sz w:val="24"/>
+          <w:szCs w:val="24"/>
+        </w:rPr>
+        <w:t>dequeued</w:t>
+      </w:r>
+      <w:proofErr w:type="spellEnd"/>
+      <w:r>
+        <w:rPr>
+          <w:bCs/>
+          <w:sz w:val="24"/>
+          <w:szCs w:val="24"/>
+        </w:rPr>
+        <w:t xml:space="preserve"> from the 2 queues</w:t>
+      </w:r>
+      <w:r>
+        <w:rPr>
+          <w:bCs/>
+          <w:sz w:val="24"/>
+          <w:szCs w:val="24"/>
+        </w:rPr>
+        <w:t>.</w:t>
+      </w:r>
+    </w:p>
+    <w:p>
+      <w:pPr>
+        <w:widowControl/>
+        <w:spacing w:before="0" w:after="0"/>
+        <w:ind w:left="0" w:right="0"/>
+        <w:rPr>
+          <w:bCs/>
+          <w:sz w:val="24"/>
+          <w:szCs w:val="24"/>
+        </w:rPr>
+      </w:pPr>
+    </w:p>
+    <w:p>
+      <w:pPr>
+        <w:widowControl/>
+        <w:spacing w:before="0" w:after="0"/>
+        <w:ind w:left="0" w:right="0"/>
+        <w:rPr>
+          <w:bCs/>
+          <w:sz w:val="24"/>
+          <w:szCs w:val="24"/>
+        </w:rPr>
+      </w:pPr>
+      <w:r>
+        <w:rPr>
+          <w:b/>
+          <w:bCs/>
+          <w:sz w:val="36"/>
+          <w:szCs w:val="36"/>
+          <w:lang w:bidi="ar-EG"/>
+        </w:rPr>
+        <w:t>Function 4</w:t>
+      </w:r>
+      <w:r>
+        <w:rPr>
+          <w:b/>
+          <w:bCs/>
+          <w:sz w:val="36"/>
+          <w:szCs w:val="36"/>
+          <w:lang w:bidi="ar-EG"/>
+        </w:rPr>
+        <w:t>:</w:t>
+      </w:r>
+      <w:r>
+        <w:rPr>
+          <w:b/>
+          <w:bCs/>
+          <w:sz w:val="36"/>
+          <w:szCs w:val="36"/>
+        </w:rPr>
+        <w:t xml:space="preserve"> </w:t>
+      </w:r>
+      <w:proofErr w:type="spellStart"/>
+      <w:r>
+        <w:rPr>
+          <w:b/>
+          <w:sz w:val="36"/>
+          <w:szCs w:val="36"/>
+        </w:rPr>
+        <w:t>WaitingOrderVIPdequeuePriority</w:t>
+      </w:r>
+      <w:proofErr w:type="spellEnd"/>
+    </w:p>
+    <w:p>
+      <w:pPr>
+        <w:widowControl/>
+        <w:spacing w:before="0" w:after="0"/>
+        <w:ind w:left="0" w:right="0"/>
+        <w:rPr>
+          <w:b/>
+          <w:sz w:val="36"/>
+          <w:szCs w:val="36"/>
+        </w:rPr>
+      </w:pPr>
+    </w:p>
+    <w:p>
+      <w:pPr>
+        <w:widowControl/>
+        <w:spacing w:before="0" w:after="0"/>
+        <w:ind w:left="0" w:right="0"/>
+        <w:rPr>
+          <w:bCs/>
+          <w:sz w:val="24"/>
+          <w:szCs w:val="24"/>
+        </w:rPr>
+      </w:pPr>
+      <w:r>
+        <w:rPr>
+          <w:b/>
+          <w:sz w:val="24"/>
+          <w:szCs w:val="24"/>
+        </w:rPr>
+        <w:t>Member</w:t>
+      </w:r>
+      <w:r>
+        <w:rPr>
+          <w:bCs/>
+          <w:sz w:val="24"/>
+          <w:szCs w:val="24"/>
+        </w:rPr>
+        <w:t xml:space="preserve"> </w:t>
+      </w:r>
+      <w:r>
+        <w:rPr>
+          <w:b/>
+          <w:sz w:val="24"/>
+          <w:szCs w:val="24"/>
+        </w:rPr>
+        <w:t>of</w:t>
+      </w:r>
+      <w:r>
+        <w:rPr>
+          <w:bCs/>
+          <w:sz w:val="24"/>
+          <w:szCs w:val="24"/>
+        </w:rPr>
+        <w:t xml:space="preserve">: Class </w:t>
+      </w:r>
+      <w:r>
+        <w:rPr>
+          <w:bCs/>
+          <w:sz w:val="24"/>
+          <w:szCs w:val="24"/>
+        </w:rPr>
+        <w:t>Restaurant</w:t>
+      </w:r>
+    </w:p>
+    <w:p>
+      <w:pPr>
+        <w:widowControl/>
+        <w:spacing w:before="0" w:after="0"/>
+        <w:ind w:left="0" w:right="0"/>
+        <w:rPr>
+          <w:bCs/>
+          <w:sz w:val="24"/>
+          <w:szCs w:val="24"/>
+        </w:rPr>
+      </w:pPr>
+      <w:r>
+        <w:rPr>
+          <w:b/>
+          <w:sz w:val="24"/>
+          <w:szCs w:val="24"/>
+        </w:rPr>
+        <w:t>Inputs</w:t>
+      </w:r>
+      <w:r>
+        <w:rPr>
+          <w:bCs/>
+          <w:sz w:val="24"/>
+          <w:szCs w:val="24"/>
+        </w:rPr>
+        <w:t>:</w:t>
+      </w:r>
+    </w:p>
+    <w:p>
+      <w:pPr>
+        <w:widowControl/>
+        <w:spacing w:before="0" w:after="0"/>
+        <w:ind w:left="0" w:right="0"/>
+        <w:rPr>
+          <w:bCs/>
+          <w:sz w:val="24"/>
+          <w:szCs w:val="24"/>
+        </w:rPr>
+      </w:pPr>
+      <w:r>
+        <w:rPr>
+          <w:bCs/>
+          <w:sz w:val="24"/>
+          <w:szCs w:val="24"/>
+        </w:rPr>
+        <w:tab/>
+      </w:r>
+      <w:r>
+        <w:rPr>
+          <w:bCs/>
+          <w:sz w:val="24"/>
+          <w:szCs w:val="24"/>
+        </w:rPr>
+        <w:t>None</w:t>
+      </w:r>
+    </w:p>
+    <w:p>
+      <w:pPr>
+        <w:widowControl/>
+        <w:spacing w:before="0" w:after="0"/>
+        <w:ind w:left="0" w:right="0"/>
+        <w:rPr>
+          <w:bCs/>
+          <w:sz w:val="24"/>
+          <w:szCs w:val="24"/>
+        </w:rPr>
+      </w:pPr>
+      <w:r>
+        <w:rPr>
+          <w:b/>
+          <w:sz w:val="24"/>
+          <w:szCs w:val="24"/>
+        </w:rPr>
+        <w:t>Returns</w:t>
+      </w:r>
+      <w:r>
+        <w:rPr>
+          <w:bCs/>
+          <w:sz w:val="24"/>
+          <w:szCs w:val="24"/>
+        </w:rPr>
+        <w:t>:</w:t>
+      </w:r>
+    </w:p>
+    <w:p>
+      <w:pPr>
+        <w:widowControl/>
+        <w:spacing w:before="0" w:after="0"/>
+        <w:ind w:left="0" w:right="0"/>
+        <w:rPr>
+          <w:bCs/>
+          <w:sz w:val="24"/>
+          <w:szCs w:val="24"/>
+        </w:rPr>
+      </w:pPr>
+      <w:r>
+        <w:rPr>
+          <w:bCs/>
+          <w:sz w:val="24"/>
+          <w:szCs w:val="24"/>
+        </w:rPr>
+        <w:tab/>
+      </w:r>
+      <w:r>
+        <w:rPr>
+          <w:bCs/>
+          <w:sz w:val="24"/>
+          <w:szCs w:val="24"/>
+        </w:rPr>
+        <w:t>Order*</w:t>
+      </w:r>
+    </w:p>
+    <w:p>
+      <w:pPr>
+        <w:widowControl/>
+        <w:spacing w:before="0" w:after="0"/>
+        <w:ind w:left="0" w:right="0"/>
+        <w:rPr>
+          <w:bCs/>
+          <w:sz w:val="24"/>
+          <w:szCs w:val="24"/>
+        </w:rPr>
+      </w:pPr>
+      <w:r>
+        <w:rPr>
+          <w:b/>
+          <w:sz w:val="24"/>
+          <w:szCs w:val="24"/>
+        </w:rPr>
+        <w:t>Called</w:t>
+      </w:r>
+      <w:r>
+        <w:rPr>
+          <w:bCs/>
+          <w:sz w:val="24"/>
+          <w:szCs w:val="24"/>
+        </w:rPr>
+        <w:t xml:space="preserve"> </w:t>
+      </w:r>
+      <w:r>
+        <w:rPr>
+          <w:b/>
+          <w:sz w:val="24"/>
+          <w:szCs w:val="24"/>
+        </w:rPr>
+        <w:t>By</w:t>
+      </w:r>
+      <w:r>
+        <w:rPr>
+          <w:bCs/>
+          <w:sz w:val="24"/>
+          <w:szCs w:val="24"/>
+        </w:rPr>
+        <w:t xml:space="preserve">: </w:t>
+      </w:r>
+    </w:p>
+    <w:p>
+      <w:pPr>
+        <w:pStyle w:val="ListParagraph"/>
+        <w:widowControl/>
+        <w:numPr>
+          <w:ilvl w:val="0"/>
+          <w:numId w:val="2"/>
+        </w:numPr>
+        <w:spacing w:before="0" w:after="0" w:line="240" w:lineRule="auto"/>
+        <w:ind w:right="0"/>
+        <w:textAlignment w:val="auto"/>
+        <w:outlineLvl w:val="9"/>
+        <w:rPr>
+          <w:bCs/>
+          <w:sz w:val="24"/>
+          <w:szCs w:val="24"/>
+        </w:rPr>
+      </w:pPr>
+      <w:r>
+        <w:rPr>
+          <w:bCs/>
+          <w:sz w:val="24"/>
+          <w:szCs w:val="24"/>
+        </w:rPr>
+        <w:t>Restaurant::</w:t>
+      </w:r>
+      <w:r>
+        <w:t xml:space="preserve"> </w:t>
+      </w:r>
+      <w:proofErr w:type="spellStart"/>
+      <w:r>
+        <w:rPr>
+          <w:bCs/>
+          <w:sz w:val="24"/>
+          <w:szCs w:val="24"/>
+        </w:rPr>
+        <w:t>WaitingOrdersToServed</w:t>
+      </w:r>
+      <w:proofErr w:type="spellEnd"/>
+      <w:r>
+        <w:rPr>
+          <w:bCs/>
+          <w:sz w:val="24"/>
+          <w:szCs w:val="24"/>
+        </w:rPr>
+        <w:t>()</w:t>
+      </w:r>
+    </w:p>
+    <w:p>
+      <w:pPr>
+        <w:widowControl/>
+        <w:spacing w:before="0" w:after="0"/>
+        <w:ind w:left="0" w:right="0"/>
+        <w:rPr>
+          <w:bCs/>
+          <w:sz w:val="24"/>
+          <w:szCs w:val="24"/>
+        </w:rPr>
+      </w:pPr>
+      <w:r>
+        <w:rPr>
+          <w:b/>
+          <w:sz w:val="24"/>
+          <w:szCs w:val="24"/>
+        </w:rPr>
+        <w:t>Calls</w:t>
+      </w:r>
+      <w:r>
+        <w:rPr>
+          <w:bCs/>
+          <w:sz w:val="24"/>
+          <w:szCs w:val="24"/>
+        </w:rPr>
+        <w:t>:</w:t>
+      </w:r>
+    </w:p>
+    <w:p>
+      <w:pPr>
+        <w:pStyle w:val="ListParagraph"/>
+        <w:widowControl/>
+        <w:numPr>
+          <w:ilvl w:val="0"/>
+          <w:numId w:val="2"/>
+        </w:numPr>
+        <w:spacing w:before="0" w:after="0" w:line="240" w:lineRule="auto"/>
+        <w:ind w:right="0"/>
+        <w:textAlignment w:val="auto"/>
+        <w:outlineLvl w:val="9"/>
+        <w:rPr>
+          <w:bCs/>
+          <w:sz w:val="24"/>
+          <w:szCs w:val="24"/>
+        </w:rPr>
+      </w:pPr>
+      <w:r>
+        <w:rPr>
+          <w:bCs/>
+          <w:sz w:val="24"/>
+          <w:szCs w:val="24"/>
+        </w:rPr>
+        <w:t>None</w:t>
+      </w:r>
+    </w:p>
+    <w:p>
+      <w:pPr>
+        <w:widowControl/>
+        <w:spacing w:before="0" w:after="0"/>
+        <w:ind w:left="0" w:right="0"/>
+        <w:rPr>
+          <w:bCs/>
+          <w:sz w:val="24"/>
+          <w:szCs w:val="24"/>
+        </w:rPr>
+      </w:pPr>
+      <w:r>
+        <w:rPr>
+          <w:b/>
+          <w:sz w:val="24"/>
+          <w:szCs w:val="24"/>
+        </w:rPr>
+        <w:t>Function</w:t>
+      </w:r>
+      <w:r>
+        <w:rPr>
+          <w:bCs/>
+          <w:sz w:val="24"/>
+          <w:szCs w:val="24"/>
+        </w:rPr>
+        <w:t xml:space="preserve"> </w:t>
+      </w:r>
+      <w:r>
+        <w:rPr>
+          <w:b/>
+          <w:sz w:val="24"/>
+          <w:szCs w:val="24"/>
+        </w:rPr>
+        <w:t>Logic</w:t>
+      </w:r>
+      <w:r>
+        <w:rPr>
+          <w:bCs/>
+          <w:sz w:val="24"/>
+          <w:szCs w:val="24"/>
+        </w:rPr>
+        <w:t xml:space="preserve"> </w:t>
+      </w:r>
+      <w:r>
+        <w:rPr>
+          <w:b/>
+          <w:sz w:val="24"/>
+          <w:szCs w:val="24"/>
+        </w:rPr>
+        <w:t>description</w:t>
+      </w:r>
+      <w:r>
+        <w:rPr>
+          <w:bCs/>
+          <w:sz w:val="24"/>
+          <w:szCs w:val="24"/>
+        </w:rPr>
+        <w:t>:</w:t>
+      </w:r>
+    </w:p>
+    <w:p>
+      <w:pPr>
+        <w:widowControl/>
+        <w:spacing w:before="0" w:after="0"/>
+        <w:ind w:left="0" w:right="0"/>
+        <w:rPr>
+          <w:bCs/>
+          <w:sz w:val="24"/>
+          <w:szCs w:val="24"/>
+        </w:rPr>
+      </w:pPr>
+      <w:r>
+        <w:rPr>
+          <w:bCs/>
+          <w:sz w:val="24"/>
+          <w:szCs w:val="24"/>
+        </w:rPr>
+        <w:tab/>
+      </w:r>
+      <w:r>
+        <w:rPr>
+          <w:bCs/>
+          <w:sz w:val="24"/>
+          <w:szCs w:val="24"/>
+        </w:rPr>
+        <w:t xml:space="preserve">It </w:t>
+      </w:r>
+      <w:proofErr w:type="spellStart"/>
+      <w:r>
+        <w:rPr>
+          <w:bCs/>
+          <w:sz w:val="24"/>
+          <w:szCs w:val="24"/>
+        </w:rPr>
+        <w:t>dequeues</w:t>
+      </w:r>
+      <w:proofErr w:type="spellEnd"/>
+      <w:r>
+        <w:rPr>
+          <w:bCs/>
+          <w:sz w:val="24"/>
+          <w:szCs w:val="24"/>
+        </w:rPr>
+        <w:t xml:space="preserve"> an order form the priority queue </w:t>
+      </w:r>
+      <w:proofErr w:type="spellStart"/>
+      <w:r>
+        <w:rPr>
+          <w:b/>
+          <w:sz w:val="24"/>
+          <w:szCs w:val="24"/>
+        </w:rPr>
+        <w:t>VIP_OrdersWaitingPriorityQueue</w:t>
+      </w:r>
+      <w:proofErr w:type="spellEnd"/>
+      <w:r>
+        <w:rPr>
+          <w:b/>
+          <w:sz w:val="24"/>
+          <w:szCs w:val="24"/>
+        </w:rPr>
+        <w:t xml:space="preserve"> </w:t>
+      </w:r>
+      <w:r>
+        <w:rPr>
+          <w:bCs/>
+          <w:sz w:val="24"/>
+          <w:szCs w:val="24"/>
+        </w:rPr>
+        <w:t xml:space="preserve">then searches in the normal queue </w:t>
+      </w:r>
+      <w:proofErr w:type="spellStart"/>
+      <w:r>
+        <w:rPr>
+          <w:b/>
+          <w:sz w:val="24"/>
+          <w:szCs w:val="24"/>
+        </w:rPr>
+        <w:t>VIP_OrdersWaiting</w:t>
+      </w:r>
+      <w:proofErr w:type="spellEnd"/>
+      <w:r>
+        <w:rPr>
+          <w:b/>
+          <w:sz w:val="24"/>
+          <w:szCs w:val="24"/>
+        </w:rPr>
+        <w:t xml:space="preserve"> </w:t>
+      </w:r>
+      <w:r>
+        <w:rPr>
+          <w:bCs/>
+          <w:sz w:val="24"/>
+          <w:szCs w:val="24"/>
+        </w:rPr>
+        <w:t xml:space="preserve">for that order then </w:t>
+      </w:r>
+      <w:proofErr w:type="spellStart"/>
+      <w:r>
+        <w:rPr>
+          <w:bCs/>
+          <w:sz w:val="24"/>
+          <w:szCs w:val="24"/>
+        </w:rPr>
+        <w:t>dequeues</w:t>
+      </w:r>
+      <w:proofErr w:type="spellEnd"/>
+      <w:r>
+        <w:rPr>
+          <w:bCs/>
+          <w:sz w:val="24"/>
+          <w:szCs w:val="24"/>
+        </w:rPr>
+        <w:t xml:space="preserve"> it and return the order </w:t>
+      </w:r>
+      <w:proofErr w:type="spellStart"/>
+      <w:r>
+        <w:rPr>
+          <w:bCs/>
+          <w:sz w:val="24"/>
+          <w:szCs w:val="24"/>
+        </w:rPr>
+        <w:t>dequeued</w:t>
+      </w:r>
+      <w:proofErr w:type="spellEnd"/>
+      <w:r>
+        <w:rPr>
+          <w:bCs/>
+          <w:sz w:val="24"/>
+          <w:szCs w:val="24"/>
+        </w:rPr>
+        <w:t xml:space="preserve"> from the 2 queues</w:t>
+      </w:r>
+      <w:r>
+        <w:rPr>
+          <w:bCs/>
+          <w:sz w:val="24"/>
+          <w:szCs w:val="24"/>
+        </w:rPr>
+        <w:t>.</w:t>
       </w:r>
     </w:p>
     <w:p>
@@ -3546,7 +5864,7 @@
 </file>
 
 <file path=word/endnotes.xml><?xml version="1.0" encoding="utf-8"?>
-<w:endnotes xmlns:wpc="http://schemas.microsoft.com/office/word/2010/wordprocessingCanvas" xmlns:cx="http://schemas.microsoft.com/office/drawing/2014/chartex" xmlns:mc="http://schemas.openxmlformats.org/markup-compatibility/2006" xmlns:o="urn:schemas-microsoft-com:office:office" xmlns:r="http://schemas.openxmlformats.org/officeDocument/2006/relationships" xmlns:m="http://schemas.openxmlformats.org/officeDocument/2006/math" xmlns:v="urn:schemas-microsoft-com:vml" xmlns:wp14="http://schemas.microsoft.com/office/word/2010/wordprocessingDrawing" xmlns:wp="http://schemas.openxmlformats.org/drawingml/2006/wordprocessingDrawing" xmlns:w10="urn:schemas-microsoft-com:office:word" xmlns:w="http://schemas.openxmlformats.org/wordprocessingml/2006/main" xmlns:w14="http://schemas.microsoft.com/office/word/2010/wordml" xmlns:w15="http://schemas.microsoft.com/office/word/2012/wordml" xmlns:w16se="http://schemas.microsoft.com/office/word/2015/wordml/symex" xmlns:wpg="http://schemas.microsoft.com/office/word/2010/wordprocessingGroup" xmlns:wpi="http://schemas.microsoft.com/office/word/2010/wordprocessingInk" xmlns:wne="http://schemas.microsoft.com/office/word/2006/wordml" xmlns:wps="http://schemas.microsoft.com/office/word/2010/wordprocessingShape" mc:Ignorable="w14 w15 w16se wp14">
+<w:endnotes xmlns:wpc="http://schemas.microsoft.com/office/word/2010/wordprocessingCanvas" xmlns:mc="http://schemas.openxmlformats.org/markup-compatibility/2006" xmlns:o="urn:schemas-microsoft-com:office:office" xmlns:r="http://schemas.openxmlformats.org/officeDocument/2006/relationships" xmlns:m="http://schemas.openxmlformats.org/officeDocument/2006/math" xmlns:v="urn:schemas-microsoft-com:vml" xmlns:wp14="http://schemas.microsoft.com/office/word/2010/wordprocessingDrawing" xmlns:wp="http://schemas.openxmlformats.org/drawingml/2006/wordprocessingDrawing" xmlns:w10="urn:schemas-microsoft-com:office:word" xmlns:w="http://schemas.openxmlformats.org/wordprocessingml/2006/main" xmlns:w14="http://schemas.microsoft.com/office/word/2010/wordml" xmlns:w15="http://schemas.microsoft.com/office/word/2012/wordml" xmlns:wpg="http://schemas.microsoft.com/office/word/2010/wordprocessingGroup" xmlns:wpi="http://schemas.microsoft.com/office/word/2010/wordprocessingInk" xmlns:wne="http://schemas.microsoft.com/office/word/2006/wordml" xmlns:wps="http://schemas.microsoft.com/office/word/2010/wordprocessingShape" mc:Ignorable="w14 w15 wp14">
   <w:endnote w:type="separator" w:id="-1">
     <w:p>
       <w:pPr>
@@ -3571,7 +5889,7 @@
 </file>
 
 <file path=word/footer1.xml><?xml version="1.0" encoding="utf-8"?>
-<w:ftr xmlns:wpc="http://schemas.microsoft.com/office/word/2010/wordprocessingCanvas" xmlns:cx="http://schemas.microsoft.com/office/drawing/2014/chartex" xmlns:mc="http://schemas.openxmlformats.org/markup-compatibility/2006" xmlns:o="urn:schemas-microsoft-com:office:office" xmlns:r="http://schemas.openxmlformats.org/officeDocument/2006/relationships" xmlns:m="http://schemas.openxmlformats.org/officeDocument/2006/math" xmlns:v="urn:schemas-microsoft-com:vml" xmlns:wp14="http://schemas.microsoft.com/office/word/2010/wordprocessingDrawing" xmlns:wp="http://schemas.openxmlformats.org/drawingml/2006/wordprocessingDrawing" xmlns:w10="urn:schemas-microsoft-com:office:word" xmlns:w="http://schemas.openxmlformats.org/wordprocessingml/2006/main" xmlns:w14="http://schemas.microsoft.com/office/word/2010/wordml" xmlns:w15="http://schemas.microsoft.com/office/word/2012/wordml" xmlns:w16se="http://schemas.microsoft.com/office/word/2015/wordml/symex" xmlns:wpg="http://schemas.microsoft.com/office/word/2010/wordprocessingGroup" xmlns:wpi="http://schemas.microsoft.com/office/word/2010/wordprocessingInk" xmlns:wne="http://schemas.microsoft.com/office/word/2006/wordml" xmlns:wps="http://schemas.microsoft.com/office/word/2010/wordprocessingShape" mc:Ignorable="w14 w15 w16se wp14">
+<w:ftr xmlns:wpc="http://schemas.microsoft.com/office/word/2010/wordprocessingCanvas" xmlns:mc="http://schemas.openxmlformats.org/markup-compatibility/2006" xmlns:o="urn:schemas-microsoft-com:office:office" xmlns:r="http://schemas.openxmlformats.org/officeDocument/2006/relationships" xmlns:m="http://schemas.openxmlformats.org/officeDocument/2006/math" xmlns:v="urn:schemas-microsoft-com:vml" xmlns:wp14="http://schemas.microsoft.com/office/word/2010/wordprocessingDrawing" xmlns:wp="http://schemas.openxmlformats.org/drawingml/2006/wordprocessingDrawing" xmlns:w10="urn:schemas-microsoft-com:office:word" xmlns:w="http://schemas.openxmlformats.org/wordprocessingml/2006/main" xmlns:w14="http://schemas.microsoft.com/office/word/2010/wordml" xmlns:w15="http://schemas.microsoft.com/office/word/2012/wordml" xmlns:wpg="http://schemas.microsoft.com/office/word/2010/wordprocessingGroup" xmlns:wpi="http://schemas.microsoft.com/office/word/2010/wordprocessingInk" xmlns:wne="http://schemas.microsoft.com/office/word/2006/wordml" xmlns:wps="http://schemas.microsoft.com/office/word/2010/wordprocessingShape" mc:Ignorable="w14 w15 wp14">
   <w:sdt>
     <w:sdtPr>
       <w:id w:val="-930430345"/>
@@ -3613,7 +5931,7 @@
             <w:bCs/>
             <w:noProof/>
           </w:rPr>
-          <w:t>3</w:t>
+          <w:t>4</w:t>
         </w:r>
         <w:r>
           <w:rPr>
@@ -3649,7 +5967,7 @@
 </file>
 
 <file path=word/footnotes.xml><?xml version="1.0" encoding="utf-8"?>
-<w:footnotes xmlns:wpc="http://schemas.microsoft.com/office/word/2010/wordprocessingCanvas" xmlns:cx="http://schemas.microsoft.com/office/drawing/2014/chartex" xmlns:mc="http://schemas.openxmlformats.org/markup-compatibility/2006" xmlns:o="urn:schemas-microsoft-com:office:office" xmlns:r="http://schemas.openxmlformats.org/officeDocument/2006/relationships" xmlns:m="http://schemas.openxmlformats.org/officeDocument/2006/math" xmlns:v="urn:schemas-microsoft-com:vml" xmlns:wp14="http://schemas.microsoft.com/office/word/2010/wordprocessingDrawing" xmlns:wp="http://schemas.openxmlformats.org/drawingml/2006/wordprocessingDrawing" xmlns:w10="urn:schemas-microsoft-com:office:word" xmlns:w="http://schemas.openxmlformats.org/wordprocessingml/2006/main" xmlns:w14="http://schemas.microsoft.com/office/word/2010/wordml" xmlns:w15="http://schemas.microsoft.com/office/word/2012/wordml" xmlns:w16se="http://schemas.microsoft.com/office/word/2015/wordml/symex" xmlns:wpg="http://schemas.microsoft.com/office/word/2010/wordprocessingGroup" xmlns:wpi="http://schemas.microsoft.com/office/word/2010/wordprocessingInk" xmlns:wne="http://schemas.microsoft.com/office/word/2006/wordml" xmlns:wps="http://schemas.microsoft.com/office/word/2010/wordprocessingShape" mc:Ignorable="w14 w15 w16se wp14">
+<w:footnotes xmlns:wpc="http://schemas.microsoft.com/office/word/2010/wordprocessingCanvas" xmlns:mc="http://schemas.openxmlformats.org/markup-compatibility/2006" xmlns:o="urn:schemas-microsoft-com:office:office" xmlns:r="http://schemas.openxmlformats.org/officeDocument/2006/relationships" xmlns:m="http://schemas.openxmlformats.org/officeDocument/2006/math" xmlns:v="urn:schemas-microsoft-com:vml" xmlns:wp14="http://schemas.microsoft.com/office/word/2010/wordprocessingDrawing" xmlns:wp="http://schemas.openxmlformats.org/drawingml/2006/wordprocessingDrawing" xmlns:w10="urn:schemas-microsoft-com:office:word" xmlns:w="http://schemas.openxmlformats.org/wordprocessingml/2006/main" xmlns:w14="http://schemas.microsoft.com/office/word/2010/wordml" xmlns:w15="http://schemas.microsoft.com/office/word/2012/wordml" xmlns:wpg="http://schemas.microsoft.com/office/word/2010/wordprocessingGroup" xmlns:wpi="http://schemas.microsoft.com/office/word/2010/wordprocessingInk" xmlns:wne="http://schemas.microsoft.com/office/word/2006/wordml" xmlns:wps="http://schemas.microsoft.com/office/word/2010/wordprocessingShape" mc:Ignorable="w14 w15 wp14">
   <w:footnote w:type="separator" w:id="-1">
     <w:p>
       <w:pPr>
@@ -3674,7 +5992,7 @@
 </file>
 
 <file path=word/header1.xml><?xml version="1.0" encoding="utf-8"?>
-<w:hdr xmlns:wpc="http://schemas.microsoft.com/office/word/2010/wordprocessingCanvas" xmlns:cx="http://schemas.microsoft.com/office/drawing/2014/chartex" xmlns:mc="http://schemas.openxmlformats.org/markup-compatibility/2006" xmlns:o="urn:schemas-microsoft-com:office:office" xmlns:r="http://schemas.openxmlformats.org/officeDocument/2006/relationships" xmlns:m="http://schemas.openxmlformats.org/officeDocument/2006/math" xmlns:v="urn:schemas-microsoft-com:vml" xmlns:wp14="http://schemas.microsoft.com/office/word/2010/wordprocessingDrawing" xmlns:wp="http://schemas.openxmlformats.org/drawingml/2006/wordprocessingDrawing" xmlns:w10="urn:schemas-microsoft-com:office:word" xmlns:w="http://schemas.openxmlformats.org/wordprocessingml/2006/main" xmlns:w14="http://schemas.microsoft.com/office/word/2010/wordml" xmlns:w15="http://schemas.microsoft.com/office/word/2012/wordml" xmlns:w16se="http://schemas.microsoft.com/office/word/2015/wordml/symex" xmlns:wpg="http://schemas.microsoft.com/office/word/2010/wordprocessingGroup" xmlns:wpi="http://schemas.microsoft.com/office/word/2010/wordprocessingInk" xmlns:wne="http://schemas.microsoft.com/office/word/2006/wordml" xmlns:wps="http://schemas.microsoft.com/office/word/2010/wordprocessingShape" mc:Ignorable="w14 w15 w16se wp14">
+<w:hdr xmlns:wpc="http://schemas.microsoft.com/office/word/2010/wordprocessingCanvas" xmlns:mc="http://schemas.openxmlformats.org/markup-compatibility/2006" xmlns:o="urn:schemas-microsoft-com:office:office" xmlns:r="http://schemas.openxmlformats.org/officeDocument/2006/relationships" xmlns:m="http://schemas.openxmlformats.org/officeDocument/2006/math" xmlns:v="urn:schemas-microsoft-com:vml" xmlns:wp14="http://schemas.microsoft.com/office/word/2010/wordprocessingDrawing" xmlns:wp="http://schemas.openxmlformats.org/drawingml/2006/wordprocessingDrawing" xmlns:w10="urn:schemas-microsoft-com:office:word" xmlns:w="http://schemas.openxmlformats.org/wordprocessingml/2006/main" xmlns:w14="http://schemas.microsoft.com/office/word/2010/wordml" xmlns:w15="http://schemas.microsoft.com/office/word/2012/wordml" xmlns:wpg="http://schemas.microsoft.com/office/word/2010/wordprocessingGroup" xmlns:wpi="http://schemas.microsoft.com/office/word/2010/wordprocessingInk" xmlns:wne="http://schemas.microsoft.com/office/word/2006/wordml" xmlns:wps="http://schemas.microsoft.com/office/word/2010/wordprocessingShape" mc:Ignorable="w14 w15 wp14">
   <w:p>
     <w:pPr>
       <w:pStyle w:val="Header"/>
@@ -3690,11 +6008,11 @@
 </file>
 
 <file path=word/numbering.xml><?xml version="1.0" encoding="utf-8"?>
-<w:numbering xmlns:wpc="http://schemas.microsoft.com/office/word/2010/wordprocessingCanvas" xmlns:cx="http://schemas.microsoft.com/office/drawing/2014/chartex" xmlns:mc="http://schemas.openxmlformats.org/markup-compatibility/2006" xmlns:o="urn:schemas-microsoft-com:office:office" xmlns:r="http://schemas.openxmlformats.org/officeDocument/2006/relationships" xmlns:m="http://schemas.openxmlformats.org/officeDocument/2006/math" xmlns:v="urn:schemas-microsoft-com:vml" xmlns:wp14="http://schemas.microsoft.com/office/word/2010/wordprocessingDrawing" xmlns:wp="http://schemas.openxmlformats.org/drawingml/2006/wordprocessingDrawing" xmlns:w10="urn:schemas-microsoft-com:office:word" xmlns:w="http://schemas.openxmlformats.org/wordprocessingml/2006/main" xmlns:w14="http://schemas.microsoft.com/office/word/2010/wordml" xmlns:w15="http://schemas.microsoft.com/office/word/2012/wordml" xmlns:w16se="http://schemas.microsoft.com/office/word/2015/wordml/symex" xmlns:wpg="http://schemas.microsoft.com/office/word/2010/wordprocessingGroup" xmlns:wpi="http://schemas.microsoft.com/office/word/2010/wordprocessingInk" xmlns:wne="http://schemas.microsoft.com/office/word/2006/wordml" xmlns:wps="http://schemas.microsoft.com/office/word/2010/wordprocessingShape" mc:Ignorable="w14 w15 w16se wp14">
-  <w:abstractNum w:abstractNumId="0" w15:restartNumberingAfterBreak="0">
-    <w:nsid w:val="590D0012"/>
+<w:numbering xmlns:wpc="http://schemas.microsoft.com/office/word/2010/wordprocessingCanvas" xmlns:mc="http://schemas.openxmlformats.org/markup-compatibility/2006" xmlns:o="urn:schemas-microsoft-com:office:office" xmlns:r="http://schemas.openxmlformats.org/officeDocument/2006/relationships" xmlns:m="http://schemas.openxmlformats.org/officeDocument/2006/math" xmlns:v="urn:schemas-microsoft-com:vml" xmlns:wp14="http://schemas.microsoft.com/office/word/2010/wordprocessingDrawing" xmlns:wp="http://schemas.openxmlformats.org/drawingml/2006/wordprocessingDrawing" xmlns:w10="urn:schemas-microsoft-com:office:word" xmlns:w="http://schemas.openxmlformats.org/wordprocessingml/2006/main" xmlns:w14="http://schemas.microsoft.com/office/word/2010/wordml" xmlns:w15="http://schemas.microsoft.com/office/word/2012/wordml" xmlns:wpg="http://schemas.microsoft.com/office/word/2010/wordprocessingGroup" xmlns:wpi="http://schemas.microsoft.com/office/word/2010/wordprocessingInk" xmlns:wne="http://schemas.microsoft.com/office/word/2006/wordml" xmlns:wps="http://schemas.microsoft.com/office/word/2010/wordprocessingShape" mc:Ignorable="w14 w15 wp14">
+  <w:abstractNum w:abstractNumId="0">
+    <w:nsid w:val="4195425F"/>
     <w:multiLevelType w:val="multilevel"/>
-    <w:tmpl w:val="B3F6947A"/>
+    <w:tmpl w:val="D6DC3622"/>
     <w:lvl w:ilvl="0">
       <w:start w:val="1"/>
       <w:numFmt w:val="bullet"/>
@@ -3823,14 +6141,149 @@
       </w:rPr>
     </w:lvl>
   </w:abstractNum>
+  <w:abstractNum w:abstractNumId="1">
+    <w:nsid w:val="590D0012"/>
+    <w:multiLevelType w:val="multilevel"/>
+    <w:tmpl w:val="B3F6947A"/>
+    <w:lvl w:ilvl="0">
+      <w:start w:val="1"/>
+      <w:numFmt w:val="bullet"/>
+      <w:lvlText w:val="-"/>
+      <w:lvlJc w:val="left"/>
+      <w:pPr>
+        <w:ind w:left="720" w:hanging="360"/>
+      </w:pPr>
+      <w:rPr>
+        <w:b w:val="0"/>
+        <w:sz w:val="20"/>
+        <w:szCs w:val="20"/>
+        <w:vertAlign w:val="baseline"/>
+      </w:rPr>
+    </w:lvl>
+    <w:lvl w:ilvl="1">
+      <w:start w:val="1"/>
+      <w:numFmt w:val="bullet"/>
+      <w:lvlText w:val="o"/>
+      <w:lvlJc w:val="left"/>
+      <w:pPr>
+        <w:ind w:left="1440" w:hanging="360"/>
+      </w:pPr>
+      <w:rPr>
+        <w:sz w:val="20"/>
+        <w:szCs w:val="20"/>
+        <w:vertAlign w:val="baseline"/>
+      </w:rPr>
+    </w:lvl>
+    <w:lvl w:ilvl="2">
+      <w:start w:val="1"/>
+      <w:numFmt w:val="bullet"/>
+      <w:lvlText w:val="▪"/>
+      <w:lvlJc w:val="left"/>
+      <w:pPr>
+        <w:ind w:left="2160" w:hanging="360"/>
+      </w:pPr>
+      <w:rPr>
+        <w:sz w:val="20"/>
+        <w:szCs w:val="20"/>
+        <w:vertAlign w:val="baseline"/>
+      </w:rPr>
+    </w:lvl>
+    <w:lvl w:ilvl="3">
+      <w:start w:val="1"/>
+      <w:numFmt w:val="bullet"/>
+      <w:lvlText w:val="●"/>
+      <w:lvlJc w:val="left"/>
+      <w:pPr>
+        <w:ind w:left="2880" w:hanging="360"/>
+      </w:pPr>
+      <w:rPr>
+        <w:sz w:val="20"/>
+        <w:szCs w:val="20"/>
+        <w:vertAlign w:val="baseline"/>
+      </w:rPr>
+    </w:lvl>
+    <w:lvl w:ilvl="4">
+      <w:start w:val="1"/>
+      <w:numFmt w:val="bullet"/>
+      <w:lvlText w:val="o"/>
+      <w:lvlJc w:val="left"/>
+      <w:pPr>
+        <w:ind w:left="3600" w:hanging="360"/>
+      </w:pPr>
+      <w:rPr>
+        <w:sz w:val="20"/>
+        <w:szCs w:val="20"/>
+        <w:vertAlign w:val="baseline"/>
+      </w:rPr>
+    </w:lvl>
+    <w:lvl w:ilvl="5">
+      <w:start w:val="1"/>
+      <w:numFmt w:val="bullet"/>
+      <w:lvlText w:val="▪"/>
+      <w:lvlJc w:val="left"/>
+      <w:pPr>
+        <w:ind w:left="4320" w:hanging="360"/>
+      </w:pPr>
+      <w:rPr>
+        <w:sz w:val="20"/>
+        <w:szCs w:val="20"/>
+        <w:vertAlign w:val="baseline"/>
+      </w:rPr>
+    </w:lvl>
+    <w:lvl w:ilvl="6">
+      <w:start w:val="1"/>
+      <w:numFmt w:val="bullet"/>
+      <w:lvlText w:val="●"/>
+      <w:lvlJc w:val="left"/>
+      <w:pPr>
+        <w:ind w:left="5040" w:hanging="360"/>
+      </w:pPr>
+      <w:rPr>
+        <w:sz w:val="20"/>
+        <w:szCs w:val="20"/>
+        <w:vertAlign w:val="baseline"/>
+      </w:rPr>
+    </w:lvl>
+    <w:lvl w:ilvl="7">
+      <w:start w:val="1"/>
+      <w:numFmt w:val="bullet"/>
+      <w:lvlText w:val="o"/>
+      <w:lvlJc w:val="left"/>
+      <w:pPr>
+        <w:ind w:left="5760" w:hanging="360"/>
+      </w:pPr>
+      <w:rPr>
+        <w:sz w:val="20"/>
+        <w:szCs w:val="20"/>
+        <w:vertAlign w:val="baseline"/>
+      </w:rPr>
+    </w:lvl>
+    <w:lvl w:ilvl="8">
+      <w:start w:val="1"/>
+      <w:numFmt w:val="bullet"/>
+      <w:lvlText w:val="▪"/>
+      <w:lvlJc w:val="left"/>
+      <w:pPr>
+        <w:ind w:left="6480" w:hanging="360"/>
+      </w:pPr>
+      <w:rPr>
+        <w:sz w:val="20"/>
+        <w:szCs w:val="20"/>
+        <w:vertAlign w:val="baseline"/>
+      </w:rPr>
+    </w:lvl>
+  </w:abstractNum>
   <w:num w:numId="1">
+    <w:abstractNumId w:val="1"/>
+  </w:num>
+  <w:num w:numId="2">
     <w:abstractNumId w:val="0"/>
   </w:num>
 </w:numbering>
 </file>
 
 <file path=word/styles.xml><?xml version="1.0" encoding="utf-8"?>
-<w:styles xmlns:mc="http://schemas.openxmlformats.org/markup-compatibility/2006" xmlns:r="http://schemas.openxmlformats.org/officeDocument/2006/relationships" xmlns:w="http://schemas.openxmlformats.org/wordprocessingml/2006/main" xmlns:w14="http://schemas.microsoft.com/office/word/2010/wordml" xmlns:w15="http://schemas.microsoft.com/office/word/2012/wordml" xmlns:w16se="http://schemas.microsoft.com/office/word/2015/wordml/symex" mc:Ignorable="w14 w15 w16se">
+<w:styles xmlns:mc="http://schemas.openxmlformats.org/markup-compatibility/2006" xmlns:r="http://schemas.openxmlformats.org/officeDocument/2006/relationships" xmlns:w="http://schemas.openxmlformats.org/wordprocessingml/2006/main" xmlns:w14="http://schemas.microsoft.com/office/word/2010/wordml" xmlns:w15="http://schemas.microsoft.com/office/word/2012/wordml" mc:Ignorable="w14 w15">
   <w:docDefaults>
     <w:rPrDefault>
       <w:rPr>
@@ -4026,7 +6479,7 @@
     <w:lsdException w:name="Medium Shading 2 Accent 1" w:uiPriority="64"/>
     <w:lsdException w:name="Medium List 1 Accent 1" w:uiPriority="65"/>
     <w:lsdException w:name="Revision" w:semiHidden="1"/>
-    <w:lsdException w:name="List Paragraph" w:uiPriority="34" w:qFormat="1"/>
+    <w:lsdException w:name="List Paragraph" w:uiPriority="0" w:qFormat="1"/>
     <w:lsdException w:name="Quote" w:uiPriority="29" w:qFormat="1"/>
     <w:lsdException w:name="Intense Quote" w:uiPriority="30" w:qFormat="1"/>
     <w:lsdException w:name="Medium List 2 Accent 1" w:uiPriority="66"/>
@@ -4416,531 +6869,23 @@
       <w:spacing w:val="15"/>
     </w:rPr>
   </w:style>
-</w:styles>
-</file>
-
-<file path=word/glossary/document.xml><?xml version="1.0" encoding="utf-8"?>
-<w:glossaryDocument xmlns:wpc="http://schemas.microsoft.com/office/word/2010/wordprocessingCanvas" xmlns:cx="http://schemas.microsoft.com/office/drawing/2014/chartex" xmlns:mc="http://schemas.openxmlformats.org/markup-compatibility/2006" xmlns:o="urn:schemas-microsoft-com:office:office" xmlns:r="http://schemas.openxmlformats.org/officeDocument/2006/relationships" xmlns:m="http://schemas.openxmlformats.org/officeDocument/2006/math" xmlns:v="urn:schemas-microsoft-com:vml" xmlns:wp14="http://schemas.microsoft.com/office/word/2010/wordprocessingDrawing" xmlns:wp="http://schemas.openxmlformats.org/drawingml/2006/wordprocessingDrawing" xmlns:w10="urn:schemas-microsoft-com:office:word" xmlns:w="http://schemas.openxmlformats.org/wordprocessingml/2006/main" xmlns:w14="http://schemas.microsoft.com/office/word/2010/wordml" xmlns:w15="http://schemas.microsoft.com/office/word/2012/wordml" xmlns:w16se="http://schemas.microsoft.com/office/word/2015/wordml/symex" xmlns:wpg="http://schemas.microsoft.com/office/word/2010/wordprocessingGroup" xmlns:wpi="http://schemas.microsoft.com/office/word/2010/wordprocessingInk" xmlns:wne="http://schemas.microsoft.com/office/word/2006/wordml" xmlns:wps="http://schemas.microsoft.com/office/word/2010/wordprocessingShape" mc:Ignorable="w14 w15 w16se wp14"/>
-</file>
-
-<file path=word/glossary/fontTable.xml><?xml version="1.0" encoding="utf-8"?>
-<w:fonts xmlns:mc="http://schemas.openxmlformats.org/markup-compatibility/2006" xmlns:r="http://schemas.openxmlformats.org/officeDocument/2006/relationships" xmlns:w="http://schemas.openxmlformats.org/wordprocessingml/2006/main" xmlns:w14="http://schemas.microsoft.com/office/word/2010/wordml" xmlns:w15="http://schemas.microsoft.com/office/word/2012/wordml" xmlns:w16se="http://schemas.microsoft.com/office/word/2015/wordml/symex" mc:Ignorable="w14 w15 w16se">
-  <w:font w:name="Times New Roman">
-    <w:panose1 w:val="02020603050405020304"/>
-    <w:charset w:val="00"/>
-    <w:family w:val="roman"/>
-    <w:pitch w:val="variable"/>
-    <w:sig w:usb0="E0002AFF" w:usb1="C0007841" w:usb2="00000009" w:usb3="00000000" w:csb0="000001FF" w:csb1="00000000"/>
-  </w:font>
-  <w:font w:name="Calibri">
-    <w:panose1 w:val="020F0502020204030204"/>
-    <w:charset w:val="00"/>
-    <w:family w:val="swiss"/>
-    <w:pitch w:val="variable"/>
-    <w:sig w:usb0="E1002AFF" w:usb1="4000ACFF" w:usb2="00000009" w:usb3="00000000" w:csb0="000001FF" w:csb1="00000000"/>
-  </w:font>
-  <w:font w:name="Arial">
-    <w:panose1 w:val="020B0604020202020204"/>
-    <w:charset w:val="00"/>
-    <w:family w:val="swiss"/>
-    <w:pitch w:val="variable"/>
-    <w:sig w:usb0="E0002EFF" w:usb1="C000785B" w:usb2="00000009" w:usb3="00000000" w:csb0="000001FF" w:csb1="00000000"/>
-  </w:font>
-  <w:font w:name="Verdana">
-    <w:panose1 w:val="020B0604030504040204"/>
-    <w:charset w:val="00"/>
-    <w:family w:val="swiss"/>
-    <w:pitch w:val="variable"/>
-    <w:sig w:usb0="A00006FF" w:usb1="4000205B" w:usb2="00000010" w:usb3="00000000" w:csb0="0000019F" w:csb1="00000000"/>
-  </w:font>
-  <w:font w:name="Calibri Light">
-    <w:panose1 w:val="020F0302020204030204"/>
-    <w:charset w:val="00"/>
-    <w:family w:val="swiss"/>
-    <w:pitch w:val="variable"/>
-    <w:sig w:usb0="E4002EFF" w:usb1="C000247B" w:usb2="00000009" w:usb3="00000000" w:csb0="000001FF" w:csb1="00000000"/>
-  </w:font>
-  <w:font w:name="Swiss911 XCm BT">
-    <w:altName w:val="MV Boli"/>
-    <w:charset w:val="00"/>
-    <w:family w:val="auto"/>
-    <w:pitch w:val="default"/>
-  </w:font>
-</w:fonts>
-</file>
-
-<file path=word/glossary/settings.xml><?xml version="1.0" encoding="utf-8"?>
-<w:settings xmlns:mc="http://schemas.openxmlformats.org/markup-compatibility/2006" xmlns:o="urn:schemas-microsoft-com:office:office" xmlns:r="http://schemas.openxmlformats.org/officeDocument/2006/relationships" xmlns:m="http://schemas.openxmlformats.org/officeDocument/2006/math" xmlns:v="urn:schemas-microsoft-com:vml" xmlns:w10="urn:schemas-microsoft-com:office:word" xmlns:w="http://schemas.openxmlformats.org/wordprocessingml/2006/main" xmlns:w14="http://schemas.microsoft.com/office/word/2010/wordml" xmlns:w15="http://schemas.microsoft.com/office/word/2012/wordml" xmlns:w16se="http://schemas.microsoft.com/office/word/2015/wordml/symex" xmlns:sl="http://schemas.openxmlformats.org/schemaLibrary/2006/main" mc:Ignorable="w14 w15 w16se">
-  <w:view w:val="normal"/>
-  <w:defaultTabStop w:val="720"/>
-  <w:characterSpacingControl w:val="doNotCompress"/>
-  <w:compat>
-    <w:useFELayout/>
-    <w:compatSetting w:name="compatibilityMode" w:uri="http://schemas.microsoft.com/office/word" w:val="15"/>
-    <w:compatSetting w:name="overrideTableStyleFontSizeAndJustification" w:uri="http://schemas.microsoft.com/office/word" w:val="1"/>
-    <w:compatSetting w:name="enableOpenTypeFeatures" w:uri="http://schemas.microsoft.com/office/word" w:val="1"/>
-    <w:compatSetting w:name="doNotFlipMirrorIndents" w:uri="http://schemas.microsoft.com/office/word" w:val="1"/>
-    <w:compatSetting w:name="differentiateMultirowTableHeaders" w:uri="http://schemas.microsoft.com/office/word" w:val="1"/>
-  </w:compat>
-  <w:rsids>
-    <w:rsidRoot w:val="00166C68"/>
-    <w:rsid w:val="00166C68"/>
-    <w:rsid w:val="002F798E"/>
-  </w:rsids>
-  <m:mathPr>
-    <m:mathFont m:val="Cambria Math"/>
-    <m:brkBin m:val="before"/>
-    <m:brkBinSub m:val="--"/>
-    <m:smallFrac m:val="0"/>
-    <m:dispDef/>
-    <m:lMargin m:val="0"/>
-    <m:rMargin m:val="0"/>
-    <m:defJc m:val="centerGroup"/>
-    <m:wrapIndent m:val="1440"/>
-    <m:intLim m:val="subSup"/>
-    <m:naryLim m:val="undOvr"/>
-  </m:mathPr>
-  <w:themeFontLang w:val="en-US" w:bidi="ar-SA"/>
-  <w:clrSchemeMapping w:bg1="light1" w:t1="dark1" w:bg2="light2" w:t2="dark2" w:accent1="accent1" w:accent2="accent2" w:accent3="accent3" w:accent4="accent4" w:accent5="accent5" w:accent6="accent6" w:hyperlink="hyperlink" w:followedHyperlink="followedHyperlink"/>
-  <w:decimalSymbol w:val="."/>
-  <w:listSeparator w:val=","/>
-  <w15:chartTrackingRefBased/>
-</w:settings>
-</file>
-
-<file path=word/glossary/styles.xml><?xml version="1.0" encoding="utf-8"?>
-<w:styles xmlns:mc="http://schemas.openxmlformats.org/markup-compatibility/2006" xmlns:r="http://schemas.openxmlformats.org/officeDocument/2006/relationships" xmlns:w="http://schemas.openxmlformats.org/wordprocessingml/2006/main" xmlns:w14="http://schemas.microsoft.com/office/word/2010/wordml" xmlns:w15="http://schemas.microsoft.com/office/word/2012/wordml" xmlns:w16se="http://schemas.microsoft.com/office/word/2015/wordml/symex" mc:Ignorable="w14 w15 w16se">
-  <w:docDefaults>
-    <w:rPrDefault>
-      <w:rPr>
-        <w:rFonts w:asciiTheme="minorHAnsi" w:eastAsiaTheme="minorEastAsia" w:hAnsiTheme="minorHAnsi" w:cstheme="minorBidi"/>
-        <w:sz w:val="22"/>
-        <w:szCs w:val="22"/>
-        <w:lang w:val="en-US" w:eastAsia="en-US" w:bidi="ar-SA"/>
-      </w:rPr>
-    </w:rPrDefault>
-    <w:pPrDefault>
-      <w:pPr>
-        <w:spacing w:after="160" w:line="259" w:lineRule="auto"/>
-      </w:pPr>
-    </w:pPrDefault>
-  </w:docDefaults>
-  <w:latentStyles w:defLockedState="0" w:defUIPriority="99" w:defSemiHidden="0" w:defUnhideWhenUsed="0" w:defQFormat="0" w:count="371">
-    <w:lsdException w:name="Normal" w:uiPriority="0" w:qFormat="1"/>
-    <w:lsdException w:name="heading 1" w:uiPriority="9" w:qFormat="1"/>
-    <w:lsdException w:name="heading 2" w:semiHidden="1" w:uiPriority="9" w:unhideWhenUsed="1" w:qFormat="1"/>
-    <w:lsdException w:name="heading 3" w:semiHidden="1" w:uiPriority="9" w:unhideWhenUsed="1" w:qFormat="1"/>
-    <w:lsdException w:name="heading 4" w:semiHidden="1" w:uiPriority="9" w:unhideWhenUsed="1" w:qFormat="1"/>
-    <w:lsdException w:name="heading 5" w:semiHidden="1" w:uiPriority="9" w:unhideWhenUsed="1" w:qFormat="1"/>
-    <w:lsdException w:name="heading 6" w:semiHidden="1" w:uiPriority="9" w:unhideWhenUsed="1" w:qFormat="1"/>
-    <w:lsdException w:name="heading 7" w:semiHidden="1" w:uiPriority="9" w:unhideWhenUsed="1" w:qFormat="1"/>
-    <w:lsdException w:name="heading 8" w:semiHidden="1" w:uiPriority="9" w:unhideWhenUsed="1" w:qFormat="1"/>
-    <w:lsdException w:name="heading 9" w:semiHidden="1" w:uiPriority="9" w:unhideWhenUsed="1" w:qFormat="1"/>
-    <w:lsdException w:name="index 1" w:semiHidden="1" w:unhideWhenUsed="1"/>
-    <w:lsdException w:name="index 2" w:semiHidden="1" w:unhideWhenUsed="1"/>
-    <w:lsdException w:name="index 3" w:semiHidden="1" w:unhideWhenUsed="1"/>
-    <w:lsdException w:name="index 4" w:semiHidden="1" w:unhideWhenUsed="1"/>
-    <w:lsdException w:name="index 5" w:semiHidden="1" w:unhideWhenUsed="1"/>
-    <w:lsdException w:name="index 6" w:semiHidden="1" w:unhideWhenUsed="1"/>
-    <w:lsdException w:name="index 7" w:semiHidden="1" w:unhideWhenUsed="1"/>
-    <w:lsdException w:name="index 8" w:semiHidden="1" w:unhideWhenUsed="1"/>
-    <w:lsdException w:name="index 9" w:semiHidden="1" w:unhideWhenUsed="1"/>
-    <w:lsdException w:name="toc 1" w:semiHidden="1" w:uiPriority="39" w:unhideWhenUsed="1"/>
-    <w:lsdException w:name="toc 2" w:semiHidden="1" w:uiPriority="39" w:unhideWhenUsed="1"/>
-    <w:lsdException w:name="toc 3" w:semiHidden="1" w:uiPriority="39" w:unhideWhenUsed="1"/>
-    <w:lsdException w:name="toc 4" w:semiHidden="1" w:uiPriority="39" w:unhideWhenUsed="1"/>
-    <w:lsdException w:name="toc 5" w:semiHidden="1" w:uiPriority="39" w:unhideWhenUsed="1"/>
-    <w:lsdException w:name="toc 6" w:semiHidden="1" w:uiPriority="39" w:unhideWhenUsed="1"/>
-    <w:lsdException w:name="toc 7" w:semiHidden="1" w:uiPriority="39" w:unhideWhenUsed="1"/>
-    <w:lsdException w:name="toc 8" w:semiHidden="1" w:uiPriority="39" w:unhideWhenUsed="1"/>
-    <w:lsdException w:name="toc 9" w:semiHidden="1" w:uiPriority="39" w:unhideWhenUsed="1"/>
-    <w:lsdException w:name="Normal Indent" w:semiHidden="1" w:unhideWhenUsed="1"/>
-    <w:lsdException w:name="footnote text" w:semiHidden="1" w:unhideWhenUsed="1"/>
-    <w:lsdException w:name="annotation text" w:semiHidden="1" w:unhideWhenUsed="1"/>
-    <w:lsdException w:name="header" w:semiHidden="1" w:unhideWhenUsed="1"/>
-    <w:lsdException w:name="footer" w:semiHidden="1" w:unhideWhenUsed="1"/>
-    <w:lsdException w:name="index heading" w:semiHidden="1" w:unhideWhenUsed="1"/>
-    <w:lsdException w:name="caption" w:semiHidden="1" w:uiPriority="35" w:unhideWhenUsed="1" w:qFormat="1"/>
-    <w:lsdException w:name="table of figures" w:semiHidden="1" w:unhideWhenUsed="1"/>
-    <w:lsdException w:name="envelope address" w:semiHidden="1" w:unhideWhenUsed="1"/>
-    <w:lsdException w:name="envelope return" w:semiHidden="1" w:unhideWhenUsed="1"/>
-    <w:lsdException w:name="footnote reference" w:semiHidden="1" w:unhideWhenUsed="1"/>
-    <w:lsdException w:name="annotation reference" w:semiHidden="1" w:unhideWhenUsed="1"/>
-    <w:lsdException w:name="line number" w:semiHidden="1" w:unhideWhenUsed="1"/>
-    <w:lsdException w:name="page number" w:semiHidden="1" w:unhideWhenUsed="1"/>
-    <w:lsdException w:name="endnote reference" w:semiHidden="1" w:unhideWhenUsed="1"/>
-    <w:lsdException w:name="endnote text" w:semiHidden="1" w:unhideWhenUsed="1"/>
-    <w:lsdException w:name="table of authorities" w:semiHidden="1" w:unhideWhenUsed="1"/>
-    <w:lsdException w:name="macro" w:semiHidden="1" w:unhideWhenUsed="1"/>
-    <w:lsdException w:name="toa heading" w:semiHidden="1" w:unhideWhenUsed="1"/>
-    <w:lsdException w:name="List" w:semiHidden="1" w:unhideWhenUsed="1"/>
-    <w:lsdException w:name="List Bullet" w:semiHidden="1" w:unhideWhenUsed="1"/>
-    <w:lsdException w:name="List Number" w:semiHidden="1" w:unhideWhenUsed="1"/>
-    <w:lsdException w:name="List 2" w:semiHidden="1" w:unhideWhenUsed="1"/>
-    <w:lsdException w:name="List 3" w:semiHidden="1" w:unhideWhenUsed="1"/>
-    <w:lsdException w:name="List 4" w:semiHidden="1" w:unhideWhenUsed="1"/>
-    <w:lsdException w:name="List 5" w:semiHidden="1" w:unhideWhenUsed="1"/>
-    <w:lsdException w:name="List Bullet 2" w:semiHidden="1" w:unhideWhenUsed="1"/>
-    <w:lsdException w:name="List Bullet 3" w:semiHidden="1" w:unhideWhenUsed="1"/>
-    <w:lsdException w:name="List Bullet 4" w:semiHidden="1" w:unhideWhenUsed="1"/>
-    <w:lsdException w:name="List Bullet 5" w:semiHidden="1" w:unhideWhenUsed="1"/>
-    <w:lsdException w:name="List Number 2" w:semiHidden="1" w:unhideWhenUsed="1"/>
-    <w:lsdException w:name="List Number 3" w:semiHidden="1" w:unhideWhenUsed="1"/>
-    <w:lsdException w:name="List Number 4" w:semiHidden="1" w:unhideWhenUsed="1"/>
-    <w:lsdException w:name="List Number 5" w:semiHidden="1" w:unhideWhenUsed="1"/>
-    <w:lsdException w:name="Title" w:uiPriority="10" w:qFormat="1"/>
-    <w:lsdException w:name="Closing" w:semiHidden="1" w:unhideWhenUsed="1"/>
-    <w:lsdException w:name="Signature" w:semiHidden="1" w:unhideWhenUsed="1"/>
-    <w:lsdException w:name="Default Paragraph Font" w:semiHidden="1" w:uiPriority="1" w:unhideWhenUsed="1"/>
-    <w:lsdException w:name="Body Text" w:semiHidden="1" w:unhideWhenUsed="1"/>
-    <w:lsdException w:name="Body Text Indent" w:semiHidden="1" w:unhideWhenUsed="1"/>
-    <w:lsdException w:name="List Continue" w:semiHidden="1" w:unhideWhenUsed="1"/>
-    <w:lsdException w:name="List Continue 2" w:semiHidden="1" w:unhideWhenUsed="1"/>
-    <w:lsdException w:name="List Continue 3" w:semiHidden="1" w:unhideWhenUsed="1"/>
-    <w:lsdException w:name="List Continue 4" w:semiHidden="1" w:unhideWhenUsed="1"/>
-    <w:lsdException w:name="List Continue 5" w:semiHidden="1" w:unhideWhenUsed="1"/>
-    <w:lsdException w:name="Message Header" w:semiHidden="1" w:unhideWhenUsed="1"/>
-    <w:lsdException w:name="Subtitle" w:uiPriority="11" w:qFormat="1"/>
-    <w:lsdException w:name="Salutation" w:semiHidden="1" w:unhideWhenUsed="1"/>
-    <w:lsdException w:name="Date" w:semiHidden="1" w:unhideWhenUsed="1"/>
-    <w:lsdException w:name="Body Text First Indent" w:semiHidden="1" w:unhideWhenUsed="1"/>
-    <w:lsdException w:name="Body Text First Indent 2" w:semiHidden="1" w:unhideWhenUsed="1"/>
-    <w:lsdException w:name="Note Heading" w:semiHidden="1" w:unhideWhenUsed="1"/>
-    <w:lsdException w:name="Body Text 2" w:semiHidden="1" w:unhideWhenUsed="1"/>
-    <w:lsdException w:name="Body Text 3" w:semiHidden="1" w:unhideWhenUsed="1"/>
-    <w:lsdException w:name="Body Text Indent 2" w:semiHidden="1" w:unhideWhenUsed="1"/>
-    <w:lsdException w:name="Body Text Indent 3" w:semiHidden="1" w:unhideWhenUsed="1"/>
-    <w:lsdException w:name="Block Text" w:semiHidden="1" w:unhideWhenUsed="1"/>
-    <w:lsdException w:name="Hyperlink" w:semiHidden="1" w:unhideWhenUsed="1"/>
-    <w:lsdException w:name="FollowedHyperlink" w:semiHidden="1" w:unhideWhenUsed="1"/>
-    <w:lsdException w:name="Strong" w:uiPriority="22" w:qFormat="1"/>
-    <w:lsdException w:name="Emphasis" w:uiPriority="20" w:qFormat="1"/>
-    <w:lsdException w:name="Document Map" w:semiHidden="1" w:unhideWhenUsed="1"/>
-    <w:lsdException w:name="Plain Text" w:semiHidden="1" w:unhideWhenUsed="1"/>
-    <w:lsdException w:name="E-mail Signature" w:semiHidden="1" w:unhideWhenUsed="1"/>
-    <w:lsdException w:name="HTML Top of Form" w:semiHidden="1" w:unhideWhenUsed="1"/>
-    <w:lsdException w:name="HTML Bottom of Form" w:semiHidden="1" w:unhideWhenUsed="1"/>
-    <w:lsdException w:name="Normal (Web)" w:semiHidden="1" w:unhideWhenUsed="1"/>
-    <w:lsdException w:name="HTML Acronym" w:semiHidden="1" w:unhideWhenUsed="1"/>
-    <w:lsdException w:name="HTML Address" w:semiHidden="1" w:unhideWhenUsed="1"/>
-    <w:lsdException w:name="HTML Cite" w:semiHidden="1" w:unhideWhenUsed="1"/>
-    <w:lsdException w:name="HTML Code" w:semiHidden="1" w:unhideWhenUsed="1"/>
-    <w:lsdException w:name="HTML Definition" w:semiHidden="1" w:unhideWhenUsed="1"/>
-    <w:lsdException w:name="HTML Keyboard" w:semiHidden="1" w:unhideWhenUsed="1"/>
-    <w:lsdException w:name="HTML Preformatted" w:semiHidden="1" w:unhideWhenUsed="1"/>
-    <w:lsdException w:name="HTML Sample" w:semiHidden="1" w:unhideWhenUsed="1"/>
-    <w:lsdException w:name="HTML Typewriter" w:semiHidden="1" w:unhideWhenUsed="1"/>
-    <w:lsdException w:name="HTML Variable" w:semiHidden="1" w:unhideWhenUsed="1"/>
-    <w:lsdException w:name="Normal Table" w:semiHidden="1" w:unhideWhenUsed="1"/>
-    <w:lsdException w:name="annotation subject" w:semiHidden="1" w:unhideWhenUsed="1"/>
-    <w:lsdException w:name="No List" w:semiHidden="1" w:unhideWhenUsed="1"/>
-    <w:lsdException w:name="Outline List 1" w:semiHidden="1" w:unhideWhenUsed="1"/>
-    <w:lsdException w:name="Outline List 2" w:semiHidden="1" w:unhideWhenUsed="1"/>
-    <w:lsdException w:name="Outline List 3" w:semiHidden="1" w:unhideWhenUsed="1"/>
-    <w:lsdException w:name="Table Simple 1" w:semiHidden="1" w:unhideWhenUsed="1"/>
-    <w:lsdException w:name="Table Simple 2" w:semiHidden="1" w:unhideWhenUsed="1"/>
-    <w:lsdException w:name="Table Simple 3" w:semiHidden="1" w:unhideWhenUsed="1"/>
-    <w:lsdException w:name="Table Classic 1" w:semiHidden="1" w:unhideWhenUsed="1"/>
-    <w:lsdException w:name="Table Classic 2" w:semiHidden="1" w:unhideWhenUsed="1"/>
-    <w:lsdException w:name="Table Classic 3" w:semiHidden="1" w:unhideWhenUsed="1"/>
-    <w:lsdException w:name="Table Classic 4" w:semiHidden="1" w:unhideWhenUsed="1"/>
-    <w:lsdException w:name="Table Colorful 1" w:semiHidden="1" w:unhideWhenUsed="1"/>
-    <w:lsdException w:name="Table Colorful 2" w:semiHidden="1" w:unhideWhenUsed="1"/>
-    <w:lsdException w:name="Table Colorful 3" w:semiHidden="1" w:unhideWhenUsed="1"/>
-    <w:lsdException w:name="Table Columns 1" w:semiHidden="1" w:unhideWhenUsed="1"/>
-    <w:lsdException w:name="Table Columns 2" w:semiHidden="1" w:unhideWhenUsed="1"/>
-    <w:lsdException w:name="Table Columns 3" w:semiHidden="1" w:unhideWhenUsed="1"/>
-    <w:lsdException w:name="Table Columns 4" w:semiHidden="1" w:unhideWhenUsed="1"/>
-    <w:lsdException w:name="Table Columns 5" w:semiHidden="1" w:unhideWhenUsed="1"/>
-    <w:lsdException w:name="Table Grid 1" w:semiHidden="1" w:unhideWhenUsed="1"/>
-    <w:lsdException w:name="Table Grid 2" w:semiHidden="1" w:unhideWhenUsed="1"/>
-    <w:lsdException w:name="Table Grid 3" w:semiHidden="1" w:unhideWhenUsed="1"/>
-    <w:lsdException w:name="Table Grid 4" w:semiHidden="1" w:unhideWhenUsed="1"/>
-    <w:lsdException w:name="Table Grid 5" w:semiHidden="1" w:unhideWhenUsed="1"/>
-    <w:lsdException w:name="Table Grid 6" w:semiHidden="1" w:unhideWhenUsed="1"/>
-    <w:lsdException w:name="Table Grid 7" w:semiHidden="1" w:unhideWhenUsed="1"/>
-    <w:lsdException w:name="Table Grid 8" w:semiHidden="1" w:unhideWhenUsed="1"/>
-    <w:lsdException w:name="Table List 1" w:semiHidden="1" w:unhideWhenUsed="1"/>
-    <w:lsdException w:name="Table List 2" w:semiHidden="1" w:unhideWhenUsed="1"/>
-    <w:lsdException w:name="Table List 3" w:semiHidden="1" w:unhideWhenUsed="1"/>
-    <w:lsdException w:name="Table List 4" w:semiHidden="1" w:unhideWhenUsed="1"/>
-    <w:lsdException w:name="Table List 5" w:semiHidden="1" w:unhideWhenUsed="1"/>
-    <w:lsdException w:name="Table List 6" w:semiHidden="1" w:unhideWhenUsed="1"/>
-    <w:lsdException w:name="Table List 7" w:semiHidden="1" w:unhideWhenUsed="1"/>
-    <w:lsdException w:name="Table List 8" w:semiHidden="1" w:unhideWhenUsed="1"/>
-    <w:lsdException w:name="Table 3D effects 1" w:semiHidden="1" w:unhideWhenUsed="1"/>
-    <w:lsdException w:name="Table 3D effects 2" w:semiHidden="1" w:unhideWhenUsed="1"/>
-    <w:lsdException w:name="Table 3D effects 3" w:semiHidden="1" w:unhideWhenUsed="1"/>
-    <w:lsdException w:name="Table Contemporary" w:semiHidden="1" w:unhideWhenUsed="1"/>
-    <w:lsdException w:name="Table Elegant" w:semiHidden="1" w:unhideWhenUsed="1"/>
-    <w:lsdException w:name="Table Professional" w:semiHidden="1" w:unhideWhenUsed="1"/>
-    <w:lsdException w:name="Table Subtle 1" w:semiHidden="1" w:unhideWhenUsed="1"/>
-    <w:lsdException w:name="Table Subtle 2" w:semiHidden="1" w:unhideWhenUsed="1"/>
-    <w:lsdException w:name="Table Web 1" w:semiHidden="1" w:unhideWhenUsed="1"/>
-    <w:lsdException w:name="Table Web 2" w:semiHidden="1" w:unhideWhenUsed="1"/>
-    <w:lsdException w:name="Table Web 3" w:semiHidden="1" w:unhideWhenUsed="1"/>
-    <w:lsdException w:name="Balloon Text" w:semiHidden="1" w:unhideWhenUsed="1"/>
-    <w:lsdException w:name="Table Grid" w:uiPriority="39"/>
-    <w:lsdException w:name="Table Theme" w:semiHidden="1" w:unhideWhenUsed="1"/>
-    <w:lsdException w:name="Placeholder Text" w:semiHidden="1"/>
-    <w:lsdException w:name="No Spacing" w:uiPriority="1" w:qFormat="1"/>
-    <w:lsdException w:name="Light Shading" w:uiPriority="60"/>
-    <w:lsdException w:name="Light List" w:uiPriority="61"/>
-    <w:lsdException w:name="Light Grid" w:uiPriority="62"/>
-    <w:lsdException w:name="Medium Shading 1" w:uiPriority="63"/>
-    <w:lsdException w:name="Medium Shading 2" w:uiPriority="64"/>
-    <w:lsdException w:name="Medium List 1" w:uiPriority="65"/>
-    <w:lsdException w:name="Medium List 2" w:uiPriority="66"/>
-    <w:lsdException w:name="Medium Grid 1" w:uiPriority="67"/>
-    <w:lsdException w:name="Medium Grid 2" w:uiPriority="68"/>
-    <w:lsdException w:name="Medium Grid 3" w:uiPriority="69"/>
-    <w:lsdException w:name="Dark List" w:uiPriority="70"/>
-    <w:lsdException w:name="Colorful Shading" w:uiPriority="71"/>
-    <w:lsdException w:name="Colorful List" w:uiPriority="72"/>
-    <w:lsdException w:name="Colorful Grid" w:uiPriority="73"/>
-    <w:lsdException w:name="Light Shading Accent 1" w:uiPriority="60"/>
-    <w:lsdException w:name="Light List Accent 1" w:uiPriority="61"/>
-    <w:lsdException w:name="Light Grid Accent 1" w:uiPriority="62"/>
-    <w:lsdException w:name="Medium Shading 1 Accent 1" w:uiPriority="63"/>
-    <w:lsdException w:name="Medium Shading 2 Accent 1" w:uiPriority="64"/>
-    <w:lsdException w:name="Medium List 1 Accent 1" w:uiPriority="65"/>
-    <w:lsdException w:name="Revision" w:semiHidden="1"/>
-    <w:lsdException w:name="List Paragraph" w:uiPriority="34" w:qFormat="1"/>
-    <w:lsdException w:name="Quote" w:uiPriority="29" w:qFormat="1"/>
-    <w:lsdException w:name="Intense Quote" w:uiPriority="30" w:qFormat="1"/>
-    <w:lsdException w:name="Medium List 2 Accent 1" w:uiPriority="66"/>
-    <w:lsdException w:name="Medium Grid 1 Accent 1" w:uiPriority="67"/>
-    <w:lsdException w:name="Medium Grid 2 Accent 1" w:uiPriority="68"/>
-    <w:lsdException w:name="Medium Grid 3 Accent 1" w:uiPriority="69"/>
-    <w:lsdException w:name="Dark List Accent 1" w:uiPriority="70"/>
-    <w:lsdException w:name="Colorful Shading Accent 1" w:uiPriority="71"/>
-    <w:lsdException w:name="Colorful List Accent 1" w:uiPriority="72"/>
-    <w:lsdException w:name="Colorful Grid Accent 1" w:uiPriority="73"/>
-    <w:lsdException w:name="Light Shading Accent 2" w:uiPriority="60"/>
-    <w:lsdException w:name="Light List Accent 2" w:uiPriority="61"/>
-    <w:lsdException w:name="Light Grid Accent 2" w:uiPriority="62"/>
-    <w:lsdException w:name="Medium Shading 1 Accent 2" w:uiPriority="63"/>
-    <w:lsdException w:name="Medium Shading 2 Accent 2" w:uiPriority="64"/>
-    <w:lsdException w:name="Medium List 1 Accent 2" w:uiPriority="65"/>
-    <w:lsdException w:name="Medium List 2 Accent 2" w:uiPriority="66"/>
-    <w:lsdException w:name="Medium Grid 1 Accent 2" w:uiPriority="67"/>
-    <w:lsdException w:name="Medium Grid 2 Accent 2" w:uiPriority="68"/>
-    <w:lsdException w:name="Medium Grid 3 Accent 2" w:uiPriority="69"/>
-    <w:lsdException w:name="Dark List Accent 2" w:uiPriority="70"/>
-    <w:lsdException w:name="Colorful Shading Accent 2" w:uiPriority="71"/>
-    <w:lsdException w:name="Colorful List Accent 2" w:uiPriority="72"/>
-    <w:lsdException w:name="Colorful Grid Accent 2" w:uiPriority="73"/>
-    <w:lsdException w:name="Light Shading Accent 3" w:uiPriority="60"/>
-    <w:lsdException w:name="Light List Accent 3" w:uiPriority="61"/>
-    <w:lsdException w:name="Light Grid Accent 3" w:uiPriority="62"/>
-    <w:lsdException w:name="Medium Shading 1 Accent 3" w:uiPriority="63"/>
-    <w:lsdException w:name="Medium Shading 2 Accent 3" w:uiPriority="64"/>
-    <w:lsdException w:name="Medium List 1 Accent 3" w:uiPriority="65"/>
-    <w:lsdException w:name="Medium List 2 Accent 3" w:uiPriority="66"/>
-    <w:lsdException w:name="Medium Grid 1 Accent 3" w:uiPriority="67"/>
-    <w:lsdException w:name="Medium Grid 2 Accent 3" w:uiPriority="68"/>
-    <w:lsdException w:name="Medium Grid 3 Accent 3" w:uiPriority="69"/>
-    <w:lsdException w:name="Dark List Accent 3" w:uiPriority="70"/>
-    <w:lsdException w:name="Colorful Shading Accent 3" w:uiPriority="71"/>
-    <w:lsdException w:name="Colorful List Accent 3" w:uiPriority="72"/>
-    <w:lsdException w:name="Colorful Grid Accent 3" w:uiPriority="73"/>
-    <w:lsdException w:name="Light Shading Accent 4" w:uiPriority="60"/>
-    <w:lsdException w:name="Light List Accent 4" w:uiPriority="61"/>
-    <w:lsdException w:name="Light Grid Accent 4" w:uiPriority="62"/>
-    <w:lsdException w:name="Medium Shading 1 Accent 4" w:uiPriority="63"/>
-    <w:lsdException w:name="Medium Shading 2 Accent 4" w:uiPriority="64"/>
-    <w:lsdException w:name="Medium List 1 Accent 4" w:uiPriority="65"/>
-    <w:lsdException w:name="Medium List 2 Accent 4" w:uiPriority="66"/>
-    <w:lsdException w:name="Medium Grid 1 Accent 4" w:uiPriority="67"/>
-    <w:lsdException w:name="Medium Grid 2 Accent 4" w:uiPriority="68"/>
-    <w:lsdException w:name="Medium Grid 3 Accent 4" w:uiPriority="69"/>
-    <w:lsdException w:name="Dark List Accent 4" w:uiPriority="70"/>
-    <w:lsdException w:name="Colorful Shading Accent 4" w:uiPriority="71"/>
-    <w:lsdException w:name="Colorful List Accent 4" w:uiPriority="72"/>
-    <w:lsdException w:name="Colorful Grid Accent 4" w:uiPriority="73"/>
-    <w:lsdException w:name="Light Shading Accent 5" w:uiPriority="60"/>
-    <w:lsdException w:name="Light List Accent 5" w:uiPriority="61"/>
-    <w:lsdException w:name="Light Grid Accent 5" w:uiPriority="62"/>
-    <w:lsdException w:name="Medium Shading 1 Accent 5" w:uiPriority="63"/>
-    <w:lsdException w:name="Medium Shading 2 Accent 5" w:uiPriority="64"/>
-    <w:lsdException w:name="Medium List 1 Accent 5" w:uiPriority="65"/>
-    <w:lsdException w:name="Medium List 2 Accent 5" w:uiPriority="66"/>
-    <w:lsdException w:name="Medium Grid 1 Accent 5" w:uiPriority="67"/>
-    <w:lsdException w:name="Medium Grid 2 Accent 5" w:uiPriority="68"/>
-    <w:lsdException w:name="Medium Grid 3 Accent 5" w:uiPriority="69"/>
-    <w:lsdException w:name="Dark List Accent 5" w:uiPriority="70"/>
-    <w:lsdException w:name="Colorful Shading Accent 5" w:uiPriority="71"/>
-    <w:lsdException w:name="Colorful List Accent 5" w:uiPriority="72"/>
-    <w:lsdException w:name="Colorful Grid Accent 5" w:uiPriority="73"/>
-    <w:lsdException w:name="Light Shading Accent 6" w:uiPriority="60"/>
-    <w:lsdException w:name="Light List Accent 6" w:uiPriority="61"/>
-    <w:lsdException w:name="Light Grid Accent 6" w:uiPriority="62"/>
-    <w:lsdException w:name="Medium Shading 1 Accent 6" w:uiPriority="63"/>
-    <w:lsdException w:name="Medium Shading 2 Accent 6" w:uiPriority="64"/>
-    <w:lsdException w:name="Medium List 1 Accent 6" w:uiPriority="65"/>
-    <w:lsdException w:name="Medium List 2 Accent 6" w:uiPriority="66"/>
-    <w:lsdException w:name="Medium Grid 1 Accent 6" w:uiPriority="67"/>
-    <w:lsdException w:name="Medium Grid 2 Accent 6" w:uiPriority="68"/>
-    <w:lsdException w:name="Medium Grid 3 Accent 6" w:uiPriority="69"/>
-    <w:lsdException w:name="Dark List Accent 6" w:uiPriority="70"/>
-    <w:lsdException w:name="Colorful Shading Accent 6" w:uiPriority="71"/>
-    <w:lsdException w:name="Colorful List Accent 6" w:uiPriority="72"/>
-    <w:lsdException w:name="Colorful Grid Accent 6" w:uiPriority="73"/>
-    <w:lsdException w:name="Subtle Emphasis" w:uiPriority="19" w:qFormat="1"/>
-    <w:lsdException w:name="Intense Emphasis" w:uiPriority="21" w:qFormat="1"/>
-    <w:lsdException w:name="Subtle Reference" w:uiPriority="31" w:qFormat="1"/>
-    <w:lsdException w:name="Intense Reference" w:uiPriority="32" w:qFormat="1"/>
-    <w:lsdException w:name="Book Title" w:uiPriority="33" w:qFormat="1"/>
-    <w:lsdException w:name="Bibliography" w:semiHidden="1" w:uiPriority="37" w:unhideWhenUsed="1"/>
-    <w:lsdException w:name="TOC Heading" w:semiHidden="1" w:uiPriority="39" w:unhideWhenUsed="1" w:qFormat="1"/>
-    <w:lsdException w:name="Plain Table 1" w:uiPriority="41"/>
-    <w:lsdException w:name="Plain Table 2" w:uiPriority="42"/>
-    <w:lsdException w:name="Plain Table 3" w:uiPriority="43"/>
-    <w:lsdException w:name="Plain Table 4" w:uiPriority="44"/>
-    <w:lsdException w:name="Plain Table 5" w:uiPriority="45"/>
-    <w:lsdException w:name="Grid Table Light" w:uiPriority="40"/>
-    <w:lsdException w:name="Grid Table 1 Light" w:uiPriority="46"/>
-    <w:lsdException w:name="Grid Table 2" w:uiPriority="47"/>
-    <w:lsdException w:name="Grid Table 3" w:uiPriority="48"/>
-    <w:lsdException w:name="Grid Table 4" w:uiPriority="49"/>
-    <w:lsdException w:name="Grid Table 5 Dark" w:uiPriority="50"/>
-    <w:lsdException w:name="Grid Table 6 Colorful" w:uiPriority="51"/>
-    <w:lsdException w:name="Grid Table 7 Colorful" w:uiPriority="52"/>
-    <w:lsdException w:name="Grid Table 1 Light Accent 1" w:uiPriority="46"/>
-    <w:lsdException w:name="Grid Table 2 Accent 1" w:uiPriority="47"/>
-    <w:lsdException w:name="Grid Table 3 Accent 1" w:uiPriority="48"/>
-    <w:lsdException w:name="Grid Table 4 Accent 1" w:uiPriority="49"/>
-    <w:lsdException w:name="Grid Table 5 Dark Accent 1" w:uiPriority="50"/>
-    <w:lsdException w:name="Grid Table 6 Colorful Accent 1" w:uiPriority="51"/>
-    <w:lsdException w:name="Grid Table 7 Colorful Accent 1" w:uiPriority="52"/>
-    <w:lsdException w:name="Grid Table 1 Light Accent 2" w:uiPriority="46"/>
-    <w:lsdException w:name="Grid Table 2 Accent 2" w:uiPriority="47"/>
-    <w:lsdException w:name="Grid Table 3 Accent 2" w:uiPriority="48"/>
-    <w:lsdException w:name="Grid Table 4 Accent 2" w:uiPriority="49"/>
-    <w:lsdException w:name="Grid Table 5 Dark Accent 2" w:uiPriority="50"/>
-    <w:lsdException w:name="Grid Table 6 Colorful Accent 2" w:uiPriority="51"/>
-    <w:lsdException w:name="Grid Table 7 Colorful Accent 2" w:uiPriority="52"/>
-    <w:lsdException w:name="Grid Table 1 Light Accent 3" w:uiPriority="46"/>
-    <w:lsdException w:name="Grid Table 2 Accent 3" w:uiPriority="47"/>
-    <w:lsdException w:name="Grid Table 3 Accent 3" w:uiPriority="48"/>
-    <w:lsdException w:name="Grid Table 4 Accent 3" w:uiPriority="49"/>
-    <w:lsdException w:name="Grid Table 5 Dark Accent 3" w:uiPriority="50"/>
-    <w:lsdException w:name="Grid Table 6 Colorful Accent 3" w:uiPriority="51"/>
-    <w:lsdException w:name="Grid Table 7 Colorful Accent 3" w:uiPriority="52"/>
-    <w:lsdException w:name="Grid Table 1 Light Accent 4" w:uiPriority="46"/>
-    <w:lsdException w:name="Grid Table 2 Accent 4" w:uiPriority="47"/>
-    <w:lsdException w:name="Grid Table 3 Accent 4" w:uiPriority="48"/>
-    <w:lsdException w:name="Grid Table 4 Accent 4" w:uiPriority="49"/>
-    <w:lsdException w:name="Grid Table 5 Dark Accent 4" w:uiPriority="50"/>
-    <w:lsdException w:name="Grid Table 6 Colorful Accent 4" w:uiPriority="51"/>
-    <w:lsdException w:name="Grid Table 7 Colorful Accent 4" w:uiPriority="52"/>
-    <w:lsdException w:name="Grid Table 1 Light Accent 5" w:uiPriority="46"/>
-    <w:lsdException w:name="Grid Table 2 Accent 5" w:uiPriority="47"/>
-    <w:lsdException w:name="Grid Table 3 Accent 5" w:uiPriority="48"/>
-    <w:lsdException w:name="Grid Table 4 Accent 5" w:uiPriority="49"/>
-    <w:lsdException w:name="Grid Table 5 Dark Accent 5" w:uiPriority="50"/>
-    <w:lsdException w:name="Grid Table 6 Colorful Accent 5" w:uiPriority="51"/>
-    <w:lsdException w:name="Grid Table 7 Colorful Accent 5" w:uiPriority="52"/>
-    <w:lsdException w:name="Grid Table 1 Light Accent 6" w:uiPriority="46"/>
-    <w:lsdException w:name="Grid Table 2 Accent 6" w:uiPriority="47"/>
-    <w:lsdException w:name="Grid Table 3 Accent 6" w:uiPriority="48"/>
-    <w:lsdException w:name="Grid Table 4 Accent 6" w:uiPriority="49"/>
-    <w:lsdException w:name="Grid Table 5 Dark Accent 6" w:uiPriority="50"/>
-    <w:lsdException w:name="Grid Table 6 Colorful Accent 6" w:uiPriority="51"/>
-    <w:lsdException w:name="Grid Table 7 Colorful Accent 6" w:uiPriority="52"/>
-    <w:lsdException w:name="List Table 1 Light" w:uiPriority="46"/>
-    <w:lsdException w:name="List Table 2" w:uiPriority="47"/>
-    <w:lsdException w:name="List Table 3" w:uiPriority="48"/>
-    <w:lsdException w:name="List Table 4" w:uiPriority="49"/>
-    <w:lsdException w:name="List Table 5 Dark" w:uiPriority="50"/>
-    <w:lsdException w:name="List Table 6 Colorful" w:uiPriority="51"/>
-    <w:lsdException w:name="List Table 7 Colorful" w:uiPriority="52"/>
-    <w:lsdException w:name="List Table 1 Light Accent 1" w:uiPriority="46"/>
-    <w:lsdException w:name="List Table 2 Accent 1" w:uiPriority="47"/>
-    <w:lsdException w:name="List Table 3 Accent 1" w:uiPriority="48"/>
-    <w:lsdException w:name="List Table 4 Accent 1" w:uiPriority="49"/>
-    <w:lsdException w:name="List Table 5 Dark Accent 1" w:uiPriority="50"/>
-    <w:lsdException w:name="List Table 6 Colorful Accent 1" w:uiPriority="51"/>
-    <w:lsdException w:name="List Table 7 Colorful Accent 1" w:uiPriority="52"/>
-    <w:lsdException w:name="List Table 1 Light Accent 2" w:uiPriority="46"/>
-    <w:lsdException w:name="List Table 2 Accent 2" w:uiPriority="47"/>
-    <w:lsdException w:name="List Table 3 Accent 2" w:uiPriority="48"/>
-    <w:lsdException w:name="List Table 4 Accent 2" w:uiPriority="49"/>
-    <w:lsdException w:name="List Table 5 Dark Accent 2" w:uiPriority="50"/>
-    <w:lsdException w:name="List Table 6 Colorful Accent 2" w:uiPriority="51"/>
-    <w:lsdException w:name="List Table 7 Colorful Accent 2" w:uiPriority="52"/>
-    <w:lsdException w:name="List Table 1 Light Accent 3" w:uiPriority="46"/>
-    <w:lsdException w:name="List Table 2 Accent 3" w:uiPriority="47"/>
-    <w:lsdException w:name="List Table 3 Accent 3" w:uiPriority="48"/>
-    <w:lsdException w:name="List Table 4 Accent 3" w:uiPriority="49"/>
-    <w:lsdException w:name="List Table 5 Dark Accent 3" w:uiPriority="50"/>
-    <w:lsdException w:name="List Table 6 Colorful Accent 3" w:uiPriority="51"/>
-    <w:lsdException w:name="List Table 7 Colorful Accent 3" w:uiPriority="52"/>
-    <w:lsdException w:name="List Table 1 Light Accent 4" w:uiPriority="46"/>
-    <w:lsdException w:name="List Table 2 Accent 4" w:uiPriority="47"/>
-    <w:lsdException w:name="List Table 3 Accent 4" w:uiPriority="48"/>
-    <w:lsdException w:name="List Table 4 Accent 4" w:uiPriority="49"/>
-    <w:lsdException w:name="List Table 5 Dark Accent 4" w:uiPriority="50"/>
-    <w:lsdException w:name="List Table 6 Colorful Accent 4" w:uiPriority="51"/>
-    <w:lsdException w:name="List Table 7 Colorful Accent 4" w:uiPriority="52"/>
-    <w:lsdException w:name="List Table 1 Light Accent 5" w:uiPriority="46"/>
-    <w:lsdException w:name="List Table 2 Accent 5" w:uiPriority="47"/>
-    <w:lsdException w:name="List Table 3 Accent 5" w:uiPriority="48"/>
-    <w:lsdException w:name="List Table 4 Accent 5" w:uiPriority="49"/>
-    <w:lsdException w:name="List Table 5 Dark Accent 5" w:uiPriority="50"/>
-    <w:lsdException w:name="List Table 6 Colorful Accent 5" w:uiPriority="51"/>
-    <w:lsdException w:name="List Table 7 Colorful Accent 5" w:uiPriority="52"/>
-    <w:lsdException w:name="List Table 1 Light Accent 6" w:uiPriority="46"/>
-    <w:lsdException w:name="List Table 2 Accent 6" w:uiPriority="47"/>
-    <w:lsdException w:name="List Table 3 Accent 6" w:uiPriority="48"/>
-    <w:lsdException w:name="List Table 4 Accent 6" w:uiPriority="49"/>
-    <w:lsdException w:name="List Table 5 Dark Accent 6" w:uiPriority="50"/>
-    <w:lsdException w:name="List Table 6 Colorful Accent 6" w:uiPriority="51"/>
-    <w:lsdException w:name="List Table 7 Colorful Accent 6" w:uiPriority="52"/>
-  </w:latentStyles>
-  <w:style w:type="paragraph" w:default="1" w:styleId="Normal">
-    <w:name w:val="Normal"/>
+  <w:style w:type="paragraph" w:styleId="ListParagraph">
+    <w:name w:val="List Paragraph"/>
+    <w:basedOn w:val="Normal"/>
     <w:qFormat/>
-  </w:style>
-  <w:style w:type="character" w:default="1" w:styleId="DefaultParagraphFont">
-    <w:name w:val="Default Paragraph Font"/>
-    <w:uiPriority w:val="1"/>
-    <w:semiHidden/>
-    <w:unhideWhenUsed/>
-  </w:style>
-  <w:style w:type="table" w:default="1" w:styleId="TableNormal">
-    <w:name w:val="Normal Table"/>
-    <w:uiPriority w:val="99"/>
-    <w:semiHidden/>
-    <w:unhideWhenUsed/>
-    <w:tblPr>
-      <w:tblInd w:w="0" w:type="dxa"/>
-      <w:tblCellMar>
-        <w:top w:w="0" w:type="dxa"/>
-        <w:left w:w="108" w:type="dxa"/>
-        <w:bottom w:w="0" w:type="dxa"/>
-        <w:right w:w="108" w:type="dxa"/>
-      </w:tblCellMar>
-    </w:tblPr>
-  </w:style>
-  <w:style w:type="numbering" w:default="1" w:styleId="NoList">
-    <w:name w:val="No List"/>
-    <w:uiPriority w:val="99"/>
-    <w:semiHidden/>
-    <w:unhideWhenUsed/>
-  </w:style>
-  <w:style w:type="paragraph" w:customStyle="1" w:styleId="0AB52599371B40E2A2B3B57F985E879B">
-    <w:name w:val="0AB52599371B40E2A2B3B57F985E879B"/>
-    <w:rsid w:val="00166C68"/>
+    <w:rsid w:val="002C40C1"/>
+    <w:pPr>
+      <w:spacing w:line="1" w:lineRule="atLeast"/>
+      <w:ind w:left="720"/>
+      <w:contextualSpacing/>
+      <w:textAlignment w:val="top"/>
+      <w:outlineLvl w:val="0"/>
+    </w:pPr>
+    <w:rPr>
+      <w:lang w:eastAsia="zh-CN"/>
+    </w:rPr>
   </w:style>
 </w:styles>
-</file>
-
-<file path=word/glossary/webSettings.xml><?xml version="1.0" encoding="utf-8"?>
-<w:webSettings xmlns:mc="http://schemas.openxmlformats.org/markup-compatibility/2006" xmlns:r="http://schemas.openxmlformats.org/officeDocument/2006/relationships" xmlns:w="http://schemas.openxmlformats.org/wordprocessingml/2006/main" xmlns:w14="http://schemas.microsoft.com/office/word/2010/wordml" xmlns:w15="http://schemas.microsoft.com/office/word/2012/wordml" xmlns:w16se="http://schemas.microsoft.com/office/word/2015/wordml/symex" mc:Ignorable="w14 w15 w16se">
-  <w:optimizeForBrowser/>
-  <w:allowPNG/>
-</w:webSettings>
 </file>
 
 <file path=word/theme/theme1.xml><?xml version="1.0" encoding="utf-8"?>
@@ -5209,7 +7154,7 @@
 </file>
 
 <file path=customXml/itemProps1.xml><?xml version="1.0" encoding="utf-8"?>
-<ds:datastoreItem xmlns:ds="http://schemas.openxmlformats.org/officeDocument/2006/customXml" ds:itemID="{FBC0E62D-4924-46C2-A0E8-4C9C5A5D29A2}">
+<ds:datastoreItem xmlns:ds="http://schemas.openxmlformats.org/officeDocument/2006/customXml" ds:itemID="{7A2E0ED1-A92F-44AC-99C7-7718EB1B29A0}">
   <ds:schemaRefs>
     <ds:schemaRef ds:uri="http://schemas.openxmlformats.org/officeDocument/2006/bibliography"/>
   </ds:schemaRefs>

</xml_diff>

<commit_message>
Added 6 output files
</commit_message>
<xml_diff>
--- a/CMPN102 Project report.docx
+++ b/CMPN102 Project report.docx
@@ -1217,7 +1217,6 @@
       <w:r>
         <w:t xml:space="preserve"> </w:t>
       </w:r>
-      <w:proofErr w:type="spellStart"/>
       <w:r>
         <w:rPr>
           <w:sz w:val="24"/>
@@ -1225,7 +1224,6 @@
         </w:rPr>
         <w:t>assignmentfunction</w:t>
       </w:r>
-      <w:proofErr w:type="spellEnd"/>
     </w:p>
     <w:p>
       <w:pPr>
@@ -1404,37 +1402,12 @@
         </w:rPr>
         <w:t xml:space="preserve">if the current </w:t>
       </w:r>
-      <w:proofErr w:type="spellStart"/>
-      <w:r>
-        <w:rPr>
-          <w:sz w:val="24"/>
-          <w:szCs w:val="24"/>
-        </w:rPr>
-        <w:t>timestep</w:t>
-      </w:r>
-      <w:proofErr w:type="spellEnd"/>
-      <w:r>
-        <w:rPr>
-          <w:sz w:val="24"/>
-          <w:szCs w:val="24"/>
-        </w:rPr>
-        <w:t xml:space="preserve"> equals the </w:t>
-      </w:r>
-      <w:proofErr w:type="spellStart"/>
-      <w:r>
-        <w:rPr>
-          <w:sz w:val="24"/>
-          <w:szCs w:val="24"/>
-        </w:rPr>
-        <w:t>timestep</w:t>
-      </w:r>
-      <w:proofErr w:type="spellEnd"/>
-      <w:r>
-        <w:rPr>
-          <w:sz w:val="24"/>
-          <w:szCs w:val="24"/>
-        </w:rPr>
-        <w:t xml:space="preserve"> in which the cook will be available the pass the cook to </w:t>
+      <w:r>
+        <w:rPr>
+          <w:sz w:val="24"/>
+          <w:szCs w:val="24"/>
+        </w:rPr>
+        <w:t xml:space="preserve">timestep equals the timestep in which the cook will be available the pass the cook to </w:t>
       </w:r>
       <w:proofErr w:type="spellStart"/>
       <w:r>
@@ -1839,7 +1812,6 @@
       <w:r>
         <w:t xml:space="preserve"> </w:t>
       </w:r>
-      <w:proofErr w:type="spellStart"/>
       <w:r>
         <w:rPr>
           <w:sz w:val="24"/>
@@ -1847,7 +1819,6 @@
         </w:rPr>
         <w:t>assignmentfunction</w:t>
       </w:r>
-      <w:proofErr w:type="spellEnd"/>
     </w:p>
     <w:p>
       <w:pPr>
@@ -2010,39 +1981,7 @@
           <w:sz w:val="24"/>
           <w:szCs w:val="24"/>
         </w:rPr>
-        <w:t xml:space="preserve">It Check the cooks In rest cooks List if the current </w:t>
-      </w:r>
-      <w:proofErr w:type="spellStart"/>
-      <w:r>
-        <w:rPr>
-          <w:sz w:val="24"/>
-          <w:szCs w:val="24"/>
-        </w:rPr>
-        <w:t>timestep</w:t>
-      </w:r>
-      <w:proofErr w:type="spellEnd"/>
-      <w:r>
-        <w:rPr>
-          <w:sz w:val="24"/>
-          <w:szCs w:val="24"/>
-        </w:rPr>
-        <w:t xml:space="preserve"> equals the </w:t>
-      </w:r>
-      <w:proofErr w:type="spellStart"/>
-      <w:r>
-        <w:rPr>
-          <w:sz w:val="24"/>
-          <w:szCs w:val="24"/>
-        </w:rPr>
-        <w:t>timestep</w:t>
-      </w:r>
-      <w:proofErr w:type="spellEnd"/>
-      <w:r>
-        <w:rPr>
-          <w:sz w:val="24"/>
-          <w:szCs w:val="24"/>
-        </w:rPr>
-        <w:t xml:space="preserve"> in which the cook will be available it pass the cook to </w:t>
+        <w:t xml:space="preserve">It Check the cooks In rest cooks List if the current timestep equals the timestep in which the cook will be available it pass the cook to </w:t>
       </w:r>
       <w:proofErr w:type="spellStart"/>
       <w:r>
@@ -2355,7 +2294,6 @@
       <w:r>
         <w:t xml:space="preserve"> </w:t>
       </w:r>
-      <w:proofErr w:type="spellStart"/>
       <w:r>
         <w:rPr>
           <w:sz w:val="24"/>
@@ -2363,7 +2301,6 @@
         </w:rPr>
         <w:t>assignmentfunction</w:t>
       </w:r>
-      <w:proofErr w:type="spellEnd"/>
     </w:p>
     <w:p>
       <w:pPr>
@@ -2584,7 +2521,21 @@
           <w:sz w:val="24"/>
           <w:szCs w:val="24"/>
         </w:rPr>
-        <w:t xml:space="preserve"> list injured and decrease it speeds to half and sets its status as injured then </w:t>
+        <w:t xml:space="preserve"> list injured and decrease it speeds to half and sets its status as injured then dequeues it from the list and reset its availability time and enque</w:t>
+      </w:r>
+      <w:r>
+        <w:rPr>
+          <w:sz w:val="24"/>
+          <w:szCs w:val="24"/>
+        </w:rPr>
+        <w:t>ue</w:t>
+      </w:r>
+      <w:r>
+        <w:rPr>
+          <w:sz w:val="24"/>
+          <w:szCs w:val="24"/>
+        </w:rPr>
+        <w:t xml:space="preserve"> it again as the busy the </w:t>
       </w:r>
       <w:proofErr w:type="spellStart"/>
       <w:r>
@@ -2592,7 +2543,7 @@
           <w:sz w:val="24"/>
           <w:szCs w:val="24"/>
         </w:rPr>
-        <w:t>dequeues</w:t>
+        <w:t>busycooks</w:t>
       </w:r>
       <w:proofErr w:type="spellEnd"/>
       <w:r>
@@ -2600,7 +2551,7 @@
           <w:sz w:val="24"/>
           <w:szCs w:val="24"/>
         </w:rPr>
-        <w:t xml:space="preserve"> it from the list and reset its availability time and </w:t>
+        <w:t xml:space="preserve"> list is </w:t>
       </w:r>
       <w:proofErr w:type="spellStart"/>
       <w:r>
@@ -2608,14 +2559,7 @@
           <w:sz w:val="24"/>
           <w:szCs w:val="24"/>
         </w:rPr>
-        <w:t>enque</w:t>
-      </w:r>
-      <w:r>
-        <w:rPr>
-          <w:sz w:val="24"/>
-          <w:szCs w:val="24"/>
-        </w:rPr>
-        <w:t>ue</w:t>
+        <w:t>prorityqueue</w:t>
       </w:r>
       <w:proofErr w:type="spellEnd"/>
       <w:r>
@@ -2623,7 +2567,14 @@
           <w:sz w:val="24"/>
           <w:szCs w:val="24"/>
         </w:rPr>
-        <w:t xml:space="preserve"> it again as the busy the </w:t>
+        <w:t xml:space="preserve"> the </w:t>
+      </w:r>
+      <w:r>
+        <w:rPr>
+          <w:sz w:val="24"/>
+          <w:szCs w:val="24"/>
+        </w:rPr>
+        <w:t xml:space="preserve">order of the injured cook will </w:t>
       </w:r>
       <w:proofErr w:type="spellStart"/>
       <w:r>
@@ -2631,6 +2582,36 @@
           <w:sz w:val="24"/>
           <w:szCs w:val="24"/>
         </w:rPr>
+        <w:t>change,then</w:t>
+      </w:r>
+      <w:proofErr w:type="spellEnd"/>
+      <w:r>
+        <w:rPr>
+          <w:sz w:val="24"/>
+          <w:szCs w:val="24"/>
+        </w:rPr>
+        <w:t xml:space="preserve"> check</w:t>
+      </w:r>
+      <w:r>
+        <w:rPr>
+          <w:sz w:val="24"/>
+          <w:szCs w:val="24"/>
+        </w:rPr>
+        <w:t>s</w:t>
+      </w:r>
+      <w:r>
+        <w:rPr>
+          <w:sz w:val="24"/>
+          <w:szCs w:val="24"/>
+        </w:rPr>
+        <w:t xml:space="preserve"> the cooks in </w:t>
+      </w:r>
+      <w:proofErr w:type="spellStart"/>
+      <w:r>
+        <w:rPr>
+          <w:sz w:val="24"/>
+          <w:szCs w:val="24"/>
+        </w:rPr>
         <w:t>busycooks</w:t>
       </w:r>
       <w:proofErr w:type="spellEnd"/>
@@ -2639,75 +2620,6 @@
           <w:sz w:val="24"/>
           <w:szCs w:val="24"/>
         </w:rPr>
-        <w:t xml:space="preserve"> list is </w:t>
-      </w:r>
-      <w:proofErr w:type="spellStart"/>
-      <w:r>
-        <w:rPr>
-          <w:sz w:val="24"/>
-          <w:szCs w:val="24"/>
-        </w:rPr>
-        <w:t>prorityqueue</w:t>
-      </w:r>
-      <w:proofErr w:type="spellEnd"/>
-      <w:r>
-        <w:rPr>
-          <w:sz w:val="24"/>
-          <w:szCs w:val="24"/>
-        </w:rPr>
-        <w:t xml:space="preserve"> the </w:t>
-      </w:r>
-      <w:r>
-        <w:rPr>
-          <w:sz w:val="24"/>
-          <w:szCs w:val="24"/>
-        </w:rPr>
-        <w:t xml:space="preserve">order of the injured cook will </w:t>
-      </w:r>
-      <w:proofErr w:type="spellStart"/>
-      <w:r>
-        <w:rPr>
-          <w:sz w:val="24"/>
-          <w:szCs w:val="24"/>
-        </w:rPr>
-        <w:t>change,then</w:t>
-      </w:r>
-      <w:proofErr w:type="spellEnd"/>
-      <w:r>
-        <w:rPr>
-          <w:sz w:val="24"/>
-          <w:szCs w:val="24"/>
-        </w:rPr>
-        <w:t xml:space="preserve"> check</w:t>
-      </w:r>
-      <w:r>
-        <w:rPr>
-          <w:sz w:val="24"/>
-          <w:szCs w:val="24"/>
-        </w:rPr>
-        <w:t>s</w:t>
-      </w:r>
-      <w:r>
-        <w:rPr>
-          <w:sz w:val="24"/>
-          <w:szCs w:val="24"/>
-        </w:rPr>
-        <w:t xml:space="preserve"> the cooks in </w:t>
-      </w:r>
-      <w:proofErr w:type="spellStart"/>
-      <w:r>
-        <w:rPr>
-          <w:sz w:val="24"/>
-          <w:szCs w:val="24"/>
-        </w:rPr>
-        <w:t>busycooks</w:t>
-      </w:r>
-      <w:proofErr w:type="spellEnd"/>
-      <w:r>
-        <w:rPr>
-          <w:sz w:val="24"/>
-          <w:szCs w:val="24"/>
-        </w:rPr>
         <w:t xml:space="preserve"> list</w:t>
       </w:r>
       <w:r>
@@ -2722,23 +2634,7 @@
           <w:sz w:val="24"/>
           <w:szCs w:val="24"/>
         </w:rPr>
-        <w:t xml:space="preserve">if the availability time (the time in which the cook will be available) is equal the current </w:t>
-      </w:r>
-      <w:proofErr w:type="spellStart"/>
-      <w:r>
-        <w:rPr>
-          <w:sz w:val="24"/>
-          <w:szCs w:val="24"/>
-        </w:rPr>
-        <w:t>timestep</w:t>
-      </w:r>
-      <w:proofErr w:type="spellEnd"/>
-      <w:r>
-        <w:rPr>
-          <w:sz w:val="24"/>
-          <w:szCs w:val="24"/>
-        </w:rPr>
-        <w:t xml:space="preserve"> it checks if the </w:t>
+        <w:t xml:space="preserve">if the availability time (the time in which the cook will be available) is equal the current timestep it checks if the </w:t>
       </w:r>
       <w:r>
         <w:rPr>
@@ -3302,23 +3198,7 @@
           <w:sz w:val="24"/>
           <w:szCs w:val="24"/>
         </w:rPr>
-        <w:t xml:space="preserve">s the </w:t>
-      </w:r>
-      <w:proofErr w:type="spellStart"/>
-      <w:r>
-        <w:rPr>
-          <w:sz w:val="24"/>
-          <w:szCs w:val="24"/>
-        </w:rPr>
-        <w:t>the</w:t>
-      </w:r>
-      <w:proofErr w:type="spellEnd"/>
-      <w:r>
-        <w:rPr>
-          <w:sz w:val="24"/>
-          <w:szCs w:val="24"/>
-        </w:rPr>
-        <w:t xml:space="preserve"> ID</w:t>
+        <w:t>s the ID</w:t>
       </w:r>
       <w:r>
         <w:rPr>
@@ -3360,23 +3240,7 @@
           <w:sz w:val="24"/>
           <w:szCs w:val="24"/>
         </w:rPr>
-        <w:t xml:space="preserve"> in serving list if the </w:t>
-      </w:r>
-      <w:proofErr w:type="spellStart"/>
-      <w:r>
-        <w:rPr>
-          <w:sz w:val="24"/>
-          <w:szCs w:val="24"/>
-        </w:rPr>
-        <w:t>the</w:t>
-      </w:r>
-      <w:proofErr w:type="spellEnd"/>
-      <w:r>
-        <w:rPr>
-          <w:sz w:val="24"/>
-          <w:szCs w:val="24"/>
-        </w:rPr>
-        <w:t xml:space="preserve"> ID is the same then it removed from the list</w:t>
+        <w:t xml:space="preserve"> in serving list if the ID is the same then it removed from the list</w:t>
       </w:r>
       <w:r>
         <w:rPr>
@@ -3437,8 +3301,6 @@
         </w:rPr>
         <w:t>Section2</w:t>
       </w:r>
-      <w:bookmarkStart w:id="0" w:name="_GoBack"/>
-      <w:bookmarkEnd w:id="0"/>
       <w:r>
         <w:rPr>
           <w:rFonts w:asciiTheme="majorHAnsi" w:hAnsiTheme="majorHAnsi" w:cstheme="majorHAnsi"/>
@@ -3492,7 +3354,6 @@
         </w:rPr>
         <w:t xml:space="preserve"> </w:t>
       </w:r>
-      <w:proofErr w:type="spellStart"/>
       <w:r>
         <w:rPr>
           <w:b/>
@@ -3501,7 +3362,6 @@
         </w:rPr>
         <w:t>WaitingOrdersToServed</w:t>
       </w:r>
-      <w:proofErr w:type="spellEnd"/>
     </w:p>
     <w:p>
       <w:pPr>
@@ -3747,25 +3607,7 @@
           <w:sz w:val="24"/>
           <w:szCs w:val="24"/>
         </w:rPr>
-        <w:t>Restaurant::</w:t>
-      </w:r>
-      <w:proofErr w:type="spellStart"/>
-      <w:r>
-        <w:rPr>
-          <w:bCs/>
-          <w:sz w:val="24"/>
-          <w:szCs w:val="24"/>
-        </w:rPr>
-        <w:t>assignmentfunction</w:t>
-      </w:r>
-      <w:proofErr w:type="spellEnd"/>
-      <w:r>
-        <w:rPr>
-          <w:bCs/>
-          <w:sz w:val="24"/>
-          <w:szCs w:val="24"/>
-        </w:rPr>
-        <w:t>()</w:t>
+        <w:t>Restaurant::assignmentfunction()</w:t>
       </w:r>
     </w:p>
     <w:p>
@@ -3814,23 +3656,13 @@
           <w:szCs w:val="24"/>
         </w:rPr>
       </w:pPr>
-      <w:proofErr w:type="spellStart"/>
-      <w:r>
-        <w:rPr>
-          <w:bCs/>
-          <w:sz w:val="24"/>
-          <w:szCs w:val="24"/>
-        </w:rPr>
-        <w:t>WaitingOrderVIPenqueue</w:t>
-      </w:r>
-      <w:proofErr w:type="spellEnd"/>
-      <w:r>
-        <w:rPr>
-          <w:bCs/>
-          <w:sz w:val="24"/>
-          <w:szCs w:val="24"/>
-        </w:rPr>
-        <w:t>(</w:t>
+      <w:r>
+        <w:rPr>
+          <w:bCs/>
+          <w:sz w:val="24"/>
+          <w:szCs w:val="24"/>
+        </w:rPr>
+        <w:t>WaitingOrderVIPenqueue(</w:t>
       </w:r>
       <w:r>
         <w:rPr>
@@ -3867,23 +3699,13 @@
           <w:szCs w:val="24"/>
         </w:rPr>
       </w:pPr>
-      <w:proofErr w:type="spellStart"/>
-      <w:r>
-        <w:rPr>
-          <w:bCs/>
-          <w:sz w:val="24"/>
-          <w:szCs w:val="24"/>
-        </w:rPr>
-        <w:t>WaitingOrderVIPdequeuePriority</w:t>
-      </w:r>
-      <w:proofErr w:type="spellEnd"/>
-      <w:r>
-        <w:rPr>
-          <w:bCs/>
-          <w:sz w:val="24"/>
-          <w:szCs w:val="24"/>
-        </w:rPr>
-        <w:t>()</w:t>
+      <w:r>
+        <w:rPr>
+          <w:bCs/>
+          <w:sz w:val="24"/>
+          <w:szCs w:val="24"/>
+        </w:rPr>
+        <w:t>WaitingOrderVIPdequeuePriority()</w:t>
       </w:r>
     </w:p>
     <w:p>
@@ -3904,23 +3726,13 @@
           <w:szCs w:val="24"/>
         </w:rPr>
       </w:pPr>
-      <w:proofErr w:type="spellStart"/>
-      <w:r>
-        <w:rPr>
-          <w:bCs/>
-          <w:sz w:val="24"/>
-          <w:szCs w:val="24"/>
-        </w:rPr>
-        <w:t>WaitingOrderVIPdequeue</w:t>
-      </w:r>
-      <w:proofErr w:type="spellEnd"/>
-      <w:r>
-        <w:rPr>
-          <w:bCs/>
-          <w:sz w:val="24"/>
-          <w:szCs w:val="24"/>
-        </w:rPr>
-        <w:t>()</w:t>
+      <w:r>
+        <w:rPr>
+          <w:bCs/>
+          <w:sz w:val="24"/>
+          <w:szCs w:val="24"/>
+        </w:rPr>
+        <w:t>WaitingOrderVIPdequeue()</w:t>
       </w:r>
     </w:p>
     <w:p>
@@ -4008,25 +3820,7 @@
           <w:sz w:val="24"/>
           <w:szCs w:val="24"/>
         </w:rPr>
-        <w:t xml:space="preserve">In the current </w:t>
-      </w:r>
-      <w:proofErr w:type="spellStart"/>
-      <w:r>
-        <w:rPr>
-          <w:bCs/>
-          <w:sz w:val="24"/>
-          <w:szCs w:val="24"/>
-        </w:rPr>
-        <w:t>timestep</w:t>
-      </w:r>
-      <w:proofErr w:type="spellEnd"/>
-      <w:r>
-        <w:rPr>
-          <w:bCs/>
-          <w:sz w:val="24"/>
-          <w:szCs w:val="24"/>
-        </w:rPr>
-        <w:t xml:space="preserve">, the function checks if there are any urgent orders. If so, the function searches for the most adequate cook for this order to serve including cooks in break or rest. After it finishes all the urgent orders, it checks for </w:t>
+        <w:t xml:space="preserve">In the current timestep, the function checks if there are any urgent orders. If so, the function searches for the most adequate cook for this order to serve including cooks in break or rest. After it finishes all the urgent orders, it checks for </w:t>
       </w:r>
       <w:proofErr w:type="spellStart"/>
       <w:proofErr w:type="gramStart"/>
@@ -4046,43 +3840,7 @@
           <w:sz w:val="24"/>
           <w:szCs w:val="24"/>
         </w:rPr>
-        <w:t xml:space="preserve"> cook and assign them to the most adequate cook. After that, the same happens for the Vegan orders and Normal orders. At the assignment process the order is removed from its waiting queue and added to the </w:t>
-      </w:r>
-      <w:proofErr w:type="spellStart"/>
-      <w:r>
-        <w:rPr>
-          <w:bCs/>
-          <w:sz w:val="24"/>
-          <w:szCs w:val="24"/>
-        </w:rPr>
-        <w:t>InServing</w:t>
-      </w:r>
-      <w:proofErr w:type="spellEnd"/>
-      <w:r>
-        <w:rPr>
-          <w:bCs/>
-          <w:sz w:val="24"/>
-          <w:szCs w:val="24"/>
-        </w:rPr>
-        <w:t xml:space="preserve"> queue. The cooks are removed from their queue and added to the </w:t>
-      </w:r>
-      <w:proofErr w:type="spellStart"/>
-      <w:r>
-        <w:rPr>
-          <w:bCs/>
-          <w:sz w:val="24"/>
-          <w:szCs w:val="24"/>
-        </w:rPr>
-        <w:t>Busycook</w:t>
-      </w:r>
-      <w:proofErr w:type="spellEnd"/>
-      <w:r>
-        <w:rPr>
-          <w:bCs/>
-          <w:sz w:val="24"/>
-          <w:szCs w:val="24"/>
-        </w:rPr>
-        <w:t xml:space="preserve"> priority queue.</w:t>
+        <w:t xml:space="preserve"> cook and assign them to the most adequate cook. After that, the same happens for the Vegan orders and Normal orders. At the assignment process the order is removed from its waiting queue and added to the InServing queue. The cooks are removed from their queue and added to the Busycook priority queue.</w:t>
       </w:r>
     </w:p>
     <w:p>
@@ -4137,7 +3895,6 @@
         </w:rPr>
         <w:t xml:space="preserve"> </w:t>
       </w:r>
-      <w:proofErr w:type="spellStart"/>
       <w:r>
         <w:rPr>
           <w:b/>
@@ -4146,7 +3903,6 @@
         </w:rPr>
         <w:t>WaitingOrderVIPenqueue</w:t>
       </w:r>
-      <w:proofErr w:type="spellEnd"/>
     </w:p>
     <w:p>
       <w:pPr>
@@ -4229,35 +3985,35 @@
           <w:sz w:val="24"/>
           <w:szCs w:val="24"/>
         </w:rPr>
+        <w:t>Inputs</w:t>
+      </w:r>
+      <w:r>
+        <w:rPr>
+          <w:bCs/>
+          <w:sz w:val="24"/>
+          <w:szCs w:val="24"/>
+        </w:rPr>
+        <w:t>:</w:t>
+      </w:r>
+    </w:p>
+    <w:p>
+      <w:pPr>
+        <w:widowControl/>
+        <w:spacing w:before="0" w:after="0"/>
+        <w:ind w:left="0" w:right="0"/>
+        <w:rPr>
+          <w:bCs/>
+          <w:sz w:val="24"/>
+          <w:szCs w:val="24"/>
+        </w:rPr>
+      </w:pPr>
+      <w:r>
+        <w:rPr>
+          <w:bCs/>
+          <w:sz w:val="24"/>
+          <w:szCs w:val="24"/>
+        </w:rPr>
         <w:lastRenderedPageBreak/>
-        <w:t>Inputs</w:t>
-      </w:r>
-      <w:r>
-        <w:rPr>
-          <w:bCs/>
-          <w:sz w:val="24"/>
-          <w:szCs w:val="24"/>
-        </w:rPr>
-        <w:t>:</w:t>
-      </w:r>
-    </w:p>
-    <w:p>
-      <w:pPr>
-        <w:widowControl/>
-        <w:spacing w:before="0" w:after="0"/>
-        <w:ind w:left="0" w:right="0"/>
-        <w:rPr>
-          <w:bCs/>
-          <w:sz w:val="24"/>
-          <w:szCs w:val="24"/>
-        </w:rPr>
-      </w:pPr>
-      <w:r>
-        <w:rPr>
-          <w:bCs/>
-          <w:sz w:val="24"/>
-          <w:szCs w:val="24"/>
-        </w:rPr>
         <w:tab/>
       </w:r>
       <w:r>
@@ -4398,23 +4154,13 @@
       <w:r>
         <w:t xml:space="preserve"> </w:t>
       </w:r>
-      <w:proofErr w:type="spellStart"/>
-      <w:r>
-        <w:rPr>
-          <w:bCs/>
-          <w:sz w:val="24"/>
-          <w:szCs w:val="24"/>
-        </w:rPr>
-        <w:t>WaitingOrdersToServed</w:t>
-      </w:r>
-      <w:proofErr w:type="spellEnd"/>
-      <w:r>
-        <w:rPr>
-          <w:bCs/>
-          <w:sz w:val="24"/>
-          <w:szCs w:val="24"/>
-        </w:rPr>
-        <w:t>()</w:t>
+      <w:r>
+        <w:rPr>
+          <w:bCs/>
+          <w:sz w:val="24"/>
+          <w:szCs w:val="24"/>
+        </w:rPr>
+        <w:t>WaitingOrdersToServed()</w:t>
       </w:r>
     </w:p>
     <w:p>
@@ -4602,27 +4348,8 @@
           <w:sz w:val="24"/>
           <w:szCs w:val="24"/>
         </w:rPr>
-        <w:t xml:space="preserve">The function </w:t>
-      </w:r>
-      <w:proofErr w:type="spellStart"/>
-      <w:r>
-        <w:rPr>
-          <w:bCs/>
-          <w:sz w:val="24"/>
-          <w:szCs w:val="24"/>
-        </w:rPr>
-        <w:t>enqueue</w:t>
-      </w:r>
-      <w:proofErr w:type="spellEnd"/>
-      <w:r>
-        <w:rPr>
-          <w:bCs/>
-          <w:sz w:val="24"/>
-          <w:szCs w:val="24"/>
-        </w:rPr>
-        <w:t xml:space="preserve"> the order taken from the input to the priority queue </w:t>
-      </w:r>
-      <w:proofErr w:type="spellStart"/>
+        <w:t xml:space="preserve">The function enqueue the order taken from the input to the priority queue </w:t>
+      </w:r>
       <w:r>
         <w:rPr>
           <w:b/>
@@ -4631,7 +4358,6 @@
         </w:rPr>
         <w:t>VIP_OrdersWaitingPriorityQueue</w:t>
       </w:r>
-      <w:proofErr w:type="spellEnd"/>
       <w:r>
         <w:rPr>
           <w:b/>
@@ -4648,7 +4374,6 @@
         </w:rPr>
         <w:t xml:space="preserve">and the normal queue </w:t>
       </w:r>
-      <w:proofErr w:type="spellStart"/>
       <w:r>
         <w:rPr>
           <w:b/>
@@ -4657,7 +4382,6 @@
         </w:rPr>
         <w:t>VIP_OrdersWaiting</w:t>
       </w:r>
-      <w:proofErr w:type="spellEnd"/>
       <w:r>
         <w:rPr>
           <w:bCs/>
@@ -4719,7 +4443,6 @@
         </w:rPr>
         <w:t xml:space="preserve"> </w:t>
       </w:r>
-      <w:proofErr w:type="spellStart"/>
       <w:r>
         <w:rPr>
           <w:b/>
@@ -4728,7 +4451,6 @@
         </w:rPr>
         <w:t>WaitingOrderVIPdequeue</w:t>
       </w:r>
-      <w:proofErr w:type="spellEnd"/>
     </w:p>
     <w:p>
       <w:pPr>
@@ -4979,23 +4701,13 @@
       <w:r>
         <w:t xml:space="preserve"> </w:t>
       </w:r>
-      <w:proofErr w:type="spellStart"/>
-      <w:r>
-        <w:rPr>
-          <w:bCs/>
-          <w:sz w:val="24"/>
-          <w:szCs w:val="24"/>
-        </w:rPr>
-        <w:t>WaitingOrdersToServed</w:t>
-      </w:r>
-      <w:proofErr w:type="spellEnd"/>
-      <w:r>
-        <w:rPr>
-          <w:bCs/>
-          <w:sz w:val="24"/>
-          <w:szCs w:val="24"/>
-        </w:rPr>
-        <w:t>()</w:t>
+      <w:r>
+        <w:rPr>
+          <w:bCs/>
+          <w:sz w:val="24"/>
+          <w:szCs w:val="24"/>
+        </w:rPr>
+        <w:t>WaitingOrdersToServed()</w:t>
       </w:r>
     </w:p>
     <w:p>
@@ -5138,7 +4850,57 @@
           <w:sz w:val="24"/>
           <w:szCs w:val="24"/>
         </w:rPr>
-        <w:t xml:space="preserve">It </w:t>
+        <w:t>It dequeues</w:t>
+      </w:r>
+      <w:bookmarkStart w:id="0" w:name="_GoBack"/>
+      <w:bookmarkEnd w:id="0"/>
+      <w:r>
+        <w:rPr>
+          <w:bCs/>
+          <w:sz w:val="24"/>
+          <w:szCs w:val="24"/>
+        </w:rPr>
+        <w:t xml:space="preserve"> an order form the Norma queue </w:t>
+      </w:r>
+      <w:r>
+        <w:rPr>
+          <w:b/>
+          <w:sz w:val="24"/>
+          <w:szCs w:val="24"/>
+        </w:rPr>
+        <w:t>VIP_OrdersWaiting</w:t>
+      </w:r>
+      <w:r>
+        <w:rPr>
+          <w:bCs/>
+          <w:sz w:val="24"/>
+          <w:szCs w:val="24"/>
+        </w:rPr>
+        <w:t xml:space="preserve"> then searches in the priority queue </w:t>
+      </w:r>
+      <w:r>
+        <w:rPr>
+          <w:b/>
+          <w:sz w:val="24"/>
+          <w:szCs w:val="24"/>
+        </w:rPr>
+        <w:t>VIP_OrdersWaitingPriorityQueue</w:t>
+      </w:r>
+      <w:r>
+        <w:rPr>
+          <w:b/>
+          <w:sz w:val="24"/>
+          <w:szCs w:val="24"/>
+        </w:rPr>
+        <w:t xml:space="preserve"> </w:t>
+      </w:r>
+      <w:r>
+        <w:rPr>
+          <w:bCs/>
+          <w:sz w:val="24"/>
+          <w:szCs w:val="24"/>
+        </w:rPr>
+        <w:t xml:space="preserve">for that order then dequeues it and return the order </w:t>
       </w:r>
       <w:proofErr w:type="spellStart"/>
       <w:r>
@@ -5147,7 +4909,7 @@
           <w:sz w:val="24"/>
           <w:szCs w:val="24"/>
         </w:rPr>
-        <w:t>dequeues</w:t>
+        <w:t>dequeued</w:t>
       </w:r>
       <w:proofErr w:type="spellEnd"/>
       <w:r>
@@ -5156,95 +4918,7 @@
           <w:sz w:val="24"/>
           <w:szCs w:val="24"/>
         </w:rPr>
-        <w:t xml:space="preserve"> an order form the Norma queue </w:t>
-      </w:r>
-      <w:proofErr w:type="spellStart"/>
-      <w:r>
-        <w:rPr>
-          <w:b/>
-          <w:sz w:val="24"/>
-          <w:szCs w:val="24"/>
-        </w:rPr>
-        <w:t>VIP_OrdersWaiting</w:t>
-      </w:r>
-      <w:proofErr w:type="spellEnd"/>
-      <w:r>
-        <w:rPr>
-          <w:bCs/>
-          <w:sz w:val="24"/>
-          <w:szCs w:val="24"/>
-        </w:rPr>
-        <w:t xml:space="preserve"> then searches in the priority queue </w:t>
-      </w:r>
-      <w:proofErr w:type="spellStart"/>
-      <w:r>
-        <w:rPr>
-          <w:b/>
-          <w:sz w:val="24"/>
-          <w:szCs w:val="24"/>
-        </w:rPr>
-        <w:t>VIP_OrdersWaitingPriorityQueue</w:t>
-      </w:r>
-      <w:proofErr w:type="spellEnd"/>
-      <w:r>
-        <w:rPr>
-          <w:b/>
-          <w:sz w:val="24"/>
-          <w:szCs w:val="24"/>
-        </w:rPr>
-        <w:t xml:space="preserve"> </w:t>
-      </w:r>
-      <w:r>
-        <w:rPr>
-          <w:bCs/>
-          <w:sz w:val="24"/>
-          <w:szCs w:val="24"/>
-        </w:rPr>
-        <w:t xml:space="preserve">for that order then </w:t>
-      </w:r>
-      <w:proofErr w:type="spellStart"/>
-      <w:r>
-        <w:rPr>
-          <w:bCs/>
-          <w:sz w:val="24"/>
-          <w:szCs w:val="24"/>
-        </w:rPr>
-        <w:t>dequeues</w:t>
-      </w:r>
-      <w:proofErr w:type="spellEnd"/>
-      <w:r>
-        <w:rPr>
-          <w:bCs/>
-          <w:sz w:val="24"/>
-          <w:szCs w:val="24"/>
-        </w:rPr>
-        <w:t xml:space="preserve"> it and return the order </w:t>
-      </w:r>
-      <w:proofErr w:type="spellStart"/>
-      <w:r>
-        <w:rPr>
-          <w:bCs/>
-          <w:sz w:val="24"/>
-          <w:szCs w:val="24"/>
-        </w:rPr>
-        <w:t>dequeued</w:t>
-      </w:r>
-      <w:proofErr w:type="spellEnd"/>
-      <w:r>
-        <w:rPr>
-          <w:bCs/>
-          <w:sz w:val="24"/>
-          <w:szCs w:val="24"/>
-        </w:rPr>
-        <w:t xml:space="preserve"> from the 2 queues</w:t>
-      </w:r>
-      <w:r>
-        <w:rPr>
-          <w:bCs/>
-          <w:sz w:val="24"/>
-          <w:szCs w:val="24"/>
-        </w:rPr>
-        <w:t>.</w:t>
+        <w:t xml:space="preserve"> from the 2 queues.</w:t>
       </w:r>
     </w:p>
     <w:p>
@@ -5299,7 +4973,6 @@
         </w:rPr>
         <w:t xml:space="preserve"> </w:t>
       </w:r>
-      <w:proofErr w:type="spellStart"/>
       <w:r>
         <w:rPr>
           <w:b/>
@@ -5308,7 +4981,6 @@
         </w:rPr>
         <w:t>WaitingOrderVIPdequeuePriority</w:t>
       </w:r>
-      <w:proofErr w:type="spellEnd"/>
     </w:p>
     <w:p>
       <w:pPr>
@@ -5559,23 +5231,13 @@
       <w:r>
         <w:t xml:space="preserve"> </w:t>
       </w:r>
-      <w:proofErr w:type="spellStart"/>
-      <w:r>
-        <w:rPr>
-          <w:bCs/>
-          <w:sz w:val="24"/>
-          <w:szCs w:val="24"/>
-        </w:rPr>
-        <w:t>WaitingOrdersToServed</w:t>
-      </w:r>
-      <w:proofErr w:type="spellEnd"/>
-      <w:r>
-        <w:rPr>
-          <w:bCs/>
-          <w:sz w:val="24"/>
-          <w:szCs w:val="24"/>
-        </w:rPr>
-        <w:t>()</w:t>
+      <w:r>
+        <w:rPr>
+          <w:bCs/>
+          <w:sz w:val="24"/>
+          <w:szCs w:val="24"/>
+        </w:rPr>
+        <w:t>WaitingOrdersToServed()</w:t>
       </w:r>
     </w:p>
     <w:p>
@@ -5718,7 +5380,55 @@
           <w:sz w:val="24"/>
           <w:szCs w:val="24"/>
         </w:rPr>
-        <w:t xml:space="preserve">It </w:t>
+        <w:t xml:space="preserve">It dequeues an order form the priority queue </w:t>
+      </w:r>
+      <w:r>
+        <w:rPr>
+          <w:b/>
+          <w:sz w:val="24"/>
+          <w:szCs w:val="24"/>
+        </w:rPr>
+        <w:t>VIP_OrdersWaitingPriorityQueue</w:t>
+      </w:r>
+      <w:r>
+        <w:rPr>
+          <w:b/>
+          <w:sz w:val="24"/>
+          <w:szCs w:val="24"/>
+        </w:rPr>
+        <w:t xml:space="preserve"> </w:t>
+      </w:r>
+      <w:r>
+        <w:rPr>
+          <w:bCs/>
+          <w:sz w:val="24"/>
+          <w:szCs w:val="24"/>
+        </w:rPr>
+        <w:t xml:space="preserve">then searches in the normal queue </w:t>
+      </w:r>
+      <w:r>
+        <w:rPr>
+          <w:b/>
+          <w:sz w:val="24"/>
+          <w:szCs w:val="24"/>
+        </w:rPr>
+        <w:t>VIP_OrdersWaiting</w:t>
+      </w:r>
+      <w:r>
+        <w:rPr>
+          <w:b/>
+          <w:sz w:val="24"/>
+          <w:szCs w:val="24"/>
+        </w:rPr>
+        <w:t xml:space="preserve"> </w:t>
+      </w:r>
+      <w:r>
+        <w:rPr>
+          <w:bCs/>
+          <w:sz w:val="24"/>
+          <w:szCs w:val="24"/>
+        </w:rPr>
+        <w:t xml:space="preserve">for that order then dequeues it and return the order </w:t>
       </w:r>
       <w:proofErr w:type="spellStart"/>
       <w:r>
@@ -5727,7 +5437,7 @@
           <w:sz w:val="24"/>
           <w:szCs w:val="24"/>
         </w:rPr>
-        <w:t>dequeues</w:t>
+        <w:t>dequeued</w:t>
       </w:r>
       <w:proofErr w:type="spellEnd"/>
       <w:r>
@@ -5736,103 +5446,7 @@
           <w:sz w:val="24"/>
           <w:szCs w:val="24"/>
         </w:rPr>
-        <w:t xml:space="preserve"> an order form the priority queue </w:t>
-      </w:r>
-      <w:proofErr w:type="spellStart"/>
-      <w:r>
-        <w:rPr>
-          <w:b/>
-          <w:sz w:val="24"/>
-          <w:szCs w:val="24"/>
-        </w:rPr>
-        <w:t>VIP_OrdersWaitingPriorityQueue</w:t>
-      </w:r>
-      <w:proofErr w:type="spellEnd"/>
-      <w:r>
-        <w:rPr>
-          <w:b/>
-          <w:sz w:val="24"/>
-          <w:szCs w:val="24"/>
-        </w:rPr>
-        <w:t xml:space="preserve"> </w:t>
-      </w:r>
-      <w:r>
-        <w:rPr>
-          <w:bCs/>
-          <w:sz w:val="24"/>
-          <w:szCs w:val="24"/>
-        </w:rPr>
-        <w:t xml:space="preserve">then searches in the normal queue </w:t>
-      </w:r>
-      <w:proofErr w:type="spellStart"/>
-      <w:r>
-        <w:rPr>
-          <w:b/>
-          <w:sz w:val="24"/>
-          <w:szCs w:val="24"/>
-        </w:rPr>
-        <w:t>VIP_OrdersWaiting</w:t>
-      </w:r>
-      <w:proofErr w:type="spellEnd"/>
-      <w:r>
-        <w:rPr>
-          <w:b/>
-          <w:sz w:val="24"/>
-          <w:szCs w:val="24"/>
-        </w:rPr>
-        <w:t xml:space="preserve"> </w:t>
-      </w:r>
-      <w:r>
-        <w:rPr>
-          <w:bCs/>
-          <w:sz w:val="24"/>
-          <w:szCs w:val="24"/>
-        </w:rPr>
-        <w:t xml:space="preserve">for that order then </w:t>
-      </w:r>
-      <w:proofErr w:type="spellStart"/>
-      <w:r>
-        <w:rPr>
-          <w:bCs/>
-          <w:sz w:val="24"/>
-          <w:szCs w:val="24"/>
-        </w:rPr>
-        <w:t>dequeues</w:t>
-      </w:r>
-      <w:proofErr w:type="spellEnd"/>
-      <w:r>
-        <w:rPr>
-          <w:bCs/>
-          <w:sz w:val="24"/>
-          <w:szCs w:val="24"/>
-        </w:rPr>
-        <w:t xml:space="preserve"> it and return the order </w:t>
-      </w:r>
-      <w:proofErr w:type="spellStart"/>
-      <w:r>
-        <w:rPr>
-          <w:bCs/>
-          <w:sz w:val="24"/>
-          <w:szCs w:val="24"/>
-        </w:rPr>
-        <w:t>dequeued</w:t>
-      </w:r>
-      <w:proofErr w:type="spellEnd"/>
-      <w:r>
-        <w:rPr>
-          <w:bCs/>
-          <w:sz w:val="24"/>
-          <w:szCs w:val="24"/>
-        </w:rPr>
-        <w:t xml:space="preserve"> from the 2 queues</w:t>
-      </w:r>
-      <w:r>
-        <w:rPr>
-          <w:bCs/>
-          <w:sz w:val="24"/>
-          <w:szCs w:val="24"/>
-        </w:rPr>
-        <w:t>.</w:t>
+        <w:t xml:space="preserve"> from the 2 queues.</w:t>
       </w:r>
     </w:p>
     <w:p>
@@ -5931,7 +5545,7 @@
             <w:bCs/>
             <w:noProof/>
           </w:rPr>
-          <w:t>4</w:t>
+          <w:t>1</w:t>
         </w:r>
         <w:r>
           <w:rPr>
@@ -7154,7 +6768,7 @@
 </file>
 
 <file path=customXml/itemProps1.xml><?xml version="1.0" encoding="utf-8"?>
-<ds:datastoreItem xmlns:ds="http://schemas.openxmlformats.org/officeDocument/2006/customXml" ds:itemID="{7A2E0ED1-A92F-44AC-99C7-7718EB1B29A0}">
+<ds:datastoreItem xmlns:ds="http://schemas.openxmlformats.org/officeDocument/2006/customXml" ds:itemID="{E8F97FE7-6E22-4F26-95E7-1CF52BEEB5DC}">
   <ds:schemaRefs>
     <ds:schemaRef ds:uri="http://schemas.openxmlformats.org/officeDocument/2006/bibliography"/>
   </ds:schemaRefs>

</xml_diff>

<commit_message>
abdelrahman suliman report part
</commit_message>
<xml_diff>
--- a/CMPN102 Project report.docx
+++ b/CMPN102 Project report.docx
@@ -4850,17 +4850,7 @@
           <w:sz w:val="24"/>
           <w:szCs w:val="24"/>
         </w:rPr>
-        <w:t>It dequeues</w:t>
-      </w:r>
-      <w:bookmarkStart w:id="0" w:name="_GoBack"/>
-      <w:bookmarkEnd w:id="0"/>
-      <w:r>
-        <w:rPr>
-          <w:bCs/>
-          <w:sz w:val="24"/>
-          <w:szCs w:val="24"/>
-        </w:rPr>
-        <w:t xml:space="preserve"> an order form the Norma queue </w:t>
+        <w:t xml:space="preserve">It dequeues an order form the Norma queue </w:t>
       </w:r>
       <w:r>
         <w:rPr>
@@ -5448,6 +5438,2149 @@
         </w:rPr>
         <w:t xml:space="preserve"> from the 2 queues.</w:t>
       </w:r>
+    </w:p>
+    <w:p>
+      <w:pPr>
+        <w:widowControl/>
+        <w:spacing w:before="0" w:after="0"/>
+        <w:ind w:left="0" w:right="0"/>
+        <w:jc w:val="center"/>
+        <w:rPr>
+          <w:sz w:val="52"/>
+          <w:szCs w:val="52"/>
+          <w:lang w:bidi="ar-EG"/>
+        </w:rPr>
+      </w:pPr>
+      <w:r>
+        <w:rPr>
+          <w:sz w:val="52"/>
+          <w:szCs w:val="52"/>
+          <w:lang w:bidi="ar-EG"/>
+        </w:rPr>
+        <w:lastRenderedPageBreak/>
+        <w:t xml:space="preserve">Section 3: </w:t>
+      </w:r>
+      <w:proofErr w:type="spellStart"/>
+      <w:r>
+        <w:rPr>
+          <w:sz w:val="52"/>
+          <w:szCs w:val="52"/>
+          <w:lang w:bidi="ar-EG"/>
+        </w:rPr>
+        <w:t>Abdulrehman</w:t>
+      </w:r>
+      <w:proofErr w:type="spellEnd"/>
+      <w:r>
+        <w:rPr>
+          <w:sz w:val="52"/>
+          <w:szCs w:val="52"/>
+          <w:lang w:bidi="ar-EG"/>
+        </w:rPr>
+        <w:t xml:space="preserve"> Mahmoud </w:t>
+      </w:r>
+      <w:proofErr w:type="spellStart"/>
+      <w:r>
+        <w:rPr>
+          <w:sz w:val="52"/>
+          <w:szCs w:val="52"/>
+          <w:lang w:bidi="ar-EG"/>
+        </w:rPr>
+        <w:t>Suliman</w:t>
+      </w:r>
+      <w:proofErr w:type="spellEnd"/>
+      <w:r>
+        <w:rPr>
+          <w:sz w:val="52"/>
+          <w:szCs w:val="52"/>
+          <w:lang w:bidi="ar-EG"/>
+        </w:rPr>
+        <w:t>, 1180140</w:t>
+      </w:r>
+    </w:p>
+    <w:p>
+      <w:pPr>
+        <w:widowControl/>
+        <w:spacing w:before="0" w:after="0"/>
+        <w:ind w:left="0" w:right="0"/>
+        <w:rPr>
+          <w:b/>
+          <w:bCs/>
+          <w:sz w:val="36"/>
+          <w:szCs w:val="36"/>
+          <w:lang w:bidi="ar-EG"/>
+        </w:rPr>
+      </w:pPr>
+      <w:r>
+        <w:rPr>
+          <w:b/>
+          <w:bCs/>
+          <w:sz w:val="36"/>
+          <w:szCs w:val="36"/>
+          <w:lang w:bidi="ar-EG"/>
+        </w:rPr>
+        <w:t>Function 1:</w:t>
+      </w:r>
+      <w:r>
+        <w:rPr>
+          <w:b/>
+          <w:bCs/>
+          <w:sz w:val="36"/>
+          <w:szCs w:val="36"/>
+          <w:lang w:bidi="ar-EG"/>
+        </w:rPr>
+        <w:t xml:space="preserve"> </w:t>
+      </w:r>
+      <w:r>
+        <w:rPr>
+          <w:b/>
+          <w:bCs/>
+          <w:sz w:val="36"/>
+          <w:szCs w:val="36"/>
+          <w:lang w:bidi="ar-EG"/>
+        </w:rPr>
+        <w:t>promotion</w:t>
+      </w:r>
+    </w:p>
+    <w:p>
+      <w:pPr>
+        <w:widowControl/>
+        <w:spacing w:before="0" w:after="0"/>
+        <w:ind w:left="0" w:right="0"/>
+        <w:rPr>
+          <w:sz w:val="24"/>
+          <w:szCs w:val="24"/>
+          <w:lang w:bidi="ar-EG"/>
+        </w:rPr>
+      </w:pPr>
+      <w:r>
+        <w:rPr>
+          <w:b/>
+          <w:bCs/>
+          <w:sz w:val="24"/>
+          <w:szCs w:val="24"/>
+          <w:lang w:bidi="ar-EG"/>
+        </w:rPr>
+        <w:t xml:space="preserve">Member of: </w:t>
+      </w:r>
+      <w:r>
+        <w:rPr>
+          <w:sz w:val="24"/>
+          <w:szCs w:val="24"/>
+          <w:lang w:bidi="ar-EG"/>
+        </w:rPr>
+        <w:t>Class Restaurant</w:t>
+      </w:r>
+    </w:p>
+    <w:p>
+      <w:pPr>
+        <w:widowControl/>
+        <w:spacing w:before="0" w:after="0"/>
+        <w:ind w:left="0" w:right="0"/>
+        <w:rPr>
+          <w:b/>
+          <w:bCs/>
+          <w:sz w:val="24"/>
+          <w:szCs w:val="24"/>
+          <w:lang w:bidi="ar-EG"/>
+        </w:rPr>
+      </w:pPr>
+      <w:r>
+        <w:rPr>
+          <w:b/>
+          <w:bCs/>
+          <w:sz w:val="24"/>
+          <w:szCs w:val="24"/>
+          <w:lang w:bidi="ar-EG"/>
+        </w:rPr>
+        <w:t>Inputs:</w:t>
+      </w:r>
+    </w:p>
+    <w:p>
+      <w:pPr>
+        <w:widowControl/>
+        <w:spacing w:before="0" w:after="0"/>
+        <w:ind w:left="0" w:right="0"/>
+        <w:rPr>
+          <w:sz w:val="24"/>
+          <w:szCs w:val="24"/>
+          <w:lang w:bidi="ar-EG"/>
+        </w:rPr>
+      </w:pPr>
+      <w:r>
+        <w:rPr>
+          <w:b/>
+          <w:bCs/>
+          <w:sz w:val="24"/>
+          <w:szCs w:val="24"/>
+          <w:lang w:bidi="ar-EG"/>
+        </w:rPr>
+        <w:tab/>
+      </w:r>
+      <w:r>
+        <w:rPr>
+          <w:sz w:val="24"/>
+          <w:szCs w:val="24"/>
+          <w:lang w:bidi="ar-EG"/>
+        </w:rPr>
+        <w:t>N</w:t>
+      </w:r>
+      <w:proofErr w:type="gramStart"/>
+      <w:r>
+        <w:rPr>
+          <w:sz w:val="24"/>
+          <w:szCs w:val="24"/>
+          <w:lang w:bidi="ar-EG"/>
+        </w:rPr>
+        <w:t>:2</w:t>
+      </w:r>
+      <w:proofErr w:type="gramEnd"/>
+    </w:p>
+    <w:p>
+      <w:pPr>
+        <w:widowControl/>
+        <w:spacing w:before="0" w:after="0"/>
+        <w:ind w:left="0" w:right="0"/>
+        <w:rPr>
+          <w:sz w:val="24"/>
+          <w:szCs w:val="24"/>
+          <w:lang w:bidi="ar-EG"/>
+        </w:rPr>
+      </w:pPr>
+      <w:r>
+        <w:rPr>
+          <w:sz w:val="24"/>
+          <w:szCs w:val="24"/>
+          <w:lang w:bidi="ar-EG"/>
+        </w:rPr>
+        <w:tab/>
+      </w:r>
+      <w:proofErr w:type="spellStart"/>
+      <w:proofErr w:type="gramStart"/>
+      <w:r>
+        <w:rPr>
+          <w:sz w:val="24"/>
+          <w:szCs w:val="24"/>
+          <w:lang w:bidi="ar-EG"/>
+        </w:rPr>
+        <w:t>int</w:t>
+      </w:r>
+      <w:proofErr w:type="spellEnd"/>
+      <w:proofErr w:type="gramEnd"/>
+      <w:r>
+        <w:rPr>
+          <w:sz w:val="24"/>
+          <w:szCs w:val="24"/>
+          <w:lang w:bidi="ar-EG"/>
+        </w:rPr>
+        <w:t>: Id of the order to promote</w:t>
+      </w:r>
+    </w:p>
+    <w:p>
+      <w:pPr>
+        <w:widowControl/>
+        <w:spacing w:before="0" w:after="0"/>
+        <w:ind w:left="0" w:right="0"/>
+        <w:rPr>
+          <w:sz w:val="24"/>
+          <w:szCs w:val="24"/>
+          <w:lang w:bidi="ar-EG"/>
+        </w:rPr>
+      </w:pPr>
+      <w:r>
+        <w:rPr>
+          <w:sz w:val="24"/>
+          <w:szCs w:val="24"/>
+          <w:lang w:bidi="ar-EG"/>
+        </w:rPr>
+        <w:tab/>
+      </w:r>
+      <w:proofErr w:type="gramStart"/>
+      <w:r>
+        <w:rPr>
+          <w:sz w:val="24"/>
+          <w:szCs w:val="24"/>
+          <w:lang w:bidi="ar-EG"/>
+        </w:rPr>
+        <w:t>double</w:t>
+      </w:r>
+      <w:proofErr w:type="gramEnd"/>
+      <w:r>
+        <w:rPr>
+          <w:sz w:val="24"/>
+          <w:szCs w:val="24"/>
+          <w:lang w:bidi="ar-EG"/>
+        </w:rPr>
+        <w:t>: Extra money the customer paid to promote his order.</w:t>
+      </w:r>
+    </w:p>
+    <w:p>
+      <w:pPr>
+        <w:widowControl/>
+        <w:spacing w:before="0" w:after="0"/>
+        <w:ind w:left="0" w:right="0"/>
+        <w:rPr>
+          <w:b/>
+          <w:bCs/>
+          <w:sz w:val="24"/>
+          <w:szCs w:val="24"/>
+          <w:lang w:bidi="ar-EG"/>
+        </w:rPr>
+      </w:pPr>
+      <w:r>
+        <w:rPr>
+          <w:b/>
+          <w:bCs/>
+          <w:sz w:val="24"/>
+          <w:szCs w:val="24"/>
+          <w:lang w:bidi="ar-EG"/>
+        </w:rPr>
+        <w:t>Returns:</w:t>
+      </w:r>
+    </w:p>
+    <w:p>
+      <w:pPr>
+        <w:widowControl/>
+        <w:spacing w:before="0" w:after="0"/>
+        <w:ind w:left="0" w:right="0"/>
+        <w:rPr>
+          <w:sz w:val="24"/>
+          <w:szCs w:val="24"/>
+          <w:lang w:bidi="ar-EG"/>
+        </w:rPr>
+      </w:pPr>
+      <w:r>
+        <w:rPr>
+          <w:b/>
+          <w:bCs/>
+          <w:sz w:val="24"/>
+          <w:szCs w:val="24"/>
+          <w:lang w:bidi="ar-EG"/>
+        </w:rPr>
+        <w:tab/>
+      </w:r>
+      <w:r>
+        <w:rPr>
+          <w:sz w:val="24"/>
+          <w:szCs w:val="24"/>
+          <w:lang w:bidi="ar-EG"/>
+        </w:rPr>
+        <w:t>None</w:t>
+      </w:r>
+    </w:p>
+    <w:p>
+      <w:pPr>
+        <w:widowControl/>
+        <w:spacing w:before="0" w:after="0"/>
+        <w:ind w:left="0" w:right="0"/>
+        <w:rPr>
+          <w:b/>
+          <w:bCs/>
+          <w:sz w:val="24"/>
+          <w:szCs w:val="24"/>
+          <w:lang w:bidi="ar-EG"/>
+        </w:rPr>
+      </w:pPr>
+      <w:r>
+        <w:rPr>
+          <w:b/>
+          <w:bCs/>
+          <w:sz w:val="24"/>
+          <w:szCs w:val="24"/>
+          <w:lang w:bidi="ar-EG"/>
+        </w:rPr>
+        <w:t>Called By:</w:t>
+      </w:r>
+    </w:p>
+    <w:p>
+      <w:pPr>
+        <w:widowControl/>
+        <w:spacing w:before="0" w:after="0"/>
+        <w:ind w:left="0" w:right="0"/>
+        <w:rPr>
+          <w:sz w:val="24"/>
+          <w:szCs w:val="24"/>
+          <w:lang w:bidi="ar-EG"/>
+        </w:rPr>
+      </w:pPr>
+      <w:r>
+        <w:rPr>
+          <w:b/>
+          <w:bCs/>
+          <w:sz w:val="24"/>
+          <w:szCs w:val="24"/>
+          <w:lang w:bidi="ar-EG"/>
+        </w:rPr>
+        <w:tab/>
+      </w:r>
+      <w:r>
+        <w:rPr>
+          <w:sz w:val="24"/>
+          <w:szCs w:val="24"/>
+          <w:lang w:bidi="ar-EG"/>
+        </w:rPr>
+        <w:t>Restaurant</w:t>
+      </w:r>
+      <w:proofErr w:type="gramStart"/>
+      <w:r>
+        <w:rPr>
+          <w:sz w:val="24"/>
+          <w:szCs w:val="24"/>
+          <w:lang w:bidi="ar-EG"/>
+        </w:rPr>
+        <w:t>::</w:t>
+      </w:r>
+      <w:proofErr w:type="gramEnd"/>
+      <w:r>
+        <w:rPr>
+          <w:b/>
+          <w:bCs/>
+          <w:sz w:val="24"/>
+          <w:szCs w:val="24"/>
+          <w:lang w:bidi="ar-EG"/>
+        </w:rPr>
+        <w:t xml:space="preserve"> </w:t>
+      </w:r>
+      <w:r>
+        <w:rPr>
+          <w:sz w:val="24"/>
+          <w:szCs w:val="24"/>
+          <w:lang w:bidi="ar-EG"/>
+        </w:rPr>
+        <w:t>promotion(</w:t>
+      </w:r>
+      <w:proofErr w:type="spellStart"/>
+      <w:r>
+        <w:rPr>
+          <w:sz w:val="24"/>
+          <w:szCs w:val="24"/>
+          <w:lang w:bidi="ar-EG"/>
+        </w:rPr>
+        <w:t>int</w:t>
+      </w:r>
+      <w:proofErr w:type="spellEnd"/>
+      <w:r>
+        <w:rPr>
+          <w:sz w:val="24"/>
+          <w:szCs w:val="24"/>
+          <w:lang w:bidi="ar-EG"/>
+        </w:rPr>
+        <w:t xml:space="preserve"> , double)</w:t>
+      </w:r>
+    </w:p>
+    <w:p>
+      <w:pPr>
+        <w:widowControl/>
+        <w:spacing w:before="0" w:after="0"/>
+        <w:ind w:left="0" w:right="0"/>
+        <w:rPr>
+          <w:b/>
+          <w:bCs/>
+          <w:sz w:val="24"/>
+          <w:szCs w:val="24"/>
+          <w:lang w:bidi="ar-EG"/>
+        </w:rPr>
+      </w:pPr>
+      <w:r>
+        <w:rPr>
+          <w:b/>
+          <w:bCs/>
+          <w:sz w:val="24"/>
+          <w:szCs w:val="24"/>
+          <w:lang w:bidi="ar-EG"/>
+        </w:rPr>
+        <w:t>Calls:</w:t>
+      </w:r>
+    </w:p>
+    <w:p>
+      <w:pPr>
+        <w:widowControl/>
+        <w:spacing w:before="0" w:after="0"/>
+        <w:ind w:left="0" w:right="0"/>
+        <w:rPr>
+          <w:sz w:val="24"/>
+          <w:szCs w:val="24"/>
+          <w:lang w:bidi="ar-EG"/>
+        </w:rPr>
+      </w:pPr>
+      <w:r>
+        <w:rPr>
+          <w:b/>
+          <w:bCs/>
+          <w:sz w:val="24"/>
+          <w:szCs w:val="24"/>
+          <w:lang w:bidi="ar-EG"/>
+        </w:rPr>
+        <w:tab/>
+      </w:r>
+      <w:r>
+        <w:rPr>
+          <w:sz w:val="24"/>
+          <w:szCs w:val="24"/>
+          <w:lang w:bidi="ar-EG"/>
+        </w:rPr>
+        <w:t>Order::</w:t>
+      </w:r>
+      <w:proofErr w:type="spellStart"/>
+      <w:proofErr w:type="gramStart"/>
+      <w:r>
+        <w:rPr>
+          <w:sz w:val="24"/>
+          <w:szCs w:val="24"/>
+          <w:lang w:bidi="ar-EG"/>
+        </w:rPr>
+        <w:t>GetID</w:t>
+      </w:r>
+      <w:proofErr w:type="spellEnd"/>
+      <w:r>
+        <w:rPr>
+          <w:sz w:val="24"/>
+          <w:szCs w:val="24"/>
+          <w:lang w:bidi="ar-EG"/>
+        </w:rPr>
+        <w:t>()</w:t>
+      </w:r>
+      <w:proofErr w:type="gramEnd"/>
+    </w:p>
+    <w:p>
+      <w:pPr>
+        <w:widowControl/>
+        <w:spacing w:before="0" w:after="0"/>
+        <w:ind w:left="0" w:right="0"/>
+        <w:rPr>
+          <w:sz w:val="24"/>
+          <w:szCs w:val="24"/>
+          <w:lang w:bidi="ar-EG"/>
+        </w:rPr>
+      </w:pPr>
+      <w:r>
+        <w:rPr>
+          <w:sz w:val="24"/>
+          <w:szCs w:val="24"/>
+          <w:lang w:bidi="ar-EG"/>
+        </w:rPr>
+        <w:tab/>
+        <w:t>Order::</w:t>
+      </w:r>
+      <w:proofErr w:type="spellStart"/>
+      <w:proofErr w:type="gramStart"/>
+      <w:r>
+        <w:rPr>
+          <w:sz w:val="24"/>
+          <w:szCs w:val="24"/>
+          <w:lang w:bidi="ar-EG"/>
+        </w:rPr>
+        <w:t>SetType</w:t>
+      </w:r>
+      <w:proofErr w:type="spellEnd"/>
+      <w:r>
+        <w:rPr>
+          <w:sz w:val="24"/>
+          <w:szCs w:val="24"/>
+          <w:lang w:bidi="ar-EG"/>
+        </w:rPr>
+        <w:t>(</w:t>
+      </w:r>
+      <w:proofErr w:type="gramEnd"/>
+      <w:r>
+        <w:rPr>
+          <w:sz w:val="24"/>
+          <w:szCs w:val="24"/>
+          <w:lang w:bidi="ar-EG"/>
+        </w:rPr>
+        <w:t>ORD_TYPE)</w:t>
+      </w:r>
+    </w:p>
+    <w:p>
+      <w:pPr>
+        <w:widowControl/>
+        <w:spacing w:before="0" w:after="0"/>
+        <w:ind w:left="0" w:right="0"/>
+        <w:rPr>
+          <w:sz w:val="24"/>
+          <w:szCs w:val="24"/>
+          <w:lang w:bidi="ar-EG"/>
+        </w:rPr>
+      </w:pPr>
+      <w:r>
+        <w:rPr>
+          <w:sz w:val="24"/>
+          <w:szCs w:val="24"/>
+          <w:lang w:bidi="ar-EG"/>
+        </w:rPr>
+        <w:tab/>
+        <w:t>Order::</w:t>
+      </w:r>
+      <w:proofErr w:type="spellStart"/>
+      <w:proofErr w:type="gramStart"/>
+      <w:r>
+        <w:rPr>
+          <w:sz w:val="24"/>
+          <w:szCs w:val="24"/>
+          <w:lang w:bidi="ar-EG"/>
+        </w:rPr>
+        <w:t>SetMoney</w:t>
+      </w:r>
+      <w:proofErr w:type="spellEnd"/>
+      <w:r>
+        <w:rPr>
+          <w:sz w:val="24"/>
+          <w:szCs w:val="24"/>
+          <w:lang w:bidi="ar-EG"/>
+        </w:rPr>
+        <w:t>(</w:t>
+      </w:r>
+      <w:proofErr w:type="gramEnd"/>
+      <w:r>
+        <w:rPr>
+          <w:sz w:val="24"/>
+          <w:szCs w:val="24"/>
+          <w:lang w:bidi="ar-EG"/>
+        </w:rPr>
+        <w:t>double)</w:t>
+      </w:r>
+    </w:p>
+    <w:p>
+      <w:pPr>
+        <w:widowControl/>
+        <w:spacing w:before="0" w:after="0"/>
+        <w:ind w:left="0" w:right="0"/>
+        <w:rPr>
+          <w:b/>
+          <w:bCs/>
+          <w:sz w:val="24"/>
+          <w:szCs w:val="24"/>
+          <w:lang w:bidi="ar-EG"/>
+        </w:rPr>
+      </w:pPr>
+      <w:r>
+        <w:rPr>
+          <w:b/>
+          <w:bCs/>
+          <w:sz w:val="24"/>
+          <w:szCs w:val="24"/>
+          <w:lang w:bidi="ar-EG"/>
+        </w:rPr>
+        <w:t>Function Logic description:</w:t>
+      </w:r>
+    </w:p>
+    <w:p>
+      <w:pPr>
+        <w:widowControl/>
+        <w:spacing w:before="0" w:after="0"/>
+        <w:ind w:left="0" w:right="0"/>
+        <w:rPr>
+          <w:sz w:val="24"/>
+          <w:szCs w:val="24"/>
+          <w:lang w:bidi="ar-EG"/>
+        </w:rPr>
+      </w:pPr>
+      <w:r>
+        <w:rPr>
+          <w:b/>
+          <w:bCs/>
+          <w:sz w:val="24"/>
+          <w:szCs w:val="24"/>
+          <w:lang w:bidi="ar-EG"/>
+        </w:rPr>
+        <w:tab/>
+      </w:r>
+      <w:r>
+        <w:rPr>
+          <w:sz w:val="24"/>
+          <w:szCs w:val="24"/>
+          <w:lang w:bidi="ar-EG"/>
+        </w:rPr>
+        <w:t xml:space="preserve">This functions gets two </w:t>
+      </w:r>
+      <w:proofErr w:type="gramStart"/>
+      <w:r>
+        <w:rPr>
+          <w:sz w:val="24"/>
+          <w:szCs w:val="24"/>
+          <w:lang w:bidi="ar-EG"/>
+        </w:rPr>
+        <w:t>inputs ,</w:t>
+      </w:r>
+      <w:proofErr w:type="gramEnd"/>
+      <w:r>
+        <w:rPr>
+          <w:sz w:val="24"/>
+          <w:szCs w:val="24"/>
+          <w:lang w:bidi="ar-EG"/>
+        </w:rPr>
+        <w:t xml:space="preserve">the id of the order to promote and the extra money the customer paid to promote his order so this function searches in the normal waiting orders queue for the order with the given id and when it is found the order is removed from the normal waiting queue and put in the VIP waiting queue and increment the orders money with the given amount. This process happens as the function </w:t>
+      </w:r>
+      <w:proofErr w:type="spellStart"/>
+      <w:r>
+        <w:rPr>
+          <w:sz w:val="24"/>
+          <w:szCs w:val="24"/>
+          <w:lang w:bidi="ar-EG"/>
+        </w:rPr>
+        <w:t>dequeues</w:t>
+      </w:r>
+      <w:proofErr w:type="spellEnd"/>
+      <w:r>
+        <w:rPr>
+          <w:sz w:val="24"/>
+          <w:szCs w:val="24"/>
+          <w:lang w:bidi="ar-EG"/>
+        </w:rPr>
+        <w:t xml:space="preserve"> the orders from the normal waiting queue and checks if the order’s id equals to the given id if yes it </w:t>
+      </w:r>
+      <w:proofErr w:type="spellStart"/>
+      <w:r>
+        <w:rPr>
+          <w:sz w:val="24"/>
+          <w:szCs w:val="24"/>
+          <w:lang w:bidi="ar-EG"/>
+        </w:rPr>
+        <w:t>enqueues</w:t>
+      </w:r>
+      <w:proofErr w:type="spellEnd"/>
+      <w:r>
+        <w:rPr>
+          <w:sz w:val="24"/>
+          <w:szCs w:val="24"/>
+          <w:lang w:bidi="ar-EG"/>
+        </w:rPr>
+        <w:t xml:space="preserve"> the order in the VIP waiting queue and complete </w:t>
+      </w:r>
+      <w:proofErr w:type="spellStart"/>
+      <w:r>
+        <w:rPr>
+          <w:sz w:val="24"/>
+          <w:szCs w:val="24"/>
+          <w:lang w:bidi="ar-EG"/>
+        </w:rPr>
+        <w:t>dequeuing</w:t>
+      </w:r>
+      <w:proofErr w:type="spellEnd"/>
+      <w:r>
+        <w:rPr>
+          <w:sz w:val="24"/>
+          <w:szCs w:val="24"/>
+          <w:lang w:bidi="ar-EG"/>
+        </w:rPr>
+        <w:t xml:space="preserve"> and </w:t>
+      </w:r>
+      <w:proofErr w:type="spellStart"/>
+      <w:r>
+        <w:rPr>
+          <w:sz w:val="24"/>
+          <w:szCs w:val="24"/>
+          <w:lang w:bidi="ar-EG"/>
+        </w:rPr>
+        <w:t>inqueuing</w:t>
+      </w:r>
+      <w:proofErr w:type="spellEnd"/>
+      <w:r>
+        <w:rPr>
+          <w:sz w:val="24"/>
+          <w:szCs w:val="24"/>
+          <w:lang w:bidi="ar-EG"/>
+        </w:rPr>
+        <w:t xml:space="preserve"> the orders in the normal waiting queue until the first order returns to its place again and by the this the function checked all the orders.  </w:t>
+      </w:r>
+    </w:p>
+    <w:p>
+      <w:pPr>
+        <w:widowControl/>
+        <w:spacing w:before="0" w:after="0"/>
+        <w:ind w:left="0" w:right="0"/>
+        <w:rPr>
+          <w:sz w:val="24"/>
+          <w:szCs w:val="24"/>
+          <w:lang w:bidi="ar-EG"/>
+        </w:rPr>
+      </w:pPr>
+    </w:p>
+    <w:p>
+      <w:pPr>
+        <w:widowControl/>
+        <w:spacing w:before="0" w:after="0"/>
+        <w:ind w:left="0" w:right="0"/>
+        <w:rPr>
+          <w:sz w:val="24"/>
+          <w:szCs w:val="24"/>
+          <w:lang w:bidi="ar-EG"/>
+        </w:rPr>
+      </w:pPr>
+    </w:p>
+    <w:p>
+      <w:pPr>
+        <w:widowControl/>
+        <w:spacing w:before="0" w:after="0"/>
+        <w:ind w:left="0" w:right="0"/>
+        <w:rPr>
+          <w:b/>
+          <w:bCs/>
+          <w:sz w:val="24"/>
+          <w:szCs w:val="24"/>
+          <w:lang w:bidi="ar-EG"/>
+        </w:rPr>
+      </w:pPr>
+      <w:r>
+        <w:rPr>
+          <w:b/>
+          <w:bCs/>
+          <w:sz w:val="36"/>
+          <w:szCs w:val="36"/>
+          <w:lang w:bidi="ar-EG"/>
+        </w:rPr>
+        <w:t>F</w:t>
+      </w:r>
+      <w:r>
+        <w:rPr>
+          <w:b/>
+          <w:bCs/>
+          <w:sz w:val="36"/>
+          <w:szCs w:val="36"/>
+          <w:lang w:bidi="ar-EG"/>
+        </w:rPr>
+        <w:t>unction 2</w:t>
+      </w:r>
+      <w:r>
+        <w:rPr>
+          <w:b/>
+          <w:bCs/>
+          <w:sz w:val="36"/>
+          <w:szCs w:val="36"/>
+          <w:lang w:bidi="ar-EG"/>
+        </w:rPr>
+        <w:t>:</w:t>
+      </w:r>
+      <w:r>
+        <w:rPr>
+          <w:b/>
+          <w:bCs/>
+          <w:sz w:val="36"/>
+          <w:szCs w:val="36"/>
+          <w:lang w:bidi="ar-EG"/>
+        </w:rPr>
+        <w:t xml:space="preserve"> </w:t>
+      </w:r>
+      <w:r>
+        <w:rPr>
+          <w:b/>
+          <w:bCs/>
+          <w:sz w:val="36"/>
+          <w:szCs w:val="36"/>
+          <w:lang w:bidi="ar-EG"/>
+        </w:rPr>
+        <w:t>Execute</w:t>
+      </w:r>
+    </w:p>
+    <w:p>
+      <w:pPr>
+        <w:widowControl/>
+        <w:spacing w:before="0" w:after="0"/>
+        <w:ind w:left="0" w:right="0"/>
+        <w:rPr>
+          <w:sz w:val="24"/>
+          <w:szCs w:val="24"/>
+          <w:lang w:bidi="ar-EG"/>
+        </w:rPr>
+      </w:pPr>
+      <w:r>
+        <w:rPr>
+          <w:b/>
+          <w:bCs/>
+          <w:sz w:val="24"/>
+          <w:szCs w:val="24"/>
+          <w:lang w:bidi="ar-EG"/>
+        </w:rPr>
+        <w:t xml:space="preserve">Member of: </w:t>
+      </w:r>
+      <w:proofErr w:type="spellStart"/>
+      <w:r>
+        <w:rPr>
+          <w:sz w:val="24"/>
+          <w:szCs w:val="24"/>
+          <w:lang w:bidi="ar-EG"/>
+        </w:rPr>
+        <w:t>PromotionEvent</w:t>
+      </w:r>
+      <w:proofErr w:type="spellEnd"/>
+    </w:p>
+    <w:p>
+      <w:pPr>
+        <w:widowControl/>
+        <w:spacing w:before="0" w:after="0"/>
+        <w:ind w:left="0" w:right="0"/>
+        <w:rPr>
+          <w:b/>
+          <w:bCs/>
+          <w:sz w:val="24"/>
+          <w:szCs w:val="24"/>
+          <w:lang w:bidi="ar-EG"/>
+        </w:rPr>
+      </w:pPr>
+      <w:r>
+        <w:rPr>
+          <w:b/>
+          <w:bCs/>
+          <w:sz w:val="24"/>
+          <w:szCs w:val="24"/>
+          <w:lang w:bidi="ar-EG"/>
+        </w:rPr>
+        <w:t>Inputs:</w:t>
+      </w:r>
+    </w:p>
+    <w:p>
+      <w:pPr>
+        <w:widowControl/>
+        <w:spacing w:before="0" w:after="0"/>
+        <w:ind w:left="0" w:right="0"/>
+        <w:rPr>
+          <w:sz w:val="24"/>
+          <w:szCs w:val="24"/>
+          <w:lang w:bidi="ar-EG"/>
+        </w:rPr>
+      </w:pPr>
+      <w:r>
+        <w:rPr>
+          <w:b/>
+          <w:bCs/>
+          <w:sz w:val="24"/>
+          <w:szCs w:val="24"/>
+          <w:lang w:bidi="ar-EG"/>
+        </w:rPr>
+        <w:tab/>
+      </w:r>
+      <w:r>
+        <w:rPr>
+          <w:sz w:val="24"/>
+          <w:szCs w:val="24"/>
+          <w:lang w:bidi="ar-EG"/>
+        </w:rPr>
+        <w:t>N: 1</w:t>
+      </w:r>
+    </w:p>
+    <w:p>
+      <w:pPr>
+        <w:widowControl/>
+        <w:spacing w:before="0" w:after="0"/>
+        <w:ind w:left="0" w:right="0"/>
+        <w:rPr>
+          <w:sz w:val="24"/>
+          <w:szCs w:val="24"/>
+          <w:lang w:bidi="ar-EG"/>
+        </w:rPr>
+      </w:pPr>
+      <w:r>
+        <w:rPr>
+          <w:sz w:val="24"/>
+          <w:szCs w:val="24"/>
+          <w:lang w:bidi="ar-EG"/>
+        </w:rPr>
+        <w:tab/>
+      </w:r>
+      <w:proofErr w:type="gramStart"/>
+      <w:r>
+        <w:rPr>
+          <w:sz w:val="24"/>
+          <w:szCs w:val="24"/>
+          <w:lang w:bidi="ar-EG"/>
+        </w:rPr>
+        <w:t>X :</w:t>
+      </w:r>
+      <w:proofErr w:type="gramEnd"/>
+      <w:r>
+        <w:rPr>
+          <w:sz w:val="24"/>
+          <w:szCs w:val="24"/>
+          <w:lang w:bidi="ar-EG"/>
+        </w:rPr>
+        <w:t xml:space="preserve"> Pointer from Restaurant</w:t>
+      </w:r>
+    </w:p>
+    <w:p>
+      <w:pPr>
+        <w:widowControl/>
+        <w:spacing w:before="0" w:after="0"/>
+        <w:ind w:left="0" w:right="0"/>
+        <w:rPr>
+          <w:b/>
+          <w:bCs/>
+          <w:sz w:val="24"/>
+          <w:szCs w:val="24"/>
+          <w:lang w:bidi="ar-EG"/>
+        </w:rPr>
+      </w:pPr>
+      <w:r>
+        <w:rPr>
+          <w:b/>
+          <w:bCs/>
+          <w:sz w:val="24"/>
+          <w:szCs w:val="24"/>
+          <w:lang w:bidi="ar-EG"/>
+        </w:rPr>
+        <w:t>Returns:</w:t>
+      </w:r>
+    </w:p>
+    <w:p>
+      <w:pPr>
+        <w:widowControl/>
+        <w:spacing w:before="0" w:after="0"/>
+        <w:ind w:left="0" w:right="0"/>
+        <w:rPr>
+          <w:sz w:val="24"/>
+          <w:szCs w:val="24"/>
+          <w:lang w:bidi="ar-EG"/>
+        </w:rPr>
+      </w:pPr>
+      <w:r>
+        <w:rPr>
+          <w:b/>
+          <w:bCs/>
+          <w:sz w:val="24"/>
+          <w:szCs w:val="24"/>
+          <w:lang w:bidi="ar-EG"/>
+        </w:rPr>
+        <w:tab/>
+      </w:r>
+      <w:r>
+        <w:rPr>
+          <w:sz w:val="24"/>
+          <w:szCs w:val="24"/>
+          <w:lang w:bidi="ar-EG"/>
+        </w:rPr>
+        <w:t>None</w:t>
+      </w:r>
+    </w:p>
+    <w:p>
+      <w:pPr>
+        <w:widowControl/>
+        <w:spacing w:before="0" w:after="0"/>
+        <w:ind w:left="0" w:right="0"/>
+        <w:rPr>
+          <w:b/>
+          <w:bCs/>
+          <w:sz w:val="24"/>
+          <w:szCs w:val="24"/>
+          <w:lang w:bidi="ar-EG"/>
+        </w:rPr>
+      </w:pPr>
+      <w:r>
+        <w:rPr>
+          <w:b/>
+          <w:bCs/>
+          <w:sz w:val="24"/>
+          <w:szCs w:val="24"/>
+          <w:lang w:bidi="ar-EG"/>
+        </w:rPr>
+        <w:t>Called By:</w:t>
+      </w:r>
+    </w:p>
+    <w:p>
+      <w:pPr>
+        <w:widowControl/>
+        <w:spacing w:before="0" w:after="0"/>
+        <w:ind w:left="0" w:right="0"/>
+        <w:rPr>
+          <w:sz w:val="24"/>
+          <w:szCs w:val="24"/>
+          <w:lang w:bidi="ar-EG"/>
+        </w:rPr>
+      </w:pPr>
+      <w:r>
+        <w:rPr>
+          <w:b/>
+          <w:bCs/>
+          <w:sz w:val="24"/>
+          <w:szCs w:val="24"/>
+          <w:lang w:bidi="ar-EG"/>
+        </w:rPr>
+        <w:tab/>
+      </w:r>
+      <w:proofErr w:type="spellStart"/>
+      <w:r>
+        <w:rPr>
+          <w:sz w:val="24"/>
+          <w:szCs w:val="24"/>
+          <w:lang w:bidi="ar-EG"/>
+        </w:rPr>
+        <w:t>PromotionEvent</w:t>
+      </w:r>
+      <w:proofErr w:type="spellEnd"/>
+      <w:r>
+        <w:rPr>
+          <w:sz w:val="24"/>
+          <w:szCs w:val="24"/>
+          <w:lang w:bidi="ar-EG"/>
+        </w:rPr>
+        <w:t>::</w:t>
+      </w:r>
+      <w:proofErr w:type="gramStart"/>
+      <w:r>
+        <w:rPr>
+          <w:sz w:val="24"/>
+          <w:szCs w:val="24"/>
+          <w:lang w:bidi="ar-EG"/>
+        </w:rPr>
+        <w:t>Execute(</w:t>
+      </w:r>
+      <w:proofErr w:type="gramEnd"/>
+      <w:r>
+        <w:rPr>
+          <w:sz w:val="24"/>
+          <w:szCs w:val="24"/>
+          <w:lang w:bidi="ar-EG"/>
+        </w:rPr>
+        <w:t>Restaurant*)</w:t>
+      </w:r>
+    </w:p>
+    <w:p>
+      <w:pPr>
+        <w:widowControl/>
+        <w:spacing w:before="0" w:after="0"/>
+        <w:ind w:left="0" w:right="0"/>
+        <w:rPr>
+          <w:b/>
+          <w:bCs/>
+          <w:sz w:val="24"/>
+          <w:szCs w:val="24"/>
+          <w:lang w:bidi="ar-EG"/>
+        </w:rPr>
+      </w:pPr>
+      <w:r>
+        <w:rPr>
+          <w:b/>
+          <w:bCs/>
+          <w:sz w:val="24"/>
+          <w:szCs w:val="24"/>
+          <w:lang w:bidi="ar-EG"/>
+        </w:rPr>
+        <w:t>Calls:</w:t>
+      </w:r>
+    </w:p>
+    <w:p>
+      <w:pPr>
+        <w:widowControl/>
+        <w:spacing w:before="0" w:after="0"/>
+        <w:ind w:left="0" w:right="0"/>
+        <w:rPr>
+          <w:sz w:val="24"/>
+          <w:szCs w:val="24"/>
+          <w:lang w:bidi="ar-EG"/>
+        </w:rPr>
+      </w:pPr>
+      <w:r>
+        <w:rPr>
+          <w:b/>
+          <w:bCs/>
+          <w:sz w:val="24"/>
+          <w:szCs w:val="24"/>
+          <w:lang w:bidi="ar-EG"/>
+        </w:rPr>
+        <w:tab/>
+      </w:r>
+      <w:r>
+        <w:rPr>
+          <w:sz w:val="24"/>
+          <w:szCs w:val="24"/>
+          <w:lang w:bidi="ar-EG"/>
+        </w:rPr>
+        <w:t>Restaurant::</w:t>
+      </w:r>
+      <w:proofErr w:type="gramStart"/>
+      <w:r>
+        <w:rPr>
+          <w:sz w:val="24"/>
+          <w:szCs w:val="24"/>
+          <w:lang w:bidi="ar-EG"/>
+        </w:rPr>
+        <w:t>promotion(</w:t>
+      </w:r>
+      <w:proofErr w:type="spellStart"/>
+      <w:proofErr w:type="gramEnd"/>
+      <w:r>
+        <w:rPr>
+          <w:sz w:val="24"/>
+          <w:szCs w:val="24"/>
+          <w:lang w:bidi="ar-EG"/>
+        </w:rPr>
+        <w:t>int,double</w:t>
+      </w:r>
+      <w:proofErr w:type="spellEnd"/>
+      <w:r>
+        <w:rPr>
+          <w:sz w:val="24"/>
+          <w:szCs w:val="24"/>
+          <w:lang w:bidi="ar-EG"/>
+        </w:rPr>
+        <w:t>)</w:t>
+      </w:r>
+    </w:p>
+    <w:p>
+      <w:pPr>
+        <w:widowControl/>
+        <w:spacing w:before="0" w:after="0"/>
+        <w:ind w:left="0" w:right="0"/>
+        <w:rPr>
+          <w:b/>
+          <w:bCs/>
+          <w:sz w:val="24"/>
+          <w:szCs w:val="24"/>
+          <w:lang w:bidi="ar-EG"/>
+        </w:rPr>
+      </w:pPr>
+      <w:r>
+        <w:rPr>
+          <w:b/>
+          <w:bCs/>
+          <w:sz w:val="24"/>
+          <w:szCs w:val="24"/>
+          <w:lang w:bidi="ar-EG"/>
+        </w:rPr>
+        <w:t>Function logic description:</w:t>
+      </w:r>
+    </w:p>
+    <w:p>
+      <w:pPr>
+        <w:widowControl/>
+        <w:spacing w:before="0" w:after="0"/>
+        <w:ind w:left="0" w:right="0"/>
+        <w:rPr>
+          <w:sz w:val="24"/>
+          <w:szCs w:val="24"/>
+          <w:lang w:bidi="ar-EG"/>
+        </w:rPr>
+      </w:pPr>
+      <w:r>
+        <w:rPr>
+          <w:b/>
+          <w:bCs/>
+          <w:sz w:val="24"/>
+          <w:szCs w:val="24"/>
+          <w:lang w:bidi="ar-EG"/>
+        </w:rPr>
+        <w:tab/>
+      </w:r>
+      <w:proofErr w:type="gramStart"/>
+      <w:r>
+        <w:rPr>
+          <w:sz w:val="24"/>
+          <w:szCs w:val="24"/>
+          <w:lang w:bidi="ar-EG"/>
+        </w:rPr>
+        <w:t>this</w:t>
+      </w:r>
+      <w:proofErr w:type="gramEnd"/>
+      <w:r>
+        <w:rPr>
+          <w:sz w:val="24"/>
+          <w:szCs w:val="24"/>
+          <w:lang w:bidi="ar-EG"/>
+        </w:rPr>
+        <w:t xml:space="preserve"> function executes the promotion event by calling the promotion function from Restaurant Class.</w:t>
+      </w:r>
+    </w:p>
+    <w:p>
+      <w:pPr>
+        <w:widowControl/>
+        <w:spacing w:before="0" w:after="0"/>
+        <w:ind w:left="0" w:right="0"/>
+        <w:rPr>
+          <w:sz w:val="24"/>
+          <w:szCs w:val="24"/>
+          <w:lang w:bidi="ar-EG"/>
+        </w:rPr>
+      </w:pPr>
+    </w:p>
+    <w:p>
+      <w:pPr>
+        <w:widowControl/>
+        <w:spacing w:before="0" w:after="0"/>
+        <w:ind w:left="0" w:right="0"/>
+        <w:rPr>
+          <w:b/>
+          <w:bCs/>
+          <w:sz w:val="24"/>
+          <w:szCs w:val="24"/>
+          <w:lang w:bidi="ar-EG"/>
+        </w:rPr>
+      </w:pPr>
+      <w:r>
+        <w:rPr>
+          <w:b/>
+          <w:bCs/>
+          <w:sz w:val="36"/>
+          <w:szCs w:val="36"/>
+          <w:lang w:bidi="ar-EG"/>
+        </w:rPr>
+        <w:t>F</w:t>
+      </w:r>
+      <w:r>
+        <w:rPr>
+          <w:b/>
+          <w:bCs/>
+          <w:sz w:val="36"/>
+          <w:szCs w:val="36"/>
+          <w:lang w:bidi="ar-EG"/>
+        </w:rPr>
+        <w:t>unction 3</w:t>
+      </w:r>
+      <w:proofErr w:type="gramStart"/>
+      <w:r>
+        <w:rPr>
+          <w:b/>
+          <w:bCs/>
+          <w:sz w:val="36"/>
+          <w:szCs w:val="36"/>
+          <w:lang w:bidi="ar-EG"/>
+        </w:rPr>
+        <w:t>:OutputFunction</w:t>
+      </w:r>
+      <w:proofErr w:type="gramEnd"/>
+    </w:p>
+    <w:p>
+      <w:pPr>
+        <w:widowControl/>
+        <w:tabs>
+          <w:tab w:val="left" w:pos="3030"/>
+        </w:tabs>
+        <w:spacing w:before="0" w:after="0"/>
+        <w:ind w:left="0" w:right="0"/>
+        <w:rPr>
+          <w:sz w:val="24"/>
+          <w:szCs w:val="24"/>
+          <w:lang w:bidi="ar-EG"/>
+        </w:rPr>
+      </w:pPr>
+      <w:r>
+        <w:rPr>
+          <w:b/>
+          <w:bCs/>
+          <w:sz w:val="24"/>
+          <w:szCs w:val="24"/>
+          <w:lang w:bidi="ar-EG"/>
+        </w:rPr>
+        <w:lastRenderedPageBreak/>
+        <w:t xml:space="preserve">Member of: </w:t>
+      </w:r>
+      <w:r>
+        <w:rPr>
+          <w:sz w:val="24"/>
+          <w:szCs w:val="24"/>
+          <w:lang w:bidi="ar-EG"/>
+        </w:rPr>
+        <w:t>Class Restaurant</w:t>
+      </w:r>
+    </w:p>
+    <w:p>
+      <w:pPr>
+        <w:widowControl/>
+        <w:spacing w:before="0" w:after="0"/>
+        <w:ind w:left="0" w:right="0"/>
+        <w:rPr>
+          <w:b/>
+          <w:bCs/>
+          <w:sz w:val="24"/>
+          <w:szCs w:val="24"/>
+          <w:lang w:bidi="ar-EG"/>
+        </w:rPr>
+      </w:pPr>
+      <w:r>
+        <w:rPr>
+          <w:b/>
+          <w:bCs/>
+          <w:sz w:val="24"/>
+          <w:szCs w:val="24"/>
+          <w:lang w:bidi="ar-EG"/>
+        </w:rPr>
+        <w:t>Inputs:</w:t>
+      </w:r>
+      <w:bookmarkStart w:id="0" w:name="_GoBack"/>
+      <w:bookmarkEnd w:id="0"/>
+    </w:p>
+    <w:p>
+      <w:pPr>
+        <w:widowControl/>
+        <w:spacing w:before="0" w:after="0"/>
+        <w:ind w:left="0" w:right="0"/>
+        <w:rPr>
+          <w:sz w:val="24"/>
+          <w:szCs w:val="24"/>
+          <w:lang w:bidi="ar-EG"/>
+        </w:rPr>
+      </w:pPr>
+      <w:r>
+        <w:rPr>
+          <w:b/>
+          <w:bCs/>
+          <w:sz w:val="24"/>
+          <w:szCs w:val="24"/>
+          <w:lang w:bidi="ar-EG"/>
+        </w:rPr>
+        <w:tab/>
+      </w:r>
+      <w:r>
+        <w:rPr>
+          <w:sz w:val="24"/>
+          <w:szCs w:val="24"/>
+          <w:lang w:bidi="ar-EG"/>
+        </w:rPr>
+        <w:t>None</w:t>
+      </w:r>
+    </w:p>
+    <w:p>
+      <w:pPr>
+        <w:widowControl/>
+        <w:spacing w:before="0" w:after="0"/>
+        <w:ind w:left="0" w:right="0"/>
+        <w:rPr>
+          <w:b/>
+          <w:bCs/>
+          <w:sz w:val="24"/>
+          <w:szCs w:val="24"/>
+          <w:lang w:bidi="ar-EG"/>
+        </w:rPr>
+      </w:pPr>
+      <w:r>
+        <w:rPr>
+          <w:b/>
+          <w:bCs/>
+          <w:sz w:val="24"/>
+          <w:szCs w:val="24"/>
+          <w:lang w:bidi="ar-EG"/>
+        </w:rPr>
+        <w:t>Returns:</w:t>
+      </w:r>
+    </w:p>
+    <w:p>
+      <w:pPr>
+        <w:widowControl/>
+        <w:spacing w:before="0" w:after="0"/>
+        <w:ind w:left="0" w:right="0"/>
+        <w:rPr>
+          <w:sz w:val="24"/>
+          <w:szCs w:val="24"/>
+          <w:lang w:bidi="ar-EG"/>
+        </w:rPr>
+      </w:pPr>
+      <w:r>
+        <w:rPr>
+          <w:b/>
+          <w:bCs/>
+          <w:sz w:val="24"/>
+          <w:szCs w:val="24"/>
+          <w:lang w:bidi="ar-EG"/>
+        </w:rPr>
+        <w:tab/>
+      </w:r>
+      <w:r>
+        <w:rPr>
+          <w:sz w:val="24"/>
+          <w:szCs w:val="24"/>
+          <w:lang w:bidi="ar-EG"/>
+        </w:rPr>
+        <w:t>None</w:t>
+      </w:r>
+    </w:p>
+    <w:p>
+      <w:pPr>
+        <w:widowControl/>
+        <w:spacing w:before="0" w:after="0"/>
+        <w:ind w:left="0" w:right="0"/>
+        <w:rPr>
+          <w:b/>
+          <w:bCs/>
+          <w:sz w:val="24"/>
+          <w:szCs w:val="24"/>
+          <w:lang w:bidi="ar-EG"/>
+        </w:rPr>
+      </w:pPr>
+      <w:r>
+        <w:rPr>
+          <w:b/>
+          <w:bCs/>
+          <w:sz w:val="24"/>
+          <w:szCs w:val="24"/>
+          <w:lang w:bidi="ar-EG"/>
+        </w:rPr>
+        <w:t>Called by:</w:t>
+      </w:r>
+    </w:p>
+    <w:p>
+      <w:pPr>
+        <w:widowControl/>
+        <w:spacing w:before="0" w:after="0"/>
+        <w:ind w:left="0" w:right="0"/>
+        <w:rPr>
+          <w:sz w:val="24"/>
+          <w:szCs w:val="24"/>
+          <w:lang w:bidi="ar-EG"/>
+        </w:rPr>
+      </w:pPr>
+      <w:r>
+        <w:rPr>
+          <w:b/>
+          <w:bCs/>
+          <w:sz w:val="24"/>
+          <w:szCs w:val="24"/>
+          <w:lang w:bidi="ar-EG"/>
+        </w:rPr>
+        <w:tab/>
+      </w:r>
+      <w:r>
+        <w:rPr>
+          <w:sz w:val="24"/>
+          <w:szCs w:val="24"/>
+          <w:lang w:bidi="ar-EG"/>
+        </w:rPr>
+        <w:t>Restaurant::</w:t>
+      </w:r>
+      <w:proofErr w:type="spellStart"/>
+      <w:proofErr w:type="gramStart"/>
+      <w:r>
+        <w:rPr>
+          <w:sz w:val="24"/>
+          <w:szCs w:val="24"/>
+          <w:lang w:bidi="ar-EG"/>
+        </w:rPr>
+        <w:t>OutputFunction</w:t>
+      </w:r>
+      <w:proofErr w:type="spellEnd"/>
+      <w:r>
+        <w:rPr>
+          <w:sz w:val="24"/>
+          <w:szCs w:val="24"/>
+          <w:lang w:bidi="ar-EG"/>
+        </w:rPr>
+        <w:t>()</w:t>
+      </w:r>
+      <w:proofErr w:type="gramEnd"/>
+    </w:p>
+    <w:p>
+      <w:pPr>
+        <w:widowControl/>
+        <w:spacing w:before="0" w:after="0"/>
+        <w:ind w:left="0" w:right="0"/>
+        <w:rPr>
+          <w:b/>
+          <w:bCs/>
+          <w:sz w:val="24"/>
+          <w:szCs w:val="24"/>
+          <w:lang w:bidi="ar-EG"/>
+        </w:rPr>
+      </w:pPr>
+      <w:r>
+        <w:rPr>
+          <w:b/>
+          <w:bCs/>
+          <w:sz w:val="24"/>
+          <w:szCs w:val="24"/>
+          <w:lang w:bidi="ar-EG"/>
+        </w:rPr>
+        <w:t>Calls:</w:t>
+      </w:r>
+    </w:p>
+    <w:p>
+      <w:pPr>
+        <w:widowControl/>
+        <w:spacing w:before="0" w:after="0"/>
+        <w:ind w:left="0" w:right="0"/>
+        <w:rPr>
+          <w:sz w:val="24"/>
+          <w:szCs w:val="24"/>
+          <w:lang w:bidi="ar-EG"/>
+        </w:rPr>
+      </w:pPr>
+      <w:r>
+        <w:rPr>
+          <w:sz w:val="24"/>
+          <w:szCs w:val="24"/>
+          <w:lang w:bidi="ar-EG"/>
+        </w:rPr>
+        <w:tab/>
+        <w:t>Order::</w:t>
+      </w:r>
+      <w:proofErr w:type="spellStart"/>
+      <w:proofErr w:type="gramStart"/>
+      <w:r>
+        <w:rPr>
+          <w:sz w:val="24"/>
+          <w:szCs w:val="24"/>
+          <w:lang w:bidi="ar-EG"/>
+        </w:rPr>
+        <w:t>getWaitingTime</w:t>
+      </w:r>
+      <w:proofErr w:type="spellEnd"/>
+      <w:r>
+        <w:rPr>
+          <w:sz w:val="24"/>
+          <w:szCs w:val="24"/>
+          <w:lang w:bidi="ar-EG"/>
+        </w:rPr>
+        <w:t>()</w:t>
+      </w:r>
+      <w:proofErr w:type="gramEnd"/>
+    </w:p>
+    <w:p>
+      <w:pPr>
+        <w:widowControl/>
+        <w:spacing w:before="0" w:after="0"/>
+        <w:ind w:left="0" w:right="0"/>
+        <w:rPr>
+          <w:sz w:val="24"/>
+          <w:szCs w:val="24"/>
+          <w:lang w:bidi="ar-EG"/>
+        </w:rPr>
+      </w:pPr>
+      <w:r>
+        <w:rPr>
+          <w:sz w:val="24"/>
+          <w:szCs w:val="24"/>
+          <w:lang w:bidi="ar-EG"/>
+        </w:rPr>
+        <w:tab/>
+        <w:t>Order::</w:t>
+      </w:r>
+      <w:proofErr w:type="spellStart"/>
+      <w:proofErr w:type="gramStart"/>
+      <w:r>
+        <w:rPr>
+          <w:sz w:val="24"/>
+          <w:szCs w:val="24"/>
+          <w:lang w:bidi="ar-EG"/>
+        </w:rPr>
+        <w:t>getServingTime</w:t>
+      </w:r>
+      <w:proofErr w:type="spellEnd"/>
+      <w:r>
+        <w:rPr>
+          <w:sz w:val="24"/>
+          <w:szCs w:val="24"/>
+          <w:lang w:bidi="ar-EG"/>
+        </w:rPr>
+        <w:t>()</w:t>
+      </w:r>
+      <w:proofErr w:type="gramEnd"/>
+    </w:p>
+    <w:p>
+      <w:pPr>
+        <w:widowControl/>
+        <w:spacing w:before="0" w:after="0"/>
+        <w:ind w:left="0" w:right="0"/>
+        <w:rPr>
+          <w:sz w:val="24"/>
+          <w:szCs w:val="24"/>
+          <w:lang w:bidi="ar-EG"/>
+        </w:rPr>
+      </w:pPr>
+      <w:r>
+        <w:rPr>
+          <w:sz w:val="24"/>
+          <w:szCs w:val="24"/>
+          <w:lang w:bidi="ar-EG"/>
+        </w:rPr>
+        <w:tab/>
+        <w:t>Order::</w:t>
+      </w:r>
+      <w:proofErr w:type="spellStart"/>
+      <w:proofErr w:type="gramStart"/>
+      <w:r>
+        <w:rPr>
+          <w:sz w:val="24"/>
+          <w:szCs w:val="24"/>
+          <w:lang w:bidi="ar-EG"/>
+        </w:rPr>
+        <w:t>getID</w:t>
+      </w:r>
+      <w:proofErr w:type="spellEnd"/>
+      <w:r>
+        <w:rPr>
+          <w:sz w:val="24"/>
+          <w:szCs w:val="24"/>
+          <w:lang w:bidi="ar-EG"/>
+        </w:rPr>
+        <w:t>()</w:t>
+      </w:r>
+      <w:proofErr w:type="gramEnd"/>
+    </w:p>
+    <w:p>
+      <w:pPr>
+        <w:widowControl/>
+        <w:spacing w:before="0" w:after="0"/>
+        <w:ind w:left="0" w:right="0"/>
+        <w:rPr>
+          <w:sz w:val="24"/>
+          <w:szCs w:val="24"/>
+          <w:lang w:bidi="ar-EG"/>
+        </w:rPr>
+      </w:pPr>
+      <w:r>
+        <w:rPr>
+          <w:sz w:val="24"/>
+          <w:szCs w:val="24"/>
+          <w:lang w:bidi="ar-EG"/>
+        </w:rPr>
+        <w:tab/>
+        <w:t>Order::</w:t>
+      </w:r>
+      <w:proofErr w:type="spellStart"/>
+      <w:proofErr w:type="gramStart"/>
+      <w:r>
+        <w:rPr>
+          <w:sz w:val="24"/>
+          <w:szCs w:val="24"/>
+          <w:lang w:bidi="ar-EG"/>
+        </w:rPr>
+        <w:t>getArrivalTime</w:t>
+      </w:r>
+      <w:proofErr w:type="spellEnd"/>
+      <w:r>
+        <w:rPr>
+          <w:sz w:val="24"/>
+          <w:szCs w:val="24"/>
+          <w:lang w:bidi="ar-EG"/>
+        </w:rPr>
+        <w:t>()</w:t>
+      </w:r>
+      <w:proofErr w:type="gramEnd"/>
+    </w:p>
+    <w:p>
+      <w:pPr>
+        <w:widowControl/>
+        <w:spacing w:before="0" w:after="0"/>
+        <w:ind w:left="0" w:right="0"/>
+        <w:rPr>
+          <w:sz w:val="24"/>
+          <w:szCs w:val="24"/>
+          <w:lang w:bidi="ar-EG"/>
+        </w:rPr>
+      </w:pPr>
+      <w:r>
+        <w:rPr>
+          <w:sz w:val="24"/>
+          <w:szCs w:val="24"/>
+          <w:lang w:bidi="ar-EG"/>
+        </w:rPr>
+        <w:tab/>
+      </w:r>
+      <w:proofErr w:type="spellStart"/>
+      <w:r>
+        <w:rPr>
+          <w:sz w:val="24"/>
+          <w:szCs w:val="24"/>
+          <w:lang w:bidi="ar-EG"/>
+        </w:rPr>
+        <w:t>ofstream</w:t>
+      </w:r>
+      <w:proofErr w:type="spellEnd"/>
+      <w:r>
+        <w:rPr>
+          <w:sz w:val="24"/>
+          <w:szCs w:val="24"/>
+          <w:lang w:bidi="ar-EG"/>
+        </w:rPr>
+        <w:t>::</w:t>
+      </w:r>
+      <w:proofErr w:type="gramStart"/>
+      <w:r>
+        <w:rPr>
+          <w:sz w:val="24"/>
+          <w:szCs w:val="24"/>
+          <w:lang w:bidi="ar-EG"/>
+        </w:rPr>
+        <w:t>open(</w:t>
+      </w:r>
+      <w:proofErr w:type="gramEnd"/>
+      <w:r>
+        <w:rPr>
+          <w:sz w:val="24"/>
+          <w:szCs w:val="24"/>
+          <w:lang w:bidi="ar-EG"/>
+        </w:rPr>
+        <w:t>“</w:t>
+      </w:r>
+      <w:proofErr w:type="spellStart"/>
+      <w:r>
+        <w:rPr>
+          <w:sz w:val="24"/>
+          <w:szCs w:val="24"/>
+          <w:lang w:bidi="ar-EG"/>
+        </w:rPr>
+        <w:t>OutPutFile</w:t>
+      </w:r>
+      <w:proofErr w:type="spellEnd"/>
+      <w:r>
+        <w:rPr>
+          <w:sz w:val="24"/>
+          <w:szCs w:val="24"/>
+          <w:lang w:bidi="ar-EG"/>
+        </w:rPr>
+        <w:t>”)</w:t>
+      </w:r>
+    </w:p>
+    <w:p>
+      <w:pPr>
+        <w:widowControl/>
+        <w:spacing w:before="0" w:after="0"/>
+        <w:ind w:left="0" w:right="0"/>
+        <w:rPr>
+          <w:sz w:val="24"/>
+          <w:szCs w:val="24"/>
+          <w:lang w:bidi="ar-EG"/>
+        </w:rPr>
+      </w:pPr>
+      <w:r>
+        <w:rPr>
+          <w:sz w:val="24"/>
+          <w:szCs w:val="24"/>
+          <w:lang w:bidi="ar-EG"/>
+        </w:rPr>
+        <w:tab/>
+      </w:r>
+      <w:proofErr w:type="spellStart"/>
+      <w:r>
+        <w:rPr>
+          <w:sz w:val="24"/>
+          <w:szCs w:val="24"/>
+          <w:lang w:bidi="ar-EG"/>
+        </w:rPr>
+        <w:t>ofstream</w:t>
+      </w:r>
+      <w:proofErr w:type="spellEnd"/>
+      <w:r>
+        <w:rPr>
+          <w:sz w:val="24"/>
+          <w:szCs w:val="24"/>
+          <w:lang w:bidi="ar-EG"/>
+        </w:rPr>
+        <w:t>::</w:t>
+      </w:r>
+      <w:proofErr w:type="gramStart"/>
+      <w:r>
+        <w:rPr>
+          <w:sz w:val="24"/>
+          <w:szCs w:val="24"/>
+          <w:lang w:bidi="ar-EG"/>
+        </w:rPr>
+        <w:t>close()</w:t>
+      </w:r>
+      <w:proofErr w:type="gramEnd"/>
+    </w:p>
+    <w:p>
+      <w:pPr>
+        <w:widowControl/>
+        <w:spacing w:before="0" w:after="0"/>
+        <w:ind w:left="0" w:right="0"/>
+        <w:rPr>
+          <w:b/>
+          <w:bCs/>
+          <w:sz w:val="24"/>
+          <w:szCs w:val="24"/>
+          <w:lang w:bidi="ar-EG"/>
+        </w:rPr>
+      </w:pPr>
+      <w:r>
+        <w:rPr>
+          <w:b/>
+          <w:bCs/>
+          <w:sz w:val="24"/>
+          <w:szCs w:val="24"/>
+          <w:lang w:bidi="ar-EG"/>
+        </w:rPr>
+        <w:t>Function logic description:</w:t>
+      </w:r>
+    </w:p>
+    <w:p>
+      <w:pPr>
+        <w:widowControl/>
+        <w:spacing w:before="0" w:after="0"/>
+        <w:ind w:left="0" w:right="0"/>
+        <w:rPr>
+          <w:sz w:val="24"/>
+          <w:szCs w:val="24"/>
+          <w:lang w:bidi="ar-EG"/>
+        </w:rPr>
+      </w:pPr>
+      <w:r>
+        <w:rPr>
+          <w:b/>
+          <w:bCs/>
+          <w:sz w:val="24"/>
+          <w:szCs w:val="24"/>
+          <w:lang w:bidi="ar-EG"/>
+        </w:rPr>
+        <w:tab/>
+      </w:r>
+      <w:r>
+        <w:rPr>
+          <w:sz w:val="24"/>
+          <w:szCs w:val="24"/>
+          <w:lang w:bidi="ar-EG"/>
+        </w:rPr>
+        <w:t xml:space="preserve">First in this function we get the average waiting time and the average waiting time by </w:t>
+      </w:r>
+      <w:proofErr w:type="spellStart"/>
+      <w:r>
+        <w:rPr>
+          <w:sz w:val="24"/>
+          <w:szCs w:val="24"/>
+          <w:lang w:bidi="ar-EG"/>
+        </w:rPr>
+        <w:t>dequeuing</w:t>
+      </w:r>
+      <w:proofErr w:type="spellEnd"/>
+      <w:r>
+        <w:rPr>
+          <w:sz w:val="24"/>
+          <w:szCs w:val="24"/>
+          <w:lang w:bidi="ar-EG"/>
+        </w:rPr>
+        <w:t xml:space="preserve"> the orders from the finished orders queue and incrementing a variables with the values of waiting and serving times and then </w:t>
+      </w:r>
+      <w:proofErr w:type="spellStart"/>
+      <w:r>
+        <w:rPr>
+          <w:sz w:val="24"/>
+          <w:szCs w:val="24"/>
+          <w:lang w:bidi="ar-EG"/>
+        </w:rPr>
+        <w:t>equeue</w:t>
+      </w:r>
+      <w:proofErr w:type="spellEnd"/>
+      <w:r>
+        <w:rPr>
+          <w:sz w:val="24"/>
+          <w:szCs w:val="24"/>
+          <w:lang w:bidi="ar-EG"/>
+        </w:rPr>
+        <w:t xml:space="preserve"> the order again in the same queue and this process continues until the first order in the queue returns to </w:t>
+      </w:r>
+      <w:proofErr w:type="spellStart"/>
+      <w:r>
+        <w:rPr>
+          <w:sz w:val="24"/>
+          <w:szCs w:val="24"/>
+          <w:lang w:bidi="ar-EG"/>
+        </w:rPr>
+        <w:t>it’s</w:t>
+      </w:r>
+      <w:proofErr w:type="spellEnd"/>
+      <w:r>
+        <w:rPr>
+          <w:sz w:val="24"/>
+          <w:szCs w:val="24"/>
+          <w:lang w:bidi="ar-EG"/>
+        </w:rPr>
+        <w:t xml:space="preserve"> original place which means that the function checked all the orders in the queue then calculate the two averages it also calculates the percentage of the </w:t>
+      </w:r>
+      <w:proofErr w:type="spellStart"/>
+      <w:r>
+        <w:rPr>
+          <w:sz w:val="24"/>
+          <w:szCs w:val="24"/>
+          <w:lang w:bidi="ar-EG"/>
+        </w:rPr>
+        <w:t>autopromoted</w:t>
+      </w:r>
+      <w:proofErr w:type="spellEnd"/>
+      <w:r>
+        <w:rPr>
+          <w:sz w:val="24"/>
+          <w:szCs w:val="24"/>
+          <w:lang w:bidi="ar-EG"/>
+        </w:rPr>
+        <w:t xml:space="preserve"> orders then the orders are out in a priority queue which sorts the orders ascending according to the finish time then generates an output file which prints all the orders info the number of orders and cooks and number of each type of them and gives the count of the injured cooks as well and the urgent orders and the </w:t>
+      </w:r>
+      <w:proofErr w:type="spellStart"/>
+      <w:r>
+        <w:rPr>
+          <w:sz w:val="24"/>
+          <w:szCs w:val="24"/>
+          <w:lang w:bidi="ar-EG"/>
+        </w:rPr>
+        <w:t>autopromoted</w:t>
+      </w:r>
+      <w:proofErr w:type="spellEnd"/>
+      <w:r>
+        <w:rPr>
+          <w:sz w:val="24"/>
+          <w:szCs w:val="24"/>
+          <w:lang w:bidi="ar-EG"/>
+        </w:rPr>
+        <w:t xml:space="preserve"> orders percentage.</w:t>
+      </w:r>
+    </w:p>
+    <w:p>
+      <w:pPr>
+        <w:widowControl/>
+        <w:spacing w:before="0" w:after="0"/>
+        <w:ind w:left="0" w:right="0"/>
+        <w:rPr>
+          <w:sz w:val="24"/>
+          <w:szCs w:val="24"/>
+          <w:lang w:bidi="ar-EG"/>
+        </w:rPr>
+      </w:pPr>
+    </w:p>
+    <w:p>
+      <w:pPr>
+        <w:widowControl/>
+        <w:spacing w:before="0" w:after="0"/>
+        <w:ind w:left="0" w:right="0"/>
+        <w:rPr>
+          <w:b/>
+          <w:bCs/>
+          <w:sz w:val="24"/>
+          <w:szCs w:val="24"/>
+          <w:lang w:bidi="ar-EG"/>
+        </w:rPr>
+      </w:pPr>
+      <w:r>
+        <w:rPr>
+          <w:b/>
+          <w:bCs/>
+          <w:sz w:val="24"/>
+          <w:szCs w:val="24"/>
+          <w:lang w:bidi="ar-EG"/>
+        </w:rPr>
+        <w:t>TestCase_1</w:t>
+      </w:r>
+    </w:p>
+    <w:p>
+      <w:pPr>
+        <w:widowControl/>
+        <w:spacing w:before="0" w:after="0"/>
+        <w:ind w:left="0" w:right="0"/>
+        <w:rPr>
+          <w:b/>
+          <w:bCs/>
+          <w:sz w:val="24"/>
+          <w:szCs w:val="24"/>
+          <w:lang w:bidi="ar-EG"/>
+        </w:rPr>
+      </w:pPr>
+      <w:r>
+        <w:rPr>
+          <w:b/>
+          <w:bCs/>
+          <w:sz w:val="24"/>
+          <w:szCs w:val="24"/>
+          <w:lang w:bidi="ar-EG"/>
+        </w:rPr>
+        <w:t>TestCase_2</w:t>
+      </w:r>
+    </w:p>
+    <w:p>
+      <w:pPr>
+        <w:widowControl/>
+        <w:spacing w:before="0" w:after="0"/>
+        <w:ind w:left="0" w:right="0"/>
+        <w:rPr>
+          <w:b/>
+          <w:bCs/>
+          <w:sz w:val="24"/>
+          <w:szCs w:val="24"/>
+          <w:lang w:bidi="ar-EG"/>
+        </w:rPr>
+      </w:pPr>
+      <w:r>
+        <w:rPr>
+          <w:b/>
+          <w:bCs/>
+          <w:sz w:val="24"/>
+          <w:szCs w:val="24"/>
+          <w:lang w:bidi="ar-EG"/>
+        </w:rPr>
+        <w:t>TestCase_3</w:t>
+      </w:r>
+    </w:p>
+    <w:p>
+      <w:pPr>
+        <w:widowControl/>
+        <w:spacing w:before="0" w:after="0"/>
+        <w:ind w:left="0" w:right="0"/>
+        <w:rPr>
+          <w:b/>
+          <w:bCs/>
+          <w:sz w:val="24"/>
+          <w:szCs w:val="24"/>
+          <w:lang w:bidi="ar-EG"/>
+        </w:rPr>
+      </w:pPr>
+      <w:r>
+        <w:rPr>
+          <w:b/>
+          <w:bCs/>
+          <w:sz w:val="24"/>
+          <w:szCs w:val="24"/>
+          <w:lang w:bidi="ar-EG"/>
+        </w:rPr>
+        <w:t>TestCase_4</w:t>
+      </w:r>
+    </w:p>
+    <w:p>
+      <w:pPr>
+        <w:widowControl/>
+        <w:spacing w:before="0" w:after="0"/>
+        <w:ind w:left="0" w:right="0"/>
+        <w:rPr>
+          <w:b/>
+          <w:bCs/>
+          <w:sz w:val="24"/>
+          <w:szCs w:val="24"/>
+          <w:lang w:bidi="ar-EG"/>
+        </w:rPr>
+      </w:pPr>
+      <w:r>
+        <w:rPr>
+          <w:b/>
+          <w:bCs/>
+          <w:sz w:val="24"/>
+          <w:szCs w:val="24"/>
+          <w:lang w:bidi="ar-EG"/>
+        </w:rPr>
+        <w:t>TestCase_5</w:t>
+      </w:r>
+    </w:p>
+    <w:p>
+      <w:pPr>
+        <w:widowControl/>
+        <w:spacing w:before="0" w:after="0"/>
+        <w:ind w:left="0" w:right="0"/>
+        <w:rPr>
+          <w:sz w:val="24"/>
+          <w:szCs w:val="24"/>
+          <w:lang w:bidi="ar-EG"/>
+        </w:rPr>
+      </w:pPr>
+      <w:r>
+        <w:rPr>
+          <w:b/>
+          <w:bCs/>
+          <w:sz w:val="24"/>
+          <w:szCs w:val="24"/>
+          <w:lang w:bidi="ar-EG"/>
+        </w:rPr>
+        <w:t>TestCase_6</w:t>
+      </w:r>
+      <w:r>
+        <w:rPr>
+          <w:sz w:val="24"/>
+          <w:szCs w:val="24"/>
+          <w:lang w:bidi="ar-EG"/>
+        </w:rPr>
+        <w:t xml:space="preserve">    </w:t>
+      </w:r>
+    </w:p>
+    <w:p>
+      <w:pPr>
+        <w:widowControl/>
+        <w:spacing w:before="0" w:after="0"/>
+        <w:ind w:left="0" w:right="0"/>
+        <w:jc w:val="center"/>
+        <w:rPr>
+          <w:bCs/>
+          <w:sz w:val="24"/>
+          <w:szCs w:val="24"/>
+        </w:rPr>
+      </w:pPr>
     </w:p>
     <w:p>
       <w:pPr>
@@ -5545,7 +7678,7 @@
             <w:bCs/>
             <w:noProof/>
           </w:rPr>
-          <w:t>1</w:t>
+          <w:t>6</w:t>
         </w:r>
         <w:r>
           <w:rPr>
@@ -6768,7 +8901,7 @@
 </file>
 
 <file path=customXml/itemProps1.xml><?xml version="1.0" encoding="utf-8"?>
-<ds:datastoreItem xmlns:ds="http://schemas.openxmlformats.org/officeDocument/2006/customXml" ds:itemID="{E8F97FE7-6E22-4F26-95E7-1CF52BEEB5DC}">
+<ds:datastoreItem xmlns:ds="http://schemas.openxmlformats.org/officeDocument/2006/customXml" ds:itemID="{9715427D-C7FB-445D-B913-916441A89B5C}">
   <ds:schemaRefs>
     <ds:schemaRef ds:uri="http://schemas.openxmlformats.org/officeDocument/2006/bibliography"/>
   </ds:schemaRefs>

</xml_diff>